<commit_message>
Input and Output for the programs.
</commit_message>
<xml_diff>
--- a/AllSamples/BasicProgramming/InputOutput/InputOutput.Lib/ReadMe.docx
+++ b/AllSamples/BasicProgramming/InputOutput/InputOutput.Lib/ReadMe.docx
@@ -16,7 +16,6 @@
       </w:pPr>
       <w:bookmarkStart w:id="0" w:name="OLE_LINK1"/>
       <w:bookmarkStart w:id="1" w:name="OLE_LINK2"/>
-      <w:bookmarkStart w:id="2" w:name="_GoBack"/>
       <w:r>
         <w:rPr>
           <w:rFonts w:ascii="Verdana" w:eastAsia="Times New Roman" w:hAnsi="Verdana" w:cs="Arial"/>
@@ -3463,7 +3462,4541 @@
     </w:p>
     <w:bookmarkEnd w:id="0"/>
     <w:bookmarkEnd w:id="1"/>
-    <w:bookmarkEnd w:id="2"/>
+    <w:p>
+      <w:pPr>
+        <w:spacing w:after="0" w:line="240" w:lineRule="auto"/>
+        <w:rPr>
+          <w:rFonts w:ascii="Verdana" w:eastAsia="Times New Roman" w:hAnsi="Verdana" w:cs="Arial"/>
+          <w:color w:val="002060"/>
+          <w:sz w:val="20"/>
+          <w:szCs w:val="20"/>
+          <w:lang w:eastAsia="en-IN"/>
+        </w:rPr>
+      </w:pPr>
+    </w:p>
+    <w:p>
+      <w:pPr>
+        <w:spacing w:after="0" w:line="240" w:lineRule="auto"/>
+        <w:rPr>
+          <w:rFonts w:ascii="Verdana" w:eastAsia="Times New Roman" w:hAnsi="Verdana" w:cs="Arial"/>
+          <w:color w:val="002060"/>
+          <w:sz w:val="20"/>
+          <w:szCs w:val="20"/>
+          <w:lang w:eastAsia="en-IN"/>
+        </w:rPr>
+      </w:pPr>
+    </w:p>
+    <w:p>
+      <w:pPr>
+        <w:spacing w:after="0" w:line="240" w:lineRule="auto"/>
+        <w:rPr>
+          <w:rFonts w:ascii="Verdana" w:eastAsia="Times New Roman" w:hAnsi="Verdana" w:cs="Arial"/>
+          <w:color w:val="002060"/>
+          <w:sz w:val="20"/>
+          <w:szCs w:val="20"/>
+          <w:lang w:eastAsia="en-IN"/>
+        </w:rPr>
+      </w:pPr>
+    </w:p>
+    <w:p>
+      <w:pPr>
+        <w:spacing w:after="0" w:line="240" w:lineRule="auto"/>
+        <w:rPr>
+          <w:rFonts w:ascii="Verdana" w:eastAsia="Times New Roman" w:hAnsi="Verdana" w:cs="Arial"/>
+          <w:color w:val="002060"/>
+          <w:sz w:val="20"/>
+          <w:szCs w:val="20"/>
+          <w:lang w:eastAsia="en-IN"/>
+        </w:rPr>
+      </w:pPr>
+    </w:p>
+    <w:p>
+      <w:pPr>
+        <w:spacing w:after="0" w:line="240" w:lineRule="auto"/>
+        <w:rPr>
+          <w:rFonts w:ascii="Verdana" w:eastAsia="Times New Roman" w:hAnsi="Verdana" w:cs="Arial"/>
+          <w:color w:val="002060"/>
+          <w:sz w:val="20"/>
+          <w:szCs w:val="20"/>
+          <w:lang w:eastAsia="en-IN"/>
+        </w:rPr>
+      </w:pPr>
+    </w:p>
+    <w:p>
+      <w:pPr>
+        <w:spacing w:after="0" w:line="240" w:lineRule="auto"/>
+        <w:rPr>
+          <w:rFonts w:ascii="Verdana" w:eastAsia="Times New Roman" w:hAnsi="Verdana" w:cs="Arial"/>
+          <w:color w:val="002060"/>
+          <w:sz w:val="20"/>
+          <w:szCs w:val="20"/>
+          <w:lang w:eastAsia="en-IN"/>
+        </w:rPr>
+      </w:pPr>
+    </w:p>
+    <w:p>
+      <w:pPr>
+        <w:spacing w:after="0" w:line="240" w:lineRule="auto"/>
+        <w:rPr>
+          <w:rFonts w:ascii="Verdana" w:eastAsia="Times New Roman" w:hAnsi="Verdana" w:cs="Arial"/>
+          <w:color w:val="002060"/>
+          <w:sz w:val="20"/>
+          <w:szCs w:val="20"/>
+          <w:lang w:eastAsia="en-IN"/>
+        </w:rPr>
+      </w:pPr>
+    </w:p>
+    <w:p>
+      <w:pPr>
+        <w:spacing w:after="0" w:line="240" w:lineRule="auto"/>
+        <w:rPr>
+          <w:rFonts w:ascii="Verdana" w:eastAsia="Times New Roman" w:hAnsi="Verdana" w:cs="Arial"/>
+          <w:color w:val="002060"/>
+          <w:sz w:val="20"/>
+          <w:szCs w:val="20"/>
+          <w:lang w:eastAsia="en-IN"/>
+        </w:rPr>
+      </w:pPr>
+    </w:p>
+    <w:p>
+      <w:pPr>
+        <w:spacing w:after="0" w:line="240" w:lineRule="auto"/>
+        <w:rPr>
+          <w:rFonts w:ascii="Verdana" w:eastAsia="Times New Roman" w:hAnsi="Verdana" w:cs="Arial"/>
+          <w:color w:val="002060"/>
+          <w:sz w:val="20"/>
+          <w:szCs w:val="20"/>
+          <w:lang w:eastAsia="en-IN"/>
+        </w:rPr>
+      </w:pPr>
+    </w:p>
+    <w:p>
+      <w:pPr>
+        <w:spacing w:after="0" w:line="240" w:lineRule="auto"/>
+        <w:rPr>
+          <w:rFonts w:ascii="Verdana" w:eastAsia="Times New Roman" w:hAnsi="Verdana" w:cs="Arial"/>
+          <w:color w:val="002060"/>
+          <w:sz w:val="20"/>
+          <w:szCs w:val="20"/>
+          <w:lang w:eastAsia="en-IN"/>
+        </w:rPr>
+      </w:pPr>
+    </w:p>
+    <w:p>
+      <w:pPr>
+        <w:spacing w:after="0" w:line="240" w:lineRule="auto"/>
+        <w:rPr>
+          <w:rFonts w:ascii="Verdana" w:eastAsia="Times New Roman" w:hAnsi="Verdana" w:cs="Arial"/>
+          <w:color w:val="002060"/>
+          <w:sz w:val="20"/>
+          <w:szCs w:val="20"/>
+          <w:lang w:eastAsia="en-IN"/>
+        </w:rPr>
+      </w:pPr>
+    </w:p>
+    <w:p>
+      <w:pPr>
+        <w:spacing w:after="0" w:line="240" w:lineRule="auto"/>
+        <w:rPr>
+          <w:rFonts w:ascii="Verdana" w:eastAsia="Times New Roman" w:hAnsi="Verdana" w:cs="Arial"/>
+          <w:color w:val="002060"/>
+          <w:sz w:val="20"/>
+          <w:szCs w:val="20"/>
+          <w:lang w:eastAsia="en-IN"/>
+        </w:rPr>
+      </w:pPr>
+    </w:p>
+    <w:p>
+      <w:pPr>
+        <w:spacing w:after="0" w:line="240" w:lineRule="auto"/>
+        <w:rPr>
+          <w:rFonts w:ascii="Verdana" w:eastAsia="Times New Roman" w:hAnsi="Verdana" w:cs="Arial"/>
+          <w:color w:val="002060"/>
+          <w:sz w:val="20"/>
+          <w:szCs w:val="20"/>
+          <w:lang w:eastAsia="en-IN"/>
+        </w:rPr>
+      </w:pPr>
+    </w:p>
+    <w:p>
+      <w:pPr>
+        <w:spacing w:after="0" w:line="240" w:lineRule="auto"/>
+        <w:rPr>
+          <w:rFonts w:ascii="Verdana" w:eastAsia="Times New Roman" w:hAnsi="Verdana" w:cs="Arial"/>
+          <w:color w:val="002060"/>
+          <w:sz w:val="20"/>
+          <w:szCs w:val="20"/>
+          <w:lang w:eastAsia="en-IN"/>
+        </w:rPr>
+      </w:pPr>
+    </w:p>
+    <w:p>
+      <w:pPr>
+        <w:spacing w:after="0" w:line="240" w:lineRule="auto"/>
+        <w:rPr>
+          <w:rFonts w:ascii="Verdana" w:eastAsia="Times New Roman" w:hAnsi="Verdana" w:cs="Arial"/>
+          <w:color w:val="002060"/>
+          <w:sz w:val="20"/>
+          <w:szCs w:val="20"/>
+          <w:lang w:eastAsia="en-IN"/>
+        </w:rPr>
+      </w:pPr>
+    </w:p>
+    <w:p>
+      <w:pPr>
+        <w:spacing w:after="0" w:line="240" w:lineRule="auto"/>
+        <w:rPr>
+          <w:rFonts w:ascii="Verdana" w:eastAsia="Times New Roman" w:hAnsi="Verdana" w:cs="Arial"/>
+          <w:color w:val="002060"/>
+          <w:sz w:val="20"/>
+          <w:szCs w:val="20"/>
+          <w:lang w:eastAsia="en-IN"/>
+        </w:rPr>
+      </w:pPr>
+    </w:p>
+    <w:p>
+      <w:pPr>
+        <w:spacing w:after="0" w:line="240" w:lineRule="auto"/>
+        <w:rPr>
+          <w:rFonts w:ascii="Verdana" w:eastAsia="Times New Roman" w:hAnsi="Verdana" w:cs="Arial"/>
+          <w:color w:val="002060"/>
+          <w:sz w:val="20"/>
+          <w:szCs w:val="20"/>
+          <w:lang w:eastAsia="en-IN"/>
+        </w:rPr>
+      </w:pPr>
+    </w:p>
+    <w:p>
+      <w:pPr>
+        <w:shd w:val="clear" w:color="auto" w:fill="FFFFFF"/>
+        <w:rPr>
+          <w:rFonts w:ascii="Arial" w:hAnsi="Arial" w:cs="Arial"/>
+          <w:b/>
+          <w:bCs/>
+          <w:color w:val="252C33"/>
+          <w:sz w:val="21"/>
+          <w:szCs w:val="21"/>
+        </w:rPr>
+      </w:pPr>
+      <w:r>
+        <w:rPr>
+          <w:rFonts w:ascii="Arial" w:hAnsi="Arial" w:cs="Arial"/>
+          <w:b/>
+          <w:bCs/>
+          <w:color w:val="252C33"/>
+          <w:sz w:val="21"/>
+          <w:szCs w:val="21"/>
+        </w:rPr>
+        <w:t>Question</w:t>
+      </w:r>
+    </w:p>
+    <w:p>
+      <w:pPr>
+        <w:shd w:val="clear" w:color="auto" w:fill="FFFFFF"/>
+        <w:rPr>
+          <w:rFonts w:ascii="Arial" w:hAnsi="Arial" w:cs="Arial"/>
+          <w:b/>
+          <w:bCs/>
+          <w:color w:val="252C33"/>
+          <w:sz w:val="21"/>
+          <w:szCs w:val="21"/>
+        </w:rPr>
+      </w:pPr>
+      <w:r>
+        <w:rPr>
+          <w:rFonts w:ascii="Arial" w:hAnsi="Arial" w:cs="Arial"/>
+          <w:b/>
+          <w:bCs/>
+          <w:color w:val="252C33"/>
+          <w:sz w:val="21"/>
+          <w:szCs w:val="21"/>
+        </w:rPr>
+        <w:t>12</w:t>
+      </w:r>
+    </w:p>
+    <w:p>
+      <w:pPr>
+        <w:shd w:val="clear" w:color="auto" w:fill="FFFFFF"/>
+        <w:jc w:val="right"/>
+        <w:rPr>
+          <w:rFonts w:ascii="Arial" w:hAnsi="Arial" w:cs="Arial"/>
+          <w:color w:val="46535E"/>
+          <w:sz w:val="21"/>
+          <w:szCs w:val="21"/>
+        </w:rPr>
+      </w:pPr>
+      <w:r>
+        <w:rPr>
+          <w:rFonts w:ascii="Arial" w:hAnsi="Arial" w:cs="Arial"/>
+          <w:color w:val="46535E"/>
+          <w:sz w:val="21"/>
+          <w:szCs w:val="21"/>
+        </w:rPr>
+        <w:t>Max. Marks</w:t>
+      </w:r>
+      <w:r>
+        <w:rPr>
+          <w:rStyle w:val="apple-converted-space"/>
+          <w:rFonts w:ascii="Arial" w:hAnsi="Arial" w:cs="Arial"/>
+          <w:color w:val="46535E"/>
+          <w:sz w:val="21"/>
+          <w:szCs w:val="21"/>
+        </w:rPr>
+        <w:t> </w:t>
+      </w:r>
+      <w:r>
+        <w:rPr>
+          <w:rFonts w:ascii="Arial" w:hAnsi="Arial" w:cs="Arial"/>
+          <w:color w:val="46535E"/>
+          <w:sz w:val="21"/>
+          <w:szCs w:val="21"/>
+        </w:rPr>
+        <w:t>100.00</w:t>
+      </w:r>
+    </w:p>
+    <w:p>
+      <w:pPr>
+        <w:shd w:val="clear" w:color="auto" w:fill="FFFFFF"/>
+        <w:spacing w:after="300"/>
+        <w:rPr>
+          <w:rFonts w:ascii="Arial" w:hAnsi="Arial" w:cs="Arial"/>
+          <w:color w:val="000000"/>
+          <w:sz w:val="15"/>
+          <w:szCs w:val="15"/>
+        </w:rPr>
+      </w:pPr>
+      <w:r>
+        <w:rPr>
+          <w:rFonts w:ascii="Arial" w:hAnsi="Arial" w:cs="Arial"/>
+          <w:color w:val="000000"/>
+          <w:sz w:val="15"/>
+          <w:szCs w:val="15"/>
+        </w:rPr>
+        <w:pict>
+          <v:rect id="_x0000_i1026" style="width:659.4pt;height:.75pt" o:hrpct="0" o:hralign="center" o:hrstd="t" o:hr="t" fillcolor="#a0a0a0" stroked="f"/>
+        </w:pict>
+      </w:r>
+    </w:p>
+    <w:p>
+      <w:pPr>
+        <w:shd w:val="clear" w:color="auto" w:fill="FFFFFF"/>
+        <w:spacing w:after="300"/>
+        <w:rPr>
+          <w:rFonts w:ascii="Arial" w:hAnsi="Arial" w:cs="Arial"/>
+          <w:b/>
+          <w:bCs/>
+          <w:color w:val="46535E"/>
+          <w:sz w:val="21"/>
+          <w:szCs w:val="21"/>
+        </w:rPr>
+      </w:pPr>
+      <w:r>
+        <w:rPr>
+          <w:rFonts w:ascii="Arial" w:hAnsi="Arial" w:cs="Arial"/>
+          <w:b/>
+          <w:bCs/>
+          <w:color w:val="46535E"/>
+          <w:sz w:val="21"/>
+          <w:szCs w:val="21"/>
+        </w:rPr>
+        <w:t>House Travelling Problem</w:t>
+      </w:r>
+    </w:p>
+    <w:p>
+      <w:pPr>
+        <w:pStyle w:val="NormalWeb"/>
+        <w:shd w:val="clear" w:color="auto" w:fill="FFFFFF"/>
+        <w:spacing w:before="0" w:beforeAutospacing="0" w:after="0"/>
+        <w:rPr>
+          <w:rFonts w:ascii="Arial" w:hAnsi="Arial" w:cs="Arial"/>
+          <w:color w:val="252C33"/>
+          <w:sz w:val="21"/>
+          <w:szCs w:val="21"/>
+        </w:rPr>
+      </w:pPr>
+      <w:r>
+        <w:rPr>
+          <w:rFonts w:ascii="Arial" w:hAnsi="Arial" w:cs="Arial"/>
+          <w:color w:val="252C33"/>
+          <w:sz w:val="21"/>
+          <w:szCs w:val="21"/>
+        </w:rPr>
+        <w:t>Bob is about to visit</w:t>
+      </w:r>
+      <w:r>
+        <w:rPr>
+          <w:rStyle w:val="apple-converted-space"/>
+          <w:rFonts w:ascii="Arial" w:hAnsi="Arial" w:cs="Arial"/>
+          <w:color w:val="252C33"/>
+          <w:sz w:val="21"/>
+          <w:szCs w:val="21"/>
+        </w:rPr>
+        <w:t> </w:t>
+      </w:r>
+      <w:r>
+        <w:rPr>
+          <w:rStyle w:val="mjx-char"/>
+          <w:rFonts w:ascii="MJXc-TeX-math-Iw" w:hAnsi="MJXc-TeX-math-Iw" w:cs="Arial"/>
+          <w:color w:val="252C33"/>
+          <w:sz w:val="18"/>
+          <w:szCs w:val="18"/>
+          <w:bdr w:val="none" w:sz="0" w:space="0" w:color="auto" w:frame="1"/>
+        </w:rPr>
+        <w:t>N</w:t>
+      </w:r>
+      <w:r>
+        <w:rPr>
+          <w:rStyle w:val="mjxassistivemathml"/>
+          <w:rFonts w:ascii="Arial" w:hAnsi="Arial" w:cs="Arial"/>
+          <w:color w:val="252C33"/>
+          <w:sz w:val="18"/>
+          <w:szCs w:val="18"/>
+          <w:bdr w:val="none" w:sz="0" w:space="0" w:color="auto" w:frame="1"/>
+        </w:rPr>
+        <w:t>N</w:t>
+      </w:r>
+      <w:r>
+        <w:rPr>
+          <w:rStyle w:val="apple-converted-space"/>
+          <w:rFonts w:ascii="Arial" w:hAnsi="Arial" w:cs="Arial"/>
+          <w:color w:val="252C33"/>
+          <w:sz w:val="21"/>
+          <w:szCs w:val="21"/>
+        </w:rPr>
+        <w:t> </w:t>
+      </w:r>
+      <w:r>
+        <w:rPr>
+          <w:rFonts w:ascii="Arial" w:hAnsi="Arial" w:cs="Arial"/>
+          <w:color w:val="252C33"/>
+          <w:sz w:val="21"/>
+          <w:szCs w:val="21"/>
+        </w:rPr>
+        <w:t>of his friends' houses. Each house is depicted as a point</w:t>
+      </w:r>
+      <w:r>
+        <w:rPr>
+          <w:rStyle w:val="apple-converted-space"/>
+          <w:rFonts w:ascii="Arial" w:hAnsi="Arial" w:cs="Arial"/>
+          <w:color w:val="252C33"/>
+          <w:sz w:val="21"/>
+          <w:szCs w:val="21"/>
+        </w:rPr>
+        <w:t> </w:t>
+      </w:r>
+      <w:r>
+        <w:rPr>
+          <w:rStyle w:val="mjx-char"/>
+          <w:rFonts w:ascii="MJXc-TeX-main-Rw" w:hAnsi="MJXc-TeX-main-Rw" w:cs="Arial"/>
+          <w:color w:val="252C33"/>
+          <w:sz w:val="18"/>
+          <w:szCs w:val="18"/>
+          <w:bdr w:val="none" w:sz="0" w:space="0" w:color="auto" w:frame="1"/>
+        </w:rPr>
+        <w:t>(</w:t>
+      </w:r>
+      <w:proofErr w:type="spellStart"/>
+      <w:proofErr w:type="gramStart"/>
+      <w:r>
+        <w:rPr>
+          <w:rStyle w:val="mjx-char"/>
+          <w:rFonts w:ascii="MJXc-TeX-math-Iw" w:hAnsi="MJXc-TeX-math-Iw" w:cs="Arial"/>
+          <w:color w:val="252C33"/>
+          <w:sz w:val="18"/>
+          <w:szCs w:val="18"/>
+          <w:bdr w:val="none" w:sz="0" w:space="0" w:color="auto" w:frame="1"/>
+        </w:rPr>
+        <w:t>x</w:t>
+      </w:r>
+      <w:r>
+        <w:rPr>
+          <w:rStyle w:val="mjx-char"/>
+          <w:rFonts w:ascii="MJXc-TeX-math-Iw" w:hAnsi="MJXc-TeX-math-Iw" w:cs="Arial"/>
+          <w:color w:val="252C33"/>
+          <w:sz w:val="13"/>
+          <w:szCs w:val="13"/>
+          <w:bdr w:val="none" w:sz="0" w:space="0" w:color="auto" w:frame="1"/>
+        </w:rPr>
+        <w:t>i</w:t>
+      </w:r>
+      <w:r>
+        <w:rPr>
+          <w:rStyle w:val="mjx-char"/>
+          <w:rFonts w:ascii="MJXc-TeX-main-Rw" w:hAnsi="MJXc-TeX-main-Rw" w:cs="Arial"/>
+          <w:color w:val="252C33"/>
+          <w:sz w:val="18"/>
+          <w:szCs w:val="18"/>
+          <w:bdr w:val="none" w:sz="0" w:space="0" w:color="auto" w:frame="1"/>
+        </w:rPr>
+        <w:t>,</w:t>
+      </w:r>
+      <w:r>
+        <w:rPr>
+          <w:rStyle w:val="mjx-char"/>
+          <w:rFonts w:ascii="MJXc-TeX-math-Iw" w:hAnsi="MJXc-TeX-math-Iw" w:cs="Arial"/>
+          <w:color w:val="252C33"/>
+          <w:sz w:val="18"/>
+          <w:szCs w:val="18"/>
+          <w:bdr w:val="none" w:sz="0" w:space="0" w:color="auto" w:frame="1"/>
+        </w:rPr>
+        <w:t>y</w:t>
+      </w:r>
+      <w:r>
+        <w:rPr>
+          <w:rStyle w:val="mjx-char"/>
+          <w:rFonts w:ascii="MJXc-TeX-math-Iw" w:hAnsi="MJXc-TeX-math-Iw" w:cs="Arial"/>
+          <w:color w:val="252C33"/>
+          <w:sz w:val="13"/>
+          <w:szCs w:val="13"/>
+          <w:bdr w:val="none" w:sz="0" w:space="0" w:color="auto" w:frame="1"/>
+        </w:rPr>
+        <w:t>i</w:t>
+      </w:r>
+      <w:proofErr w:type="spellEnd"/>
+      <w:proofErr w:type="gramEnd"/>
+      <w:r>
+        <w:rPr>
+          <w:rStyle w:val="mjx-char"/>
+          <w:rFonts w:ascii="MJXc-TeX-main-Rw" w:hAnsi="MJXc-TeX-main-Rw" w:cs="Arial"/>
+          <w:color w:val="252C33"/>
+          <w:sz w:val="18"/>
+          <w:szCs w:val="18"/>
+          <w:bdr w:val="none" w:sz="0" w:space="0" w:color="auto" w:frame="1"/>
+        </w:rPr>
+        <w:t>)</w:t>
+      </w:r>
+      <w:r>
+        <w:rPr>
+          <w:rStyle w:val="mjxassistivemathml"/>
+          <w:rFonts w:ascii="Arial" w:hAnsi="Arial" w:cs="Arial"/>
+          <w:color w:val="252C33"/>
+          <w:sz w:val="18"/>
+          <w:szCs w:val="18"/>
+          <w:bdr w:val="none" w:sz="0" w:space="0" w:color="auto" w:frame="1"/>
+        </w:rPr>
+        <w:t>(</w:t>
+      </w:r>
+      <w:proofErr w:type="spellStart"/>
+      <w:r>
+        <w:rPr>
+          <w:rStyle w:val="mjxassistivemathml"/>
+          <w:rFonts w:ascii="Arial" w:hAnsi="Arial" w:cs="Arial"/>
+          <w:color w:val="252C33"/>
+          <w:sz w:val="18"/>
+          <w:szCs w:val="18"/>
+          <w:bdr w:val="none" w:sz="0" w:space="0" w:color="auto" w:frame="1"/>
+        </w:rPr>
+        <w:t>xi,yi</w:t>
+      </w:r>
+      <w:proofErr w:type="spellEnd"/>
+      <w:r>
+        <w:rPr>
+          <w:rStyle w:val="mjxassistivemathml"/>
+          <w:rFonts w:ascii="Arial" w:hAnsi="Arial" w:cs="Arial"/>
+          <w:color w:val="252C33"/>
+          <w:sz w:val="18"/>
+          <w:szCs w:val="18"/>
+          <w:bdr w:val="none" w:sz="0" w:space="0" w:color="auto" w:frame="1"/>
+        </w:rPr>
+        <w:t>)</w:t>
+      </w:r>
+      <w:r>
+        <w:rPr>
+          <w:rStyle w:val="apple-converted-space"/>
+          <w:rFonts w:ascii="Arial" w:hAnsi="Arial" w:cs="Arial"/>
+          <w:color w:val="252C33"/>
+          <w:sz w:val="21"/>
+          <w:szCs w:val="21"/>
+        </w:rPr>
+        <w:t> </w:t>
+      </w:r>
+      <w:r>
+        <w:rPr>
+          <w:rFonts w:ascii="Arial" w:hAnsi="Arial" w:cs="Arial"/>
+          <w:color w:val="252C33"/>
+          <w:sz w:val="21"/>
+          <w:szCs w:val="21"/>
+        </w:rPr>
+        <w:t>on the</w:t>
+      </w:r>
+      <w:r>
+        <w:rPr>
+          <w:rStyle w:val="apple-converted-space"/>
+          <w:rFonts w:ascii="Arial" w:hAnsi="Arial" w:cs="Arial"/>
+          <w:color w:val="252C33"/>
+          <w:sz w:val="21"/>
+          <w:szCs w:val="21"/>
+        </w:rPr>
+        <w:t> </w:t>
+      </w:r>
+      <w:r>
+        <w:rPr>
+          <w:rStyle w:val="mjx-char"/>
+          <w:rFonts w:ascii="MJXc-TeX-math-Iw" w:hAnsi="MJXc-TeX-math-Iw" w:cs="Arial"/>
+          <w:color w:val="252C33"/>
+          <w:sz w:val="18"/>
+          <w:szCs w:val="18"/>
+          <w:bdr w:val="none" w:sz="0" w:space="0" w:color="auto" w:frame="1"/>
+        </w:rPr>
+        <w:t>X</w:t>
+      </w:r>
+      <w:r>
+        <w:rPr>
+          <w:rStyle w:val="mjx-char"/>
+          <w:rFonts w:ascii="MJXc-TeX-main-Rw" w:hAnsi="MJXc-TeX-main-Rw" w:cs="Arial"/>
+          <w:color w:val="252C33"/>
+          <w:sz w:val="18"/>
+          <w:szCs w:val="18"/>
+          <w:bdr w:val="none" w:sz="0" w:space="0" w:color="auto" w:frame="1"/>
+        </w:rPr>
+        <w:t>−</w:t>
+      </w:r>
+      <w:r>
+        <w:rPr>
+          <w:rStyle w:val="mjx-char"/>
+          <w:rFonts w:ascii="MJXc-TeX-math-Iw" w:hAnsi="MJXc-TeX-math-Iw" w:cs="Arial"/>
+          <w:color w:val="252C33"/>
+          <w:sz w:val="18"/>
+          <w:szCs w:val="18"/>
+          <w:bdr w:val="none" w:sz="0" w:space="0" w:color="auto" w:frame="1"/>
+        </w:rPr>
+        <w:t>Y</w:t>
+      </w:r>
+      <w:r>
+        <w:rPr>
+          <w:rStyle w:val="mjxassistivemathml"/>
+          <w:rFonts w:ascii="Arial" w:hAnsi="Arial" w:cs="Arial"/>
+          <w:color w:val="252C33"/>
+          <w:sz w:val="18"/>
+          <w:szCs w:val="18"/>
+          <w:bdr w:val="none" w:sz="0" w:space="0" w:color="auto" w:frame="1"/>
+        </w:rPr>
+        <w:t>X−Y</w:t>
+      </w:r>
+      <w:r>
+        <w:rPr>
+          <w:rStyle w:val="apple-converted-space"/>
+          <w:rFonts w:ascii="Arial" w:hAnsi="Arial" w:cs="Arial"/>
+          <w:color w:val="252C33"/>
+          <w:sz w:val="21"/>
+          <w:szCs w:val="21"/>
+        </w:rPr>
+        <w:t> </w:t>
+      </w:r>
+      <w:r>
+        <w:rPr>
+          <w:rFonts w:ascii="Arial" w:hAnsi="Arial" w:cs="Arial"/>
+          <w:color w:val="252C33"/>
+          <w:sz w:val="21"/>
+          <w:szCs w:val="21"/>
+        </w:rPr>
+        <w:t>plane. The length of roads between two houses</w:t>
+      </w:r>
+      <w:r>
+        <w:rPr>
+          <w:rStyle w:val="apple-converted-space"/>
+          <w:rFonts w:ascii="Arial" w:hAnsi="Arial" w:cs="Arial"/>
+          <w:color w:val="252C33"/>
+          <w:sz w:val="21"/>
+          <w:szCs w:val="21"/>
+        </w:rPr>
+        <w:t> </w:t>
+      </w:r>
+      <w:r>
+        <w:rPr>
+          <w:rStyle w:val="mjx-char"/>
+          <w:rFonts w:ascii="MJXc-TeX-math-Iw" w:hAnsi="MJXc-TeX-math-Iw" w:cs="Arial"/>
+          <w:color w:val="252C33"/>
+          <w:sz w:val="18"/>
+          <w:szCs w:val="18"/>
+          <w:bdr w:val="none" w:sz="0" w:space="0" w:color="auto" w:frame="1"/>
+        </w:rPr>
+        <w:t>i</w:t>
+      </w:r>
+      <w:r>
+        <w:rPr>
+          <w:rStyle w:val="mjxassistivemathml"/>
+          <w:rFonts w:ascii="Arial" w:hAnsi="Arial" w:cs="Arial"/>
+          <w:color w:val="252C33"/>
+          <w:sz w:val="18"/>
+          <w:szCs w:val="18"/>
+          <w:bdr w:val="none" w:sz="0" w:space="0" w:color="auto" w:frame="1"/>
+        </w:rPr>
+        <w:t>i</w:t>
+      </w:r>
+      <w:r>
+        <w:rPr>
+          <w:rStyle w:val="apple-converted-space"/>
+          <w:rFonts w:ascii="Arial" w:hAnsi="Arial" w:cs="Arial"/>
+          <w:color w:val="252C33"/>
+          <w:sz w:val="21"/>
+          <w:szCs w:val="21"/>
+        </w:rPr>
+        <w:t> </w:t>
+      </w:r>
+      <w:r>
+        <w:rPr>
+          <w:rFonts w:ascii="Arial" w:hAnsi="Arial" w:cs="Arial"/>
+          <w:color w:val="252C33"/>
+          <w:sz w:val="21"/>
+          <w:szCs w:val="21"/>
+        </w:rPr>
+        <w:t>and</w:t>
+      </w:r>
+      <w:r>
+        <w:rPr>
+          <w:rStyle w:val="apple-converted-space"/>
+          <w:rFonts w:ascii="Arial" w:hAnsi="Arial" w:cs="Arial"/>
+          <w:color w:val="252C33"/>
+          <w:sz w:val="21"/>
+          <w:szCs w:val="21"/>
+        </w:rPr>
+        <w:t> </w:t>
+      </w:r>
+      <w:proofErr w:type="spellStart"/>
+      <w:r>
+        <w:rPr>
+          <w:rStyle w:val="mjx-char"/>
+          <w:rFonts w:ascii="MJXc-TeX-math-Iw" w:hAnsi="MJXc-TeX-math-Iw" w:cs="Arial"/>
+          <w:color w:val="252C33"/>
+          <w:sz w:val="18"/>
+          <w:szCs w:val="18"/>
+          <w:bdr w:val="none" w:sz="0" w:space="0" w:color="auto" w:frame="1"/>
+        </w:rPr>
+        <w:t>j</w:t>
+      </w:r>
+      <w:r>
+        <w:rPr>
+          <w:rStyle w:val="mjxassistivemathml"/>
+          <w:rFonts w:ascii="Arial" w:hAnsi="Arial" w:cs="Arial"/>
+          <w:color w:val="252C33"/>
+          <w:sz w:val="18"/>
+          <w:szCs w:val="18"/>
+          <w:bdr w:val="none" w:sz="0" w:space="0" w:color="auto" w:frame="1"/>
+        </w:rPr>
+        <w:t>j</w:t>
+      </w:r>
+      <w:proofErr w:type="spellEnd"/>
+      <w:r>
+        <w:rPr>
+          <w:rStyle w:val="apple-converted-space"/>
+          <w:rFonts w:ascii="Arial" w:hAnsi="Arial" w:cs="Arial"/>
+          <w:color w:val="252C33"/>
+          <w:sz w:val="21"/>
+          <w:szCs w:val="21"/>
+        </w:rPr>
+        <w:t> </w:t>
+      </w:r>
+      <w:r>
+        <w:rPr>
+          <w:rFonts w:ascii="Arial" w:hAnsi="Arial" w:cs="Arial"/>
+          <w:color w:val="252C33"/>
+          <w:sz w:val="21"/>
+          <w:szCs w:val="21"/>
+        </w:rPr>
+        <w:t>is defined as</w:t>
+      </w:r>
+      <w:r>
+        <w:rPr>
+          <w:rStyle w:val="apple-converted-space"/>
+          <w:rFonts w:ascii="Arial" w:hAnsi="Arial" w:cs="Arial"/>
+          <w:color w:val="252C33"/>
+          <w:sz w:val="21"/>
+          <w:szCs w:val="21"/>
+        </w:rPr>
+        <w:t> </w:t>
+      </w:r>
+      <w:r>
+        <w:rPr>
+          <w:rStyle w:val="mjx-char"/>
+          <w:rFonts w:ascii="MJXc-TeX-math-Iw" w:hAnsi="MJXc-TeX-math-Iw" w:cs="Arial"/>
+          <w:color w:val="252C33"/>
+          <w:sz w:val="18"/>
+          <w:szCs w:val="18"/>
+          <w:bdr w:val="none" w:sz="0" w:space="0" w:color="auto" w:frame="1"/>
+        </w:rPr>
+        <w:t>F</w:t>
+      </w:r>
+      <w:r>
+        <w:rPr>
+          <w:rStyle w:val="mjx-char"/>
+          <w:rFonts w:ascii="MJXc-TeX-main-Rw" w:hAnsi="MJXc-TeX-main-Rw" w:cs="Arial"/>
+          <w:color w:val="252C33"/>
+          <w:sz w:val="18"/>
+          <w:szCs w:val="18"/>
+          <w:bdr w:val="none" w:sz="0" w:space="0" w:color="auto" w:frame="1"/>
+        </w:rPr>
+        <w:t>(</w:t>
+      </w:r>
+      <w:proofErr w:type="spellStart"/>
+      <w:proofErr w:type="gramStart"/>
+      <w:r>
+        <w:rPr>
+          <w:rStyle w:val="mjx-char"/>
+          <w:rFonts w:ascii="MJXc-TeX-math-Iw" w:hAnsi="MJXc-TeX-math-Iw" w:cs="Arial"/>
+          <w:color w:val="252C33"/>
+          <w:sz w:val="18"/>
+          <w:szCs w:val="18"/>
+          <w:bdr w:val="none" w:sz="0" w:space="0" w:color="auto" w:frame="1"/>
+        </w:rPr>
+        <w:t>i</w:t>
+      </w:r>
+      <w:r>
+        <w:rPr>
+          <w:rStyle w:val="mjx-char"/>
+          <w:rFonts w:ascii="MJXc-TeX-main-Rw" w:hAnsi="MJXc-TeX-main-Rw" w:cs="Arial"/>
+          <w:color w:val="252C33"/>
+          <w:sz w:val="18"/>
+          <w:szCs w:val="18"/>
+          <w:bdr w:val="none" w:sz="0" w:space="0" w:color="auto" w:frame="1"/>
+        </w:rPr>
+        <w:t>,</w:t>
+      </w:r>
+      <w:r>
+        <w:rPr>
+          <w:rStyle w:val="mjx-char"/>
+          <w:rFonts w:ascii="MJXc-TeX-math-Iw" w:hAnsi="MJXc-TeX-math-Iw" w:cs="Arial"/>
+          <w:color w:val="252C33"/>
+          <w:sz w:val="18"/>
+          <w:szCs w:val="18"/>
+          <w:bdr w:val="none" w:sz="0" w:space="0" w:color="auto" w:frame="1"/>
+        </w:rPr>
+        <w:t>j</w:t>
+      </w:r>
+      <w:proofErr w:type="spellEnd"/>
+      <w:proofErr w:type="gramEnd"/>
+      <w:r>
+        <w:rPr>
+          <w:rStyle w:val="mjx-char"/>
+          <w:rFonts w:ascii="MJXc-TeX-main-Rw" w:hAnsi="MJXc-TeX-main-Rw" w:cs="Arial"/>
+          <w:color w:val="252C33"/>
+          <w:sz w:val="18"/>
+          <w:szCs w:val="18"/>
+          <w:bdr w:val="none" w:sz="0" w:space="0" w:color="auto" w:frame="1"/>
+        </w:rPr>
+        <w:t>)=(</w:t>
+      </w:r>
+      <w:r>
+        <w:rPr>
+          <w:rStyle w:val="mjx-char"/>
+          <w:rFonts w:ascii="MJXc-TeX-math-Iw" w:hAnsi="MJXc-TeX-math-Iw" w:cs="Arial"/>
+          <w:color w:val="252C33"/>
+          <w:sz w:val="18"/>
+          <w:szCs w:val="18"/>
+          <w:bdr w:val="none" w:sz="0" w:space="0" w:color="auto" w:frame="1"/>
+        </w:rPr>
+        <w:t>x</w:t>
+      </w:r>
+      <w:r>
+        <w:rPr>
+          <w:rStyle w:val="mjx-char"/>
+          <w:rFonts w:ascii="MJXc-TeX-math-Iw" w:hAnsi="MJXc-TeX-math-Iw" w:cs="Arial"/>
+          <w:color w:val="252C33"/>
+          <w:sz w:val="13"/>
+          <w:szCs w:val="13"/>
+          <w:bdr w:val="none" w:sz="0" w:space="0" w:color="auto" w:frame="1"/>
+        </w:rPr>
+        <w:t>i</w:t>
+      </w:r>
+      <w:r>
+        <w:rPr>
+          <w:rStyle w:val="mjx-char"/>
+          <w:rFonts w:ascii="MJXc-TeX-main-Rw" w:hAnsi="MJXc-TeX-main-Rw" w:cs="Arial"/>
+          <w:color w:val="252C33"/>
+          <w:sz w:val="18"/>
+          <w:szCs w:val="18"/>
+          <w:bdr w:val="none" w:sz="0" w:space="0" w:color="auto" w:frame="1"/>
+        </w:rPr>
+        <w:t>−</w:t>
+      </w:r>
+      <w:proofErr w:type="spellStart"/>
+      <w:r>
+        <w:rPr>
+          <w:rStyle w:val="mjx-char"/>
+          <w:rFonts w:ascii="MJXc-TeX-math-Iw" w:hAnsi="MJXc-TeX-math-Iw" w:cs="Arial"/>
+          <w:color w:val="252C33"/>
+          <w:sz w:val="18"/>
+          <w:szCs w:val="18"/>
+          <w:bdr w:val="none" w:sz="0" w:space="0" w:color="auto" w:frame="1"/>
+        </w:rPr>
+        <w:t>x</w:t>
+      </w:r>
+      <w:r>
+        <w:rPr>
+          <w:rStyle w:val="mjx-char"/>
+          <w:rFonts w:ascii="MJXc-TeX-math-Iw" w:hAnsi="MJXc-TeX-math-Iw" w:cs="Arial"/>
+          <w:color w:val="252C33"/>
+          <w:sz w:val="13"/>
+          <w:szCs w:val="13"/>
+          <w:bdr w:val="none" w:sz="0" w:space="0" w:color="auto" w:frame="1"/>
+        </w:rPr>
+        <w:t>j</w:t>
+      </w:r>
+      <w:proofErr w:type="spellEnd"/>
+      <w:r>
+        <w:rPr>
+          <w:rStyle w:val="mjx-char"/>
+          <w:rFonts w:ascii="MJXc-TeX-main-Rw" w:hAnsi="MJXc-TeX-main-Rw" w:cs="Arial"/>
+          <w:color w:val="252C33"/>
+          <w:sz w:val="18"/>
+          <w:szCs w:val="18"/>
+          <w:bdr w:val="none" w:sz="0" w:space="0" w:color="auto" w:frame="1"/>
+        </w:rPr>
+        <w:t>)</w:t>
+      </w:r>
+      <w:r>
+        <w:rPr>
+          <w:rStyle w:val="mjx-char"/>
+          <w:rFonts w:ascii="MJXc-TeX-main-Rw" w:hAnsi="MJXc-TeX-main-Rw" w:cs="Arial"/>
+          <w:color w:val="252C33"/>
+          <w:sz w:val="13"/>
+          <w:szCs w:val="13"/>
+          <w:bdr w:val="none" w:sz="0" w:space="0" w:color="auto" w:frame="1"/>
+        </w:rPr>
+        <w:t>2</w:t>
+      </w:r>
+      <w:r>
+        <w:rPr>
+          <w:rStyle w:val="mjx-char"/>
+          <w:rFonts w:ascii="MJXc-TeX-main-Rw" w:hAnsi="MJXc-TeX-main-Rw" w:cs="Arial"/>
+          <w:color w:val="252C33"/>
+          <w:sz w:val="18"/>
+          <w:szCs w:val="18"/>
+          <w:bdr w:val="none" w:sz="0" w:space="0" w:color="auto" w:frame="1"/>
+        </w:rPr>
+        <w:t>+(</w:t>
+      </w:r>
+      <w:proofErr w:type="spellStart"/>
+      <w:r>
+        <w:rPr>
+          <w:rStyle w:val="mjx-char"/>
+          <w:rFonts w:ascii="MJXc-TeX-math-Iw" w:hAnsi="MJXc-TeX-math-Iw" w:cs="Arial"/>
+          <w:color w:val="252C33"/>
+          <w:sz w:val="18"/>
+          <w:szCs w:val="18"/>
+          <w:bdr w:val="none" w:sz="0" w:space="0" w:color="auto" w:frame="1"/>
+        </w:rPr>
+        <w:t>y</w:t>
+      </w:r>
+      <w:r>
+        <w:rPr>
+          <w:rStyle w:val="mjx-char"/>
+          <w:rFonts w:ascii="MJXc-TeX-math-Iw" w:hAnsi="MJXc-TeX-math-Iw" w:cs="Arial"/>
+          <w:color w:val="252C33"/>
+          <w:sz w:val="13"/>
+          <w:szCs w:val="13"/>
+          <w:bdr w:val="none" w:sz="0" w:space="0" w:color="auto" w:frame="1"/>
+        </w:rPr>
+        <w:t>i</w:t>
+      </w:r>
+      <w:r>
+        <w:rPr>
+          <w:rStyle w:val="mjx-char"/>
+          <w:rFonts w:ascii="MJXc-TeX-main-Rw" w:hAnsi="MJXc-TeX-main-Rw" w:cs="Arial"/>
+          <w:color w:val="252C33"/>
+          <w:sz w:val="18"/>
+          <w:szCs w:val="18"/>
+          <w:bdr w:val="none" w:sz="0" w:space="0" w:color="auto" w:frame="1"/>
+        </w:rPr>
+        <w:t>−</w:t>
+      </w:r>
+      <w:r>
+        <w:rPr>
+          <w:rStyle w:val="mjx-char"/>
+          <w:rFonts w:ascii="MJXc-TeX-math-Iw" w:hAnsi="MJXc-TeX-math-Iw" w:cs="Arial"/>
+          <w:color w:val="252C33"/>
+          <w:sz w:val="18"/>
+          <w:szCs w:val="18"/>
+          <w:bdr w:val="none" w:sz="0" w:space="0" w:color="auto" w:frame="1"/>
+        </w:rPr>
+        <w:t>y</w:t>
+      </w:r>
+      <w:r>
+        <w:rPr>
+          <w:rStyle w:val="mjx-char"/>
+          <w:rFonts w:ascii="MJXc-TeX-math-Iw" w:hAnsi="MJXc-TeX-math-Iw" w:cs="Arial"/>
+          <w:color w:val="252C33"/>
+          <w:sz w:val="13"/>
+          <w:szCs w:val="13"/>
+          <w:bdr w:val="none" w:sz="0" w:space="0" w:color="auto" w:frame="1"/>
+        </w:rPr>
+        <w:t>j</w:t>
+      </w:r>
+      <w:proofErr w:type="spellEnd"/>
+      <w:r>
+        <w:rPr>
+          <w:rStyle w:val="mjx-char"/>
+          <w:rFonts w:ascii="MJXc-TeX-main-Rw" w:hAnsi="MJXc-TeX-main-Rw" w:cs="Arial"/>
+          <w:color w:val="252C33"/>
+          <w:sz w:val="18"/>
+          <w:szCs w:val="18"/>
+          <w:bdr w:val="none" w:sz="0" w:space="0" w:color="auto" w:frame="1"/>
+        </w:rPr>
+        <w:t>)</w:t>
+      </w:r>
+      <w:r>
+        <w:rPr>
+          <w:rStyle w:val="mjx-char"/>
+          <w:rFonts w:ascii="MJXc-TeX-main-Rw" w:hAnsi="MJXc-TeX-main-Rw" w:cs="Arial"/>
+          <w:color w:val="252C33"/>
+          <w:sz w:val="13"/>
+          <w:szCs w:val="13"/>
+          <w:bdr w:val="none" w:sz="0" w:space="0" w:color="auto" w:frame="1"/>
+        </w:rPr>
+        <w:t>2</w:t>
+      </w:r>
+      <w:r>
+        <w:rPr>
+          <w:rStyle w:val="mjxassistivemathml"/>
+          <w:rFonts w:ascii="Arial" w:hAnsi="Arial" w:cs="Arial"/>
+          <w:color w:val="252C33"/>
+          <w:sz w:val="18"/>
+          <w:szCs w:val="18"/>
+          <w:bdr w:val="none" w:sz="0" w:space="0" w:color="auto" w:frame="1"/>
+        </w:rPr>
+        <w:t>F(</w:t>
+      </w:r>
+      <w:proofErr w:type="spellStart"/>
+      <w:r>
+        <w:rPr>
+          <w:rStyle w:val="mjxassistivemathml"/>
+          <w:rFonts w:ascii="Arial" w:hAnsi="Arial" w:cs="Arial"/>
+          <w:color w:val="252C33"/>
+          <w:sz w:val="18"/>
+          <w:szCs w:val="18"/>
+          <w:bdr w:val="none" w:sz="0" w:space="0" w:color="auto" w:frame="1"/>
+        </w:rPr>
+        <w:t>i,j</w:t>
+      </w:r>
+      <w:proofErr w:type="spellEnd"/>
+      <w:r>
+        <w:rPr>
+          <w:rStyle w:val="mjxassistivemathml"/>
+          <w:rFonts w:ascii="Arial" w:hAnsi="Arial" w:cs="Arial"/>
+          <w:color w:val="252C33"/>
+          <w:sz w:val="18"/>
+          <w:szCs w:val="18"/>
+          <w:bdr w:val="none" w:sz="0" w:space="0" w:color="auto" w:frame="1"/>
+        </w:rPr>
+        <w:t>)=(xi−</w:t>
+      </w:r>
+      <w:proofErr w:type="spellStart"/>
+      <w:r>
+        <w:rPr>
+          <w:rStyle w:val="mjxassistivemathml"/>
+          <w:rFonts w:ascii="Arial" w:hAnsi="Arial" w:cs="Arial"/>
+          <w:color w:val="252C33"/>
+          <w:sz w:val="18"/>
+          <w:szCs w:val="18"/>
+          <w:bdr w:val="none" w:sz="0" w:space="0" w:color="auto" w:frame="1"/>
+        </w:rPr>
+        <w:t>xj</w:t>
+      </w:r>
+      <w:proofErr w:type="spellEnd"/>
+      <w:r>
+        <w:rPr>
+          <w:rStyle w:val="mjxassistivemathml"/>
+          <w:rFonts w:ascii="Arial" w:hAnsi="Arial" w:cs="Arial"/>
+          <w:color w:val="252C33"/>
+          <w:sz w:val="18"/>
+          <w:szCs w:val="18"/>
+          <w:bdr w:val="none" w:sz="0" w:space="0" w:color="auto" w:frame="1"/>
+        </w:rPr>
+        <w:t>)2+(</w:t>
+      </w:r>
+      <w:proofErr w:type="spellStart"/>
+      <w:r>
+        <w:rPr>
+          <w:rStyle w:val="mjxassistivemathml"/>
+          <w:rFonts w:ascii="Arial" w:hAnsi="Arial" w:cs="Arial"/>
+          <w:color w:val="252C33"/>
+          <w:sz w:val="18"/>
+          <w:szCs w:val="18"/>
+          <w:bdr w:val="none" w:sz="0" w:space="0" w:color="auto" w:frame="1"/>
+        </w:rPr>
+        <w:t>yi−yj</w:t>
+      </w:r>
+      <w:proofErr w:type="spellEnd"/>
+      <w:r>
+        <w:rPr>
+          <w:rStyle w:val="mjxassistivemathml"/>
+          <w:rFonts w:ascii="Arial" w:hAnsi="Arial" w:cs="Arial"/>
+          <w:color w:val="252C33"/>
+          <w:sz w:val="18"/>
+          <w:szCs w:val="18"/>
+          <w:bdr w:val="none" w:sz="0" w:space="0" w:color="auto" w:frame="1"/>
+        </w:rPr>
+        <w:t>)2</w:t>
+      </w:r>
+      <w:r>
+        <w:rPr>
+          <w:rFonts w:ascii="Arial" w:hAnsi="Arial" w:cs="Arial"/>
+          <w:color w:val="252C33"/>
+          <w:sz w:val="21"/>
+          <w:szCs w:val="21"/>
+        </w:rPr>
+        <w:t>.</w:t>
+      </w:r>
+    </w:p>
+    <w:p>
+      <w:pPr>
+        <w:pStyle w:val="NormalWeb"/>
+        <w:shd w:val="clear" w:color="auto" w:fill="FFFFFF"/>
+        <w:spacing w:before="0" w:after="0"/>
+        <w:rPr>
+          <w:rFonts w:ascii="Arial" w:hAnsi="Arial" w:cs="Arial"/>
+          <w:color w:val="252C33"/>
+          <w:sz w:val="21"/>
+          <w:szCs w:val="21"/>
+        </w:rPr>
+      </w:pPr>
+      <w:r>
+        <w:rPr>
+          <w:rFonts w:ascii="Arial" w:hAnsi="Arial" w:cs="Arial"/>
+          <w:color w:val="252C33"/>
+          <w:sz w:val="21"/>
+          <w:szCs w:val="21"/>
+        </w:rPr>
+        <w:t>There's a</w:t>
+      </w:r>
+      <w:r>
+        <w:rPr>
+          <w:rStyle w:val="apple-converted-space"/>
+          <w:rFonts w:ascii="Arial" w:hAnsi="Arial" w:cs="Arial"/>
+          <w:color w:val="252C33"/>
+          <w:sz w:val="21"/>
+          <w:szCs w:val="21"/>
+        </w:rPr>
+        <w:t> </w:t>
+      </w:r>
+      <w:r>
+        <w:rPr>
+          <w:rStyle w:val="mjx-char"/>
+          <w:rFonts w:ascii="MJXc-TeX-math-Iw" w:hAnsi="MJXc-TeX-math-Iw" w:cs="Arial"/>
+          <w:color w:val="252C33"/>
+          <w:sz w:val="18"/>
+          <w:szCs w:val="18"/>
+          <w:bdr w:val="none" w:sz="0" w:space="0" w:color="auto" w:frame="1"/>
+        </w:rPr>
+        <w:t>N</w:t>
+      </w:r>
+      <w:r>
+        <w:rPr>
+          <w:rStyle w:val="mjx-char"/>
+          <w:rFonts w:ascii="MJXc-TeX-main-Rw" w:hAnsi="MJXc-TeX-main-Rw" w:cs="Arial"/>
+          <w:color w:val="252C33"/>
+          <w:sz w:val="18"/>
+          <w:szCs w:val="18"/>
+          <w:bdr w:val="none" w:sz="0" w:space="0" w:color="auto" w:frame="1"/>
+        </w:rPr>
+        <w:t>×</w:t>
+      </w:r>
+      <w:r>
+        <w:rPr>
+          <w:rStyle w:val="mjx-char"/>
+          <w:rFonts w:ascii="MJXc-TeX-math-Iw" w:hAnsi="MJXc-TeX-math-Iw" w:cs="Arial"/>
+          <w:color w:val="252C33"/>
+          <w:sz w:val="18"/>
+          <w:szCs w:val="18"/>
+          <w:bdr w:val="none" w:sz="0" w:space="0" w:color="auto" w:frame="1"/>
+        </w:rPr>
+        <w:t>N</w:t>
+      </w:r>
+      <w:r>
+        <w:rPr>
+          <w:rStyle w:val="mjxassistivemathml"/>
+          <w:rFonts w:ascii="Arial" w:hAnsi="Arial" w:cs="Arial"/>
+          <w:color w:val="252C33"/>
+          <w:sz w:val="18"/>
+          <w:szCs w:val="18"/>
+          <w:bdr w:val="none" w:sz="0" w:space="0" w:color="auto" w:frame="1"/>
+        </w:rPr>
+        <w:t>N×N</w:t>
+      </w:r>
+      <w:r>
+        <w:rPr>
+          <w:rStyle w:val="apple-converted-space"/>
+          <w:rFonts w:ascii="Arial" w:hAnsi="Arial" w:cs="Arial"/>
+          <w:color w:val="252C33"/>
+          <w:sz w:val="21"/>
+          <w:szCs w:val="21"/>
+        </w:rPr>
+        <w:t> </w:t>
+      </w:r>
+      <w:r>
+        <w:rPr>
+          <w:rFonts w:ascii="Arial" w:hAnsi="Arial" w:cs="Arial"/>
+          <w:color w:val="252C33"/>
+          <w:sz w:val="21"/>
+          <w:szCs w:val="21"/>
+        </w:rPr>
+        <w:t>matrix</w:t>
+      </w:r>
+      <w:r>
+        <w:rPr>
+          <w:rStyle w:val="apple-converted-space"/>
+          <w:rFonts w:ascii="Arial" w:hAnsi="Arial" w:cs="Arial"/>
+          <w:color w:val="252C33"/>
+          <w:sz w:val="21"/>
+          <w:szCs w:val="21"/>
+        </w:rPr>
+        <w:t> </w:t>
+      </w:r>
+      <w:r>
+        <w:rPr>
+          <w:rStyle w:val="mjx-char"/>
+          <w:rFonts w:ascii="MJXc-TeX-math-Iw" w:hAnsi="MJXc-TeX-math-Iw" w:cs="Arial"/>
+          <w:color w:val="252C33"/>
+          <w:sz w:val="18"/>
+          <w:szCs w:val="18"/>
+          <w:bdr w:val="none" w:sz="0" w:space="0" w:color="auto" w:frame="1"/>
+        </w:rPr>
+        <w:t>M</w:t>
+      </w:r>
+      <w:r>
+        <w:rPr>
+          <w:rStyle w:val="mjxassistivemathml"/>
+          <w:rFonts w:ascii="Arial" w:hAnsi="Arial" w:cs="Arial"/>
+          <w:color w:val="252C33"/>
+          <w:sz w:val="18"/>
+          <w:szCs w:val="18"/>
+          <w:bdr w:val="none" w:sz="0" w:space="0" w:color="auto" w:frame="1"/>
+        </w:rPr>
+        <w:t>M</w:t>
+      </w:r>
+      <w:r>
+        <w:rPr>
+          <w:rStyle w:val="apple-converted-space"/>
+          <w:rFonts w:ascii="Arial" w:hAnsi="Arial" w:cs="Arial"/>
+          <w:color w:val="252C33"/>
+          <w:sz w:val="21"/>
+          <w:szCs w:val="21"/>
+        </w:rPr>
+        <w:t> </w:t>
+      </w:r>
+      <w:r>
+        <w:rPr>
+          <w:rFonts w:ascii="Arial" w:hAnsi="Arial" w:cs="Arial"/>
+          <w:color w:val="252C33"/>
+          <w:sz w:val="21"/>
+          <w:szCs w:val="21"/>
+        </w:rPr>
+        <w:t>filled with 1s and 0s.</w:t>
+      </w:r>
+      <w:r>
+        <w:rPr>
+          <w:rStyle w:val="apple-converted-space"/>
+          <w:rFonts w:ascii="Arial" w:hAnsi="Arial" w:cs="Arial"/>
+          <w:color w:val="252C33"/>
+          <w:sz w:val="21"/>
+          <w:szCs w:val="21"/>
+        </w:rPr>
+        <w:t> </w:t>
+      </w:r>
+      <w:r>
+        <w:rPr>
+          <w:rStyle w:val="mjx-char"/>
+          <w:rFonts w:ascii="MJXc-TeX-math-Iw" w:hAnsi="MJXc-TeX-math-Iw" w:cs="Arial"/>
+          <w:color w:val="252C33"/>
+          <w:sz w:val="18"/>
+          <w:szCs w:val="18"/>
+          <w:bdr w:val="none" w:sz="0" w:space="0" w:color="auto" w:frame="1"/>
+        </w:rPr>
+        <w:t>M</w:t>
+      </w:r>
+      <w:r>
+        <w:rPr>
+          <w:rStyle w:val="mjx-char"/>
+          <w:rFonts w:ascii="MJXc-TeX-main-Rw" w:hAnsi="MJXc-TeX-main-Rw" w:cs="Arial"/>
+          <w:color w:val="252C33"/>
+          <w:sz w:val="18"/>
+          <w:szCs w:val="18"/>
+          <w:bdr w:val="none" w:sz="0" w:space="0" w:color="auto" w:frame="1"/>
+        </w:rPr>
+        <w:t>[</w:t>
+      </w:r>
+      <w:proofErr w:type="spellStart"/>
+      <w:r>
+        <w:rPr>
+          <w:rStyle w:val="mjx-char"/>
+          <w:rFonts w:ascii="MJXc-TeX-math-Iw" w:hAnsi="MJXc-TeX-math-Iw" w:cs="Arial"/>
+          <w:color w:val="252C33"/>
+          <w:sz w:val="18"/>
+          <w:szCs w:val="18"/>
+          <w:bdr w:val="none" w:sz="0" w:space="0" w:color="auto" w:frame="1"/>
+        </w:rPr>
+        <w:t>i</w:t>
+      </w:r>
+      <w:proofErr w:type="spellEnd"/>
+      <w:r>
+        <w:rPr>
+          <w:rStyle w:val="mjx-char"/>
+          <w:rFonts w:ascii="MJXc-TeX-main-Rw" w:hAnsi="MJXc-TeX-main-Rw" w:cs="Arial"/>
+          <w:color w:val="252C33"/>
+          <w:sz w:val="18"/>
+          <w:szCs w:val="18"/>
+          <w:bdr w:val="none" w:sz="0" w:space="0" w:color="auto" w:frame="1"/>
+        </w:rPr>
+        <w:t>][</w:t>
+      </w:r>
+      <w:proofErr w:type="gramStart"/>
+      <w:r>
+        <w:rPr>
+          <w:rStyle w:val="mjx-char"/>
+          <w:rFonts w:ascii="MJXc-TeX-math-Iw" w:hAnsi="MJXc-TeX-math-Iw" w:cs="Arial"/>
+          <w:color w:val="252C33"/>
+          <w:sz w:val="18"/>
+          <w:szCs w:val="18"/>
+          <w:bdr w:val="none" w:sz="0" w:space="0" w:color="auto" w:frame="1"/>
+        </w:rPr>
+        <w:t>j</w:t>
+      </w:r>
+      <w:r>
+        <w:rPr>
+          <w:rStyle w:val="mjx-char"/>
+          <w:rFonts w:ascii="MJXc-TeX-main-Rw" w:hAnsi="MJXc-TeX-main-Rw" w:cs="Arial"/>
+          <w:color w:val="252C33"/>
+          <w:sz w:val="18"/>
+          <w:szCs w:val="18"/>
+          <w:bdr w:val="none" w:sz="0" w:space="0" w:color="auto" w:frame="1"/>
+        </w:rPr>
+        <w:t>]=</w:t>
+      </w:r>
+      <w:proofErr w:type="gramEnd"/>
+      <w:r>
+        <w:rPr>
+          <w:rStyle w:val="mjx-char"/>
+          <w:rFonts w:ascii="MJXc-TeX-main-Rw" w:hAnsi="MJXc-TeX-main-Rw" w:cs="Arial"/>
+          <w:color w:val="252C33"/>
+          <w:sz w:val="18"/>
+          <w:szCs w:val="18"/>
+          <w:bdr w:val="none" w:sz="0" w:space="0" w:color="auto" w:frame="1"/>
+        </w:rPr>
+        <w:t>1</w:t>
+      </w:r>
+      <w:r>
+        <w:rPr>
+          <w:rStyle w:val="mjxassistivemathml"/>
+          <w:rFonts w:ascii="Arial" w:hAnsi="Arial" w:cs="Arial"/>
+          <w:color w:val="252C33"/>
+          <w:sz w:val="18"/>
+          <w:szCs w:val="18"/>
+          <w:bdr w:val="none" w:sz="0" w:space="0" w:color="auto" w:frame="1"/>
+        </w:rPr>
+        <w:t>M[</w:t>
+      </w:r>
+      <w:proofErr w:type="spellStart"/>
+      <w:r>
+        <w:rPr>
+          <w:rStyle w:val="mjxassistivemathml"/>
+          <w:rFonts w:ascii="Arial" w:hAnsi="Arial" w:cs="Arial"/>
+          <w:color w:val="252C33"/>
+          <w:sz w:val="18"/>
+          <w:szCs w:val="18"/>
+          <w:bdr w:val="none" w:sz="0" w:space="0" w:color="auto" w:frame="1"/>
+        </w:rPr>
+        <w:t>i</w:t>
+      </w:r>
+      <w:proofErr w:type="spellEnd"/>
+      <w:r>
+        <w:rPr>
+          <w:rStyle w:val="mjxassistivemathml"/>
+          <w:rFonts w:ascii="Arial" w:hAnsi="Arial" w:cs="Arial"/>
+          <w:color w:val="252C33"/>
+          <w:sz w:val="18"/>
+          <w:szCs w:val="18"/>
+          <w:bdr w:val="none" w:sz="0" w:space="0" w:color="auto" w:frame="1"/>
+        </w:rPr>
+        <w:t>][j]=1</w:t>
+      </w:r>
+      <w:r>
+        <w:rPr>
+          <w:rStyle w:val="apple-converted-space"/>
+          <w:rFonts w:ascii="Arial" w:hAnsi="Arial" w:cs="Arial"/>
+          <w:color w:val="252C33"/>
+          <w:sz w:val="21"/>
+          <w:szCs w:val="21"/>
+        </w:rPr>
+        <w:t> </w:t>
+      </w:r>
+      <w:r>
+        <w:rPr>
+          <w:rFonts w:ascii="Arial" w:hAnsi="Arial" w:cs="Arial"/>
+          <w:color w:val="252C33"/>
+          <w:sz w:val="21"/>
+          <w:szCs w:val="21"/>
+        </w:rPr>
+        <w:t>denotes that it is possible to travel to</w:t>
+      </w:r>
+      <w:r>
+        <w:rPr>
+          <w:rStyle w:val="apple-converted-space"/>
+          <w:rFonts w:ascii="Arial" w:hAnsi="Arial" w:cs="Arial"/>
+          <w:color w:val="252C33"/>
+          <w:sz w:val="21"/>
+          <w:szCs w:val="21"/>
+        </w:rPr>
+        <w:t> </w:t>
+      </w:r>
+      <w:proofErr w:type="spellStart"/>
+      <w:r>
+        <w:rPr>
+          <w:rStyle w:val="mjx-char"/>
+          <w:rFonts w:ascii="MJXc-TeX-math-Iw" w:hAnsi="MJXc-TeX-math-Iw" w:cs="Arial"/>
+          <w:color w:val="252C33"/>
+          <w:sz w:val="18"/>
+          <w:szCs w:val="18"/>
+          <w:bdr w:val="none" w:sz="0" w:space="0" w:color="auto" w:frame="1"/>
+        </w:rPr>
+        <w:t>i</w:t>
+      </w:r>
+      <w:r>
+        <w:rPr>
+          <w:rStyle w:val="mjx-char"/>
+          <w:rFonts w:ascii="MJXc-TeX-math-Iw" w:hAnsi="MJXc-TeX-math-Iw" w:cs="Arial"/>
+          <w:color w:val="252C33"/>
+          <w:sz w:val="13"/>
+          <w:szCs w:val="13"/>
+          <w:bdr w:val="none" w:sz="0" w:space="0" w:color="auto" w:frame="1"/>
+        </w:rPr>
+        <w:t>th</w:t>
+      </w:r>
+      <w:r>
+        <w:rPr>
+          <w:rStyle w:val="mjxassistivemathml"/>
+          <w:rFonts w:ascii="Arial" w:hAnsi="Arial" w:cs="Arial"/>
+          <w:color w:val="252C33"/>
+          <w:sz w:val="18"/>
+          <w:szCs w:val="18"/>
+          <w:bdr w:val="none" w:sz="0" w:space="0" w:color="auto" w:frame="1"/>
+        </w:rPr>
+        <w:t>ith</w:t>
+      </w:r>
+      <w:proofErr w:type="spellEnd"/>
+      <w:r>
+        <w:rPr>
+          <w:rStyle w:val="apple-converted-space"/>
+          <w:rFonts w:ascii="Arial" w:hAnsi="Arial" w:cs="Arial"/>
+          <w:color w:val="252C33"/>
+          <w:sz w:val="21"/>
+          <w:szCs w:val="21"/>
+        </w:rPr>
+        <w:t> </w:t>
+      </w:r>
+      <w:r>
+        <w:rPr>
+          <w:rFonts w:ascii="Arial" w:hAnsi="Arial" w:cs="Arial"/>
+          <w:color w:val="252C33"/>
+          <w:sz w:val="21"/>
+          <w:szCs w:val="21"/>
+        </w:rPr>
+        <w:t>House from</w:t>
+      </w:r>
+      <w:r>
+        <w:rPr>
+          <w:rStyle w:val="apple-converted-space"/>
+          <w:rFonts w:ascii="Arial" w:hAnsi="Arial" w:cs="Arial"/>
+          <w:color w:val="252C33"/>
+          <w:sz w:val="21"/>
+          <w:szCs w:val="21"/>
+        </w:rPr>
+        <w:t> </w:t>
+      </w:r>
+      <w:proofErr w:type="spellStart"/>
+      <w:r>
+        <w:rPr>
+          <w:rStyle w:val="mjx-char"/>
+          <w:rFonts w:ascii="MJXc-TeX-math-Iw" w:hAnsi="MJXc-TeX-math-Iw" w:cs="Arial"/>
+          <w:color w:val="252C33"/>
+          <w:sz w:val="18"/>
+          <w:szCs w:val="18"/>
+          <w:bdr w:val="none" w:sz="0" w:space="0" w:color="auto" w:frame="1"/>
+        </w:rPr>
+        <w:t>j</w:t>
+      </w:r>
+      <w:r>
+        <w:rPr>
+          <w:rStyle w:val="mjx-char"/>
+          <w:rFonts w:ascii="MJXc-TeX-math-Iw" w:hAnsi="MJXc-TeX-math-Iw" w:cs="Arial"/>
+          <w:color w:val="252C33"/>
+          <w:sz w:val="13"/>
+          <w:szCs w:val="13"/>
+          <w:bdr w:val="none" w:sz="0" w:space="0" w:color="auto" w:frame="1"/>
+        </w:rPr>
+        <w:t>th</w:t>
+      </w:r>
+      <w:r>
+        <w:rPr>
+          <w:rStyle w:val="mjxassistivemathml"/>
+          <w:rFonts w:ascii="Arial" w:hAnsi="Arial" w:cs="Arial"/>
+          <w:color w:val="252C33"/>
+          <w:sz w:val="18"/>
+          <w:szCs w:val="18"/>
+          <w:bdr w:val="none" w:sz="0" w:space="0" w:color="auto" w:frame="1"/>
+        </w:rPr>
+        <w:t>jth</w:t>
+      </w:r>
+      <w:proofErr w:type="spellEnd"/>
+      <w:r>
+        <w:rPr>
+          <w:rStyle w:val="apple-converted-space"/>
+          <w:rFonts w:ascii="Arial" w:hAnsi="Arial" w:cs="Arial"/>
+          <w:color w:val="252C33"/>
+          <w:sz w:val="21"/>
+          <w:szCs w:val="21"/>
+        </w:rPr>
+        <w:t> </w:t>
+      </w:r>
+      <w:r>
+        <w:rPr>
+          <w:rFonts w:ascii="Arial" w:hAnsi="Arial" w:cs="Arial"/>
+          <w:color w:val="252C33"/>
+          <w:sz w:val="21"/>
+          <w:szCs w:val="21"/>
+        </w:rPr>
+        <w:t>House and vice versa. If</w:t>
+      </w:r>
+      <w:r>
+        <w:rPr>
+          <w:rStyle w:val="apple-converted-space"/>
+          <w:rFonts w:ascii="Arial" w:hAnsi="Arial" w:cs="Arial"/>
+          <w:color w:val="252C33"/>
+          <w:sz w:val="21"/>
+          <w:szCs w:val="21"/>
+        </w:rPr>
+        <w:t> </w:t>
+      </w:r>
+      <w:r>
+        <w:rPr>
+          <w:rStyle w:val="mjx-char"/>
+          <w:rFonts w:ascii="MJXc-TeX-math-Iw" w:hAnsi="MJXc-TeX-math-Iw" w:cs="Arial"/>
+          <w:color w:val="252C33"/>
+          <w:sz w:val="18"/>
+          <w:szCs w:val="18"/>
+          <w:bdr w:val="none" w:sz="0" w:space="0" w:color="auto" w:frame="1"/>
+        </w:rPr>
+        <w:t>M</w:t>
+      </w:r>
+      <w:r>
+        <w:rPr>
+          <w:rStyle w:val="mjx-char"/>
+          <w:rFonts w:ascii="MJXc-TeX-main-Rw" w:hAnsi="MJXc-TeX-main-Rw" w:cs="Arial"/>
+          <w:color w:val="252C33"/>
+          <w:sz w:val="18"/>
+          <w:szCs w:val="18"/>
+          <w:bdr w:val="none" w:sz="0" w:space="0" w:color="auto" w:frame="1"/>
+        </w:rPr>
+        <w:t>[</w:t>
+      </w:r>
+      <w:proofErr w:type="spellStart"/>
+      <w:r>
+        <w:rPr>
+          <w:rStyle w:val="mjx-char"/>
+          <w:rFonts w:ascii="MJXc-TeX-math-Iw" w:hAnsi="MJXc-TeX-math-Iw" w:cs="Arial"/>
+          <w:color w:val="252C33"/>
+          <w:sz w:val="18"/>
+          <w:szCs w:val="18"/>
+          <w:bdr w:val="none" w:sz="0" w:space="0" w:color="auto" w:frame="1"/>
+        </w:rPr>
+        <w:t>i</w:t>
+      </w:r>
+      <w:proofErr w:type="spellEnd"/>
+      <w:r>
+        <w:rPr>
+          <w:rStyle w:val="mjx-char"/>
+          <w:rFonts w:ascii="MJXc-TeX-main-Rw" w:hAnsi="MJXc-TeX-main-Rw" w:cs="Arial"/>
+          <w:color w:val="252C33"/>
+          <w:sz w:val="18"/>
+          <w:szCs w:val="18"/>
+          <w:bdr w:val="none" w:sz="0" w:space="0" w:color="auto" w:frame="1"/>
+        </w:rPr>
+        <w:t>][</w:t>
+      </w:r>
+      <w:proofErr w:type="gramStart"/>
+      <w:r>
+        <w:rPr>
+          <w:rStyle w:val="mjx-char"/>
+          <w:rFonts w:ascii="MJXc-TeX-math-Iw" w:hAnsi="MJXc-TeX-math-Iw" w:cs="Arial"/>
+          <w:color w:val="252C33"/>
+          <w:sz w:val="18"/>
+          <w:szCs w:val="18"/>
+          <w:bdr w:val="none" w:sz="0" w:space="0" w:color="auto" w:frame="1"/>
+        </w:rPr>
+        <w:t>j</w:t>
+      </w:r>
+      <w:r>
+        <w:rPr>
+          <w:rStyle w:val="mjx-char"/>
+          <w:rFonts w:ascii="MJXc-TeX-main-Rw" w:hAnsi="MJXc-TeX-main-Rw" w:cs="Arial"/>
+          <w:color w:val="252C33"/>
+          <w:sz w:val="18"/>
+          <w:szCs w:val="18"/>
+          <w:bdr w:val="none" w:sz="0" w:space="0" w:color="auto" w:frame="1"/>
+        </w:rPr>
+        <w:t>]=</w:t>
+      </w:r>
+      <w:proofErr w:type="gramEnd"/>
+      <w:r>
+        <w:rPr>
+          <w:rStyle w:val="mjx-char"/>
+          <w:rFonts w:ascii="MJXc-TeX-main-Rw" w:hAnsi="MJXc-TeX-main-Rw" w:cs="Arial"/>
+          <w:color w:val="252C33"/>
+          <w:sz w:val="18"/>
+          <w:szCs w:val="18"/>
+          <w:bdr w:val="none" w:sz="0" w:space="0" w:color="auto" w:frame="1"/>
+        </w:rPr>
+        <w:t>0</w:t>
+      </w:r>
+      <w:r>
+        <w:rPr>
+          <w:rStyle w:val="mjxassistivemathml"/>
+          <w:rFonts w:ascii="Arial" w:hAnsi="Arial" w:cs="Arial"/>
+          <w:color w:val="252C33"/>
+          <w:sz w:val="18"/>
+          <w:szCs w:val="18"/>
+          <w:bdr w:val="none" w:sz="0" w:space="0" w:color="auto" w:frame="1"/>
+        </w:rPr>
+        <w:t>M[</w:t>
+      </w:r>
+      <w:proofErr w:type="spellStart"/>
+      <w:r>
+        <w:rPr>
+          <w:rStyle w:val="mjxassistivemathml"/>
+          <w:rFonts w:ascii="Arial" w:hAnsi="Arial" w:cs="Arial"/>
+          <w:color w:val="252C33"/>
+          <w:sz w:val="18"/>
+          <w:szCs w:val="18"/>
+          <w:bdr w:val="none" w:sz="0" w:space="0" w:color="auto" w:frame="1"/>
+        </w:rPr>
+        <w:t>i</w:t>
+      </w:r>
+      <w:proofErr w:type="spellEnd"/>
+      <w:r>
+        <w:rPr>
+          <w:rStyle w:val="mjxassistivemathml"/>
+          <w:rFonts w:ascii="Arial" w:hAnsi="Arial" w:cs="Arial"/>
+          <w:color w:val="252C33"/>
+          <w:sz w:val="18"/>
+          <w:szCs w:val="18"/>
+          <w:bdr w:val="none" w:sz="0" w:space="0" w:color="auto" w:frame="1"/>
+        </w:rPr>
+        <w:t>][j]=0</w:t>
+      </w:r>
+      <w:r>
+        <w:rPr>
+          <w:rFonts w:ascii="Arial" w:hAnsi="Arial" w:cs="Arial"/>
+          <w:color w:val="252C33"/>
+          <w:sz w:val="21"/>
+          <w:szCs w:val="21"/>
+        </w:rPr>
+        <w:t>, it is not possible to travel to</w:t>
+      </w:r>
+      <w:r>
+        <w:rPr>
+          <w:rStyle w:val="apple-converted-space"/>
+          <w:rFonts w:ascii="Arial" w:hAnsi="Arial" w:cs="Arial"/>
+          <w:color w:val="252C33"/>
+          <w:sz w:val="21"/>
+          <w:szCs w:val="21"/>
+        </w:rPr>
+        <w:t> </w:t>
+      </w:r>
+      <w:proofErr w:type="spellStart"/>
+      <w:r>
+        <w:rPr>
+          <w:rStyle w:val="mjx-char"/>
+          <w:rFonts w:ascii="MJXc-TeX-math-Iw" w:hAnsi="MJXc-TeX-math-Iw" w:cs="Arial"/>
+          <w:color w:val="252C33"/>
+          <w:sz w:val="18"/>
+          <w:szCs w:val="18"/>
+          <w:bdr w:val="none" w:sz="0" w:space="0" w:color="auto" w:frame="1"/>
+        </w:rPr>
+        <w:t>i</w:t>
+      </w:r>
+      <w:r>
+        <w:rPr>
+          <w:rStyle w:val="mjx-char"/>
+          <w:rFonts w:ascii="MJXc-TeX-math-Iw" w:hAnsi="MJXc-TeX-math-Iw" w:cs="Arial"/>
+          <w:color w:val="252C33"/>
+          <w:sz w:val="13"/>
+          <w:szCs w:val="13"/>
+          <w:bdr w:val="none" w:sz="0" w:space="0" w:color="auto" w:frame="1"/>
+        </w:rPr>
+        <w:t>th</w:t>
+      </w:r>
+      <w:r>
+        <w:rPr>
+          <w:rStyle w:val="mjxassistivemathml"/>
+          <w:rFonts w:ascii="Arial" w:hAnsi="Arial" w:cs="Arial"/>
+          <w:color w:val="252C33"/>
+          <w:sz w:val="18"/>
+          <w:szCs w:val="18"/>
+          <w:bdr w:val="none" w:sz="0" w:space="0" w:color="auto" w:frame="1"/>
+        </w:rPr>
+        <w:t>ith</w:t>
+      </w:r>
+      <w:proofErr w:type="spellEnd"/>
+      <w:r>
+        <w:rPr>
+          <w:rStyle w:val="apple-converted-space"/>
+          <w:rFonts w:ascii="Arial" w:hAnsi="Arial" w:cs="Arial"/>
+          <w:color w:val="252C33"/>
+          <w:sz w:val="21"/>
+          <w:szCs w:val="21"/>
+        </w:rPr>
+        <w:t> </w:t>
+      </w:r>
+      <w:r>
+        <w:rPr>
+          <w:rFonts w:ascii="Arial" w:hAnsi="Arial" w:cs="Arial"/>
+          <w:color w:val="252C33"/>
+          <w:sz w:val="21"/>
+          <w:szCs w:val="21"/>
+        </w:rPr>
+        <w:t>House from</w:t>
+      </w:r>
+      <w:r>
+        <w:rPr>
+          <w:rStyle w:val="apple-converted-space"/>
+          <w:rFonts w:ascii="Arial" w:hAnsi="Arial" w:cs="Arial"/>
+          <w:color w:val="252C33"/>
+          <w:sz w:val="21"/>
+          <w:szCs w:val="21"/>
+        </w:rPr>
+        <w:t> </w:t>
+      </w:r>
+      <w:proofErr w:type="spellStart"/>
+      <w:r>
+        <w:rPr>
+          <w:rStyle w:val="mjx-char"/>
+          <w:rFonts w:ascii="MJXc-TeX-math-Iw" w:hAnsi="MJXc-TeX-math-Iw" w:cs="Arial"/>
+          <w:color w:val="252C33"/>
+          <w:sz w:val="18"/>
+          <w:szCs w:val="18"/>
+          <w:bdr w:val="none" w:sz="0" w:space="0" w:color="auto" w:frame="1"/>
+        </w:rPr>
+        <w:t>j</w:t>
+      </w:r>
+      <w:r>
+        <w:rPr>
+          <w:rStyle w:val="mjx-char"/>
+          <w:rFonts w:ascii="MJXc-TeX-math-Iw" w:hAnsi="MJXc-TeX-math-Iw" w:cs="Arial"/>
+          <w:color w:val="252C33"/>
+          <w:sz w:val="13"/>
+          <w:szCs w:val="13"/>
+          <w:bdr w:val="none" w:sz="0" w:space="0" w:color="auto" w:frame="1"/>
+        </w:rPr>
+        <w:t>th</w:t>
+      </w:r>
+      <w:r>
+        <w:rPr>
+          <w:rStyle w:val="mjxassistivemathml"/>
+          <w:rFonts w:ascii="Arial" w:hAnsi="Arial" w:cs="Arial"/>
+          <w:color w:val="252C33"/>
+          <w:sz w:val="18"/>
+          <w:szCs w:val="18"/>
+          <w:bdr w:val="none" w:sz="0" w:space="0" w:color="auto" w:frame="1"/>
+        </w:rPr>
+        <w:t>jth</w:t>
+      </w:r>
+      <w:proofErr w:type="spellEnd"/>
+      <w:r>
+        <w:rPr>
+          <w:rStyle w:val="apple-converted-space"/>
+          <w:rFonts w:ascii="Arial" w:hAnsi="Arial" w:cs="Arial"/>
+          <w:color w:val="252C33"/>
+          <w:sz w:val="21"/>
+          <w:szCs w:val="21"/>
+        </w:rPr>
+        <w:t> </w:t>
+      </w:r>
+      <w:r>
+        <w:rPr>
+          <w:rFonts w:ascii="Arial" w:hAnsi="Arial" w:cs="Arial"/>
+          <w:color w:val="252C33"/>
+          <w:sz w:val="21"/>
+          <w:szCs w:val="21"/>
+        </w:rPr>
+        <w:t>House and vice versa.</w:t>
+      </w:r>
+    </w:p>
+    <w:p>
+      <w:pPr>
+        <w:pStyle w:val="NormalWeb"/>
+        <w:shd w:val="clear" w:color="auto" w:fill="FFFFFF"/>
+        <w:spacing w:before="0" w:after="0"/>
+        <w:rPr>
+          <w:rFonts w:ascii="Arial" w:hAnsi="Arial" w:cs="Arial"/>
+          <w:color w:val="252C33"/>
+          <w:sz w:val="21"/>
+          <w:szCs w:val="21"/>
+        </w:rPr>
+      </w:pPr>
+      <w:r>
+        <w:rPr>
+          <w:rFonts w:ascii="Arial" w:hAnsi="Arial" w:cs="Arial"/>
+          <w:color w:val="252C33"/>
+          <w:sz w:val="21"/>
+          <w:szCs w:val="21"/>
+        </w:rPr>
+        <w:t xml:space="preserve">Now, Bob wants to visit all the houses, but the sum of length of all roads </w:t>
+      </w:r>
+      <w:proofErr w:type="spellStart"/>
+      <w:r>
+        <w:rPr>
+          <w:rFonts w:ascii="Arial" w:hAnsi="Arial" w:cs="Arial"/>
+          <w:color w:val="252C33"/>
+          <w:sz w:val="21"/>
+          <w:szCs w:val="21"/>
+        </w:rPr>
+        <w:t>traveled</w:t>
+      </w:r>
+      <w:proofErr w:type="spellEnd"/>
+      <w:r>
+        <w:rPr>
+          <w:rFonts w:ascii="Arial" w:hAnsi="Arial" w:cs="Arial"/>
+          <w:color w:val="252C33"/>
+          <w:sz w:val="21"/>
+          <w:szCs w:val="21"/>
+        </w:rPr>
+        <w:t xml:space="preserve"> should be maximum. There's one more restriction, he can use a maximum of</w:t>
+      </w:r>
+      <w:r>
+        <w:rPr>
+          <w:rStyle w:val="apple-converted-space"/>
+          <w:rFonts w:ascii="Arial" w:hAnsi="Arial" w:cs="Arial"/>
+          <w:color w:val="252C33"/>
+          <w:sz w:val="21"/>
+          <w:szCs w:val="21"/>
+        </w:rPr>
+        <w:t> </w:t>
+      </w:r>
+      <w:r>
+        <w:rPr>
+          <w:rStyle w:val="mjx-char"/>
+          <w:rFonts w:ascii="MJXc-TeX-main-Rw" w:hAnsi="MJXc-TeX-main-Rw" w:cs="Arial"/>
+          <w:color w:val="252C33"/>
+          <w:sz w:val="18"/>
+          <w:szCs w:val="18"/>
+          <w:bdr w:val="none" w:sz="0" w:space="0" w:color="auto" w:frame="1"/>
+        </w:rPr>
+        <w:t>(</w:t>
+      </w:r>
+      <w:r>
+        <w:rPr>
+          <w:rStyle w:val="mjx-char"/>
+          <w:rFonts w:ascii="MJXc-TeX-math-Iw" w:hAnsi="MJXc-TeX-math-Iw" w:cs="Arial"/>
+          <w:color w:val="252C33"/>
+          <w:sz w:val="18"/>
+          <w:szCs w:val="18"/>
+          <w:bdr w:val="none" w:sz="0" w:space="0" w:color="auto" w:frame="1"/>
+        </w:rPr>
+        <w:t>N</w:t>
+      </w:r>
+      <w:r>
+        <w:rPr>
+          <w:rStyle w:val="mjx-char"/>
+          <w:rFonts w:ascii="MJXc-TeX-main-Rw" w:hAnsi="MJXc-TeX-main-Rw" w:cs="Arial"/>
+          <w:color w:val="252C33"/>
+          <w:sz w:val="18"/>
+          <w:szCs w:val="18"/>
+          <w:bdr w:val="none" w:sz="0" w:space="0" w:color="auto" w:frame="1"/>
+        </w:rPr>
+        <w:t>−</w:t>
+      </w:r>
+      <w:proofErr w:type="gramStart"/>
+      <w:r>
+        <w:rPr>
+          <w:rStyle w:val="mjx-char"/>
+          <w:rFonts w:ascii="MJXc-TeX-main-Rw" w:hAnsi="MJXc-TeX-main-Rw" w:cs="Arial"/>
+          <w:color w:val="252C33"/>
+          <w:sz w:val="18"/>
+          <w:szCs w:val="18"/>
+          <w:bdr w:val="none" w:sz="0" w:space="0" w:color="auto" w:frame="1"/>
+        </w:rPr>
+        <w:t>1)</w:t>
+      </w:r>
+      <w:r>
+        <w:rPr>
+          <w:rStyle w:val="mjxassistivemathml"/>
+          <w:rFonts w:ascii="Arial" w:hAnsi="Arial" w:cs="Arial"/>
+          <w:color w:val="252C33"/>
+          <w:sz w:val="18"/>
+          <w:szCs w:val="18"/>
+          <w:bdr w:val="none" w:sz="0" w:space="0" w:color="auto" w:frame="1"/>
+        </w:rPr>
+        <w:t>(</w:t>
+      </w:r>
+      <w:proofErr w:type="gramEnd"/>
+      <w:r>
+        <w:rPr>
+          <w:rStyle w:val="mjxassistivemathml"/>
+          <w:rFonts w:ascii="Arial" w:hAnsi="Arial" w:cs="Arial"/>
+          <w:color w:val="252C33"/>
+          <w:sz w:val="18"/>
+          <w:szCs w:val="18"/>
+          <w:bdr w:val="none" w:sz="0" w:space="0" w:color="auto" w:frame="1"/>
+        </w:rPr>
+        <w:t>N−1)</w:t>
+      </w:r>
+      <w:r>
+        <w:rPr>
+          <w:rStyle w:val="apple-converted-space"/>
+          <w:rFonts w:ascii="Arial" w:hAnsi="Arial" w:cs="Arial"/>
+          <w:color w:val="252C33"/>
+          <w:sz w:val="21"/>
+          <w:szCs w:val="21"/>
+        </w:rPr>
+        <w:t> </w:t>
+      </w:r>
+      <w:r>
+        <w:rPr>
+          <w:rFonts w:ascii="Arial" w:hAnsi="Arial" w:cs="Arial"/>
+          <w:color w:val="252C33"/>
+          <w:sz w:val="21"/>
+          <w:szCs w:val="21"/>
+        </w:rPr>
+        <w:t>roads. Before starting the trip, he would like to know what is the maximum distance he can travel which satisfies all the given conditions. If it is not possible to visit all the houses, print out -1.</w:t>
+      </w:r>
+    </w:p>
+    <w:p>
+      <w:pPr>
+        <w:pStyle w:val="NormalWeb"/>
+        <w:shd w:val="clear" w:color="auto" w:fill="FFFFFF"/>
+        <w:spacing w:before="0" w:after="0"/>
+        <w:rPr>
+          <w:rFonts w:ascii="Arial" w:hAnsi="Arial" w:cs="Arial"/>
+          <w:color w:val="252C33"/>
+          <w:sz w:val="21"/>
+          <w:szCs w:val="21"/>
+        </w:rPr>
+      </w:pPr>
+      <w:r>
+        <w:rPr>
+          <w:rStyle w:val="Strong"/>
+          <w:rFonts w:ascii="Arial" w:hAnsi="Arial" w:cs="Arial"/>
+          <w:color w:val="252C33"/>
+          <w:sz w:val="21"/>
+          <w:szCs w:val="21"/>
+        </w:rPr>
+        <w:t>Input Format:</w:t>
+      </w:r>
+      <w:r>
+        <w:rPr>
+          <w:rFonts w:ascii="Arial" w:hAnsi="Arial" w:cs="Arial"/>
+          <w:color w:val="252C33"/>
+          <w:sz w:val="21"/>
+          <w:szCs w:val="21"/>
+        </w:rPr>
+        <w:br/>
+        <w:t>The first line contains</w:t>
+      </w:r>
+      <w:r>
+        <w:rPr>
+          <w:rStyle w:val="apple-converted-space"/>
+          <w:rFonts w:ascii="Arial" w:hAnsi="Arial" w:cs="Arial"/>
+          <w:color w:val="252C33"/>
+          <w:sz w:val="21"/>
+          <w:szCs w:val="21"/>
+        </w:rPr>
+        <w:t> </w:t>
+      </w:r>
+      <w:r>
+        <w:rPr>
+          <w:rStyle w:val="mjx-char"/>
+          <w:rFonts w:ascii="MJXc-TeX-math-Iw" w:hAnsi="MJXc-TeX-math-Iw" w:cs="Arial"/>
+          <w:color w:val="252C33"/>
+          <w:sz w:val="18"/>
+          <w:szCs w:val="18"/>
+          <w:bdr w:val="none" w:sz="0" w:space="0" w:color="auto" w:frame="1"/>
+        </w:rPr>
+        <w:t>N</w:t>
+      </w:r>
+      <w:r>
+        <w:rPr>
+          <w:rStyle w:val="mjxassistivemathml"/>
+          <w:rFonts w:ascii="Arial" w:hAnsi="Arial" w:cs="Arial"/>
+          <w:color w:val="252C33"/>
+          <w:sz w:val="18"/>
+          <w:szCs w:val="18"/>
+          <w:bdr w:val="none" w:sz="0" w:space="0" w:color="auto" w:frame="1"/>
+        </w:rPr>
+        <w:t>N</w:t>
+      </w:r>
+      <w:r>
+        <w:rPr>
+          <w:rFonts w:ascii="Arial" w:hAnsi="Arial" w:cs="Arial"/>
+          <w:color w:val="252C33"/>
+          <w:sz w:val="21"/>
+          <w:szCs w:val="21"/>
+        </w:rPr>
+        <w:t>, the number of houses Bob wants to visit.</w:t>
+      </w:r>
+      <w:r>
+        <w:rPr>
+          <w:rFonts w:ascii="Arial" w:hAnsi="Arial" w:cs="Arial"/>
+          <w:color w:val="252C33"/>
+          <w:sz w:val="21"/>
+          <w:szCs w:val="21"/>
+        </w:rPr>
+        <w:br/>
+      </w:r>
+      <w:r>
+        <w:rPr>
+          <w:rStyle w:val="mjx-char"/>
+          <w:rFonts w:ascii="MJXc-TeX-math-Iw" w:hAnsi="MJXc-TeX-math-Iw" w:cs="Arial"/>
+          <w:color w:val="252C33"/>
+          <w:sz w:val="18"/>
+          <w:szCs w:val="18"/>
+          <w:bdr w:val="none" w:sz="0" w:space="0" w:color="auto" w:frame="1"/>
+        </w:rPr>
+        <w:t>N</w:t>
+      </w:r>
+      <w:r>
+        <w:rPr>
+          <w:rStyle w:val="mjxassistivemathml"/>
+          <w:rFonts w:ascii="Arial" w:hAnsi="Arial" w:cs="Arial"/>
+          <w:color w:val="252C33"/>
+          <w:sz w:val="18"/>
+          <w:szCs w:val="18"/>
+          <w:bdr w:val="none" w:sz="0" w:space="0" w:color="auto" w:frame="1"/>
+        </w:rPr>
+        <w:t>N</w:t>
+      </w:r>
+      <w:r>
+        <w:rPr>
+          <w:rStyle w:val="apple-converted-space"/>
+          <w:rFonts w:ascii="Arial" w:hAnsi="Arial" w:cs="Arial"/>
+          <w:color w:val="252C33"/>
+          <w:sz w:val="21"/>
+          <w:szCs w:val="21"/>
+        </w:rPr>
+        <w:t> </w:t>
+      </w:r>
+      <w:r>
+        <w:rPr>
+          <w:rFonts w:ascii="Arial" w:hAnsi="Arial" w:cs="Arial"/>
+          <w:color w:val="252C33"/>
+          <w:sz w:val="21"/>
+          <w:szCs w:val="21"/>
+        </w:rPr>
+        <w:t>lines follow, each contains two space separated integers</w:t>
+      </w:r>
+      <w:r>
+        <w:rPr>
+          <w:rStyle w:val="apple-converted-space"/>
+          <w:rFonts w:ascii="Arial" w:hAnsi="Arial" w:cs="Arial"/>
+          <w:color w:val="252C33"/>
+          <w:sz w:val="21"/>
+          <w:szCs w:val="21"/>
+        </w:rPr>
+        <w:t> </w:t>
+      </w:r>
+      <w:proofErr w:type="spellStart"/>
+      <w:r>
+        <w:rPr>
+          <w:rStyle w:val="mjx-char"/>
+          <w:rFonts w:ascii="MJXc-TeX-math-Iw" w:hAnsi="MJXc-TeX-math-Iw" w:cs="Arial"/>
+          <w:color w:val="252C33"/>
+          <w:sz w:val="18"/>
+          <w:szCs w:val="18"/>
+          <w:bdr w:val="none" w:sz="0" w:space="0" w:color="auto" w:frame="1"/>
+        </w:rPr>
+        <w:t>x</w:t>
+      </w:r>
+      <w:r>
+        <w:rPr>
+          <w:rStyle w:val="mjx-char"/>
+          <w:rFonts w:ascii="MJXc-TeX-math-Iw" w:hAnsi="MJXc-TeX-math-Iw" w:cs="Arial"/>
+          <w:color w:val="252C33"/>
+          <w:sz w:val="13"/>
+          <w:szCs w:val="13"/>
+          <w:bdr w:val="none" w:sz="0" w:space="0" w:color="auto" w:frame="1"/>
+        </w:rPr>
+        <w:t>i</w:t>
+      </w:r>
+      <w:r>
+        <w:rPr>
+          <w:rStyle w:val="mjxassistivemathml"/>
+          <w:rFonts w:ascii="Arial" w:hAnsi="Arial" w:cs="Arial"/>
+          <w:color w:val="252C33"/>
+          <w:sz w:val="18"/>
+          <w:szCs w:val="18"/>
+          <w:bdr w:val="none" w:sz="0" w:space="0" w:color="auto" w:frame="1"/>
+        </w:rPr>
+        <w:t>xi</w:t>
+      </w:r>
+      <w:proofErr w:type="spellEnd"/>
+      <w:r>
+        <w:rPr>
+          <w:rStyle w:val="apple-converted-space"/>
+          <w:rFonts w:ascii="Arial" w:hAnsi="Arial" w:cs="Arial"/>
+          <w:color w:val="252C33"/>
+          <w:sz w:val="21"/>
+          <w:szCs w:val="21"/>
+        </w:rPr>
+        <w:t> </w:t>
+      </w:r>
+      <w:r>
+        <w:rPr>
+          <w:rFonts w:ascii="Arial" w:hAnsi="Arial" w:cs="Arial"/>
+          <w:color w:val="252C33"/>
+          <w:sz w:val="21"/>
+          <w:szCs w:val="21"/>
+        </w:rPr>
+        <w:t>and</w:t>
+      </w:r>
+      <w:r>
+        <w:rPr>
+          <w:rStyle w:val="apple-converted-space"/>
+          <w:rFonts w:ascii="Arial" w:hAnsi="Arial" w:cs="Arial"/>
+          <w:color w:val="252C33"/>
+          <w:sz w:val="21"/>
+          <w:szCs w:val="21"/>
+        </w:rPr>
+        <w:t> </w:t>
+      </w:r>
+      <w:proofErr w:type="spellStart"/>
+      <w:r>
+        <w:rPr>
+          <w:rStyle w:val="mjx-char"/>
+          <w:rFonts w:ascii="MJXc-TeX-math-Iw" w:hAnsi="MJXc-TeX-math-Iw" w:cs="Arial"/>
+          <w:color w:val="252C33"/>
+          <w:sz w:val="18"/>
+          <w:szCs w:val="18"/>
+          <w:bdr w:val="none" w:sz="0" w:space="0" w:color="auto" w:frame="1"/>
+        </w:rPr>
+        <w:t>y</w:t>
+      </w:r>
+      <w:r>
+        <w:rPr>
+          <w:rStyle w:val="mjx-char"/>
+          <w:rFonts w:ascii="MJXc-TeX-math-Iw" w:hAnsi="MJXc-TeX-math-Iw" w:cs="Arial"/>
+          <w:color w:val="252C33"/>
+          <w:sz w:val="13"/>
+          <w:szCs w:val="13"/>
+          <w:bdr w:val="none" w:sz="0" w:space="0" w:color="auto" w:frame="1"/>
+        </w:rPr>
+        <w:t>i</w:t>
+      </w:r>
+      <w:r>
+        <w:rPr>
+          <w:rStyle w:val="mjxassistivemathml"/>
+          <w:rFonts w:ascii="Arial" w:hAnsi="Arial" w:cs="Arial"/>
+          <w:color w:val="252C33"/>
+          <w:sz w:val="18"/>
+          <w:szCs w:val="18"/>
+          <w:bdr w:val="none" w:sz="0" w:space="0" w:color="auto" w:frame="1"/>
+        </w:rPr>
+        <w:t>yi</w:t>
+      </w:r>
+      <w:proofErr w:type="spellEnd"/>
+      <w:r>
+        <w:rPr>
+          <w:rStyle w:val="apple-converted-space"/>
+          <w:rFonts w:ascii="Arial" w:hAnsi="Arial" w:cs="Arial"/>
+          <w:color w:val="252C33"/>
+          <w:sz w:val="21"/>
+          <w:szCs w:val="21"/>
+        </w:rPr>
+        <w:t> </w:t>
+      </w:r>
+      <w:r>
+        <w:rPr>
+          <w:rFonts w:ascii="Arial" w:hAnsi="Arial" w:cs="Arial"/>
+          <w:color w:val="252C33"/>
+          <w:sz w:val="21"/>
+          <w:szCs w:val="21"/>
+        </w:rPr>
+        <w:t>which denotes the of the</w:t>
+      </w:r>
+      <w:r>
+        <w:rPr>
+          <w:rStyle w:val="apple-converted-space"/>
+          <w:rFonts w:ascii="Arial" w:hAnsi="Arial" w:cs="Arial"/>
+          <w:color w:val="252C33"/>
+          <w:sz w:val="21"/>
+          <w:szCs w:val="21"/>
+        </w:rPr>
+        <w:t> </w:t>
+      </w:r>
+      <w:proofErr w:type="spellStart"/>
+      <w:r>
+        <w:rPr>
+          <w:rStyle w:val="mjx-char"/>
+          <w:rFonts w:ascii="MJXc-TeX-math-Iw" w:hAnsi="MJXc-TeX-math-Iw" w:cs="Arial"/>
+          <w:color w:val="252C33"/>
+          <w:sz w:val="18"/>
+          <w:szCs w:val="18"/>
+          <w:bdr w:val="none" w:sz="0" w:space="0" w:color="auto" w:frame="1"/>
+        </w:rPr>
+        <w:t>i</w:t>
+      </w:r>
+      <w:r>
+        <w:rPr>
+          <w:rStyle w:val="mjx-char"/>
+          <w:rFonts w:ascii="MJXc-TeX-math-Iw" w:hAnsi="MJXc-TeX-math-Iw" w:cs="Arial"/>
+          <w:color w:val="252C33"/>
+          <w:sz w:val="13"/>
+          <w:szCs w:val="13"/>
+          <w:bdr w:val="none" w:sz="0" w:space="0" w:color="auto" w:frame="1"/>
+        </w:rPr>
+        <w:t>th</w:t>
+      </w:r>
+      <w:r>
+        <w:rPr>
+          <w:rStyle w:val="mjxassistivemathml"/>
+          <w:rFonts w:ascii="Arial" w:hAnsi="Arial" w:cs="Arial"/>
+          <w:color w:val="252C33"/>
+          <w:sz w:val="18"/>
+          <w:szCs w:val="18"/>
+          <w:bdr w:val="none" w:sz="0" w:space="0" w:color="auto" w:frame="1"/>
+        </w:rPr>
+        <w:t>ith</w:t>
+      </w:r>
+      <w:proofErr w:type="spellEnd"/>
+      <w:r>
+        <w:rPr>
+          <w:rStyle w:val="apple-converted-space"/>
+          <w:rFonts w:ascii="Arial" w:hAnsi="Arial" w:cs="Arial"/>
+          <w:color w:val="252C33"/>
+          <w:sz w:val="21"/>
+          <w:szCs w:val="21"/>
+        </w:rPr>
+        <w:t> </w:t>
+      </w:r>
+      <w:r>
+        <w:rPr>
+          <w:rFonts w:ascii="Arial" w:hAnsi="Arial" w:cs="Arial"/>
+          <w:color w:val="252C33"/>
+          <w:sz w:val="21"/>
+          <w:szCs w:val="21"/>
+        </w:rPr>
+        <w:t>house on the</w:t>
+      </w:r>
+      <w:r>
+        <w:rPr>
+          <w:rStyle w:val="apple-converted-space"/>
+          <w:rFonts w:ascii="Arial" w:hAnsi="Arial" w:cs="Arial"/>
+          <w:color w:val="252C33"/>
+          <w:sz w:val="21"/>
+          <w:szCs w:val="21"/>
+        </w:rPr>
+        <w:t> </w:t>
+      </w:r>
+      <w:r>
+        <w:rPr>
+          <w:rStyle w:val="mjx-char"/>
+          <w:rFonts w:ascii="MJXc-TeX-math-Iw" w:hAnsi="MJXc-TeX-math-Iw" w:cs="Arial"/>
+          <w:color w:val="252C33"/>
+          <w:sz w:val="18"/>
+          <w:szCs w:val="18"/>
+          <w:bdr w:val="none" w:sz="0" w:space="0" w:color="auto" w:frame="1"/>
+        </w:rPr>
+        <w:t>X</w:t>
+      </w:r>
+      <w:r>
+        <w:rPr>
+          <w:rStyle w:val="mjx-char"/>
+          <w:rFonts w:ascii="MJXc-TeX-main-Rw" w:hAnsi="MJXc-TeX-main-Rw" w:cs="Arial"/>
+          <w:color w:val="252C33"/>
+          <w:sz w:val="18"/>
+          <w:szCs w:val="18"/>
+          <w:bdr w:val="none" w:sz="0" w:space="0" w:color="auto" w:frame="1"/>
+        </w:rPr>
+        <w:t>−</w:t>
+      </w:r>
+      <w:r>
+        <w:rPr>
+          <w:rStyle w:val="mjx-char"/>
+          <w:rFonts w:ascii="MJXc-TeX-math-Iw" w:hAnsi="MJXc-TeX-math-Iw" w:cs="Arial"/>
+          <w:color w:val="252C33"/>
+          <w:sz w:val="18"/>
+          <w:szCs w:val="18"/>
+          <w:bdr w:val="none" w:sz="0" w:space="0" w:color="auto" w:frame="1"/>
+        </w:rPr>
+        <w:t>Y</w:t>
+      </w:r>
+      <w:r>
+        <w:rPr>
+          <w:rStyle w:val="mjxassistivemathml"/>
+          <w:rFonts w:ascii="Arial" w:hAnsi="Arial" w:cs="Arial"/>
+          <w:color w:val="252C33"/>
+          <w:sz w:val="18"/>
+          <w:szCs w:val="18"/>
+          <w:bdr w:val="none" w:sz="0" w:space="0" w:color="auto" w:frame="1"/>
+        </w:rPr>
+        <w:t>X−Y</w:t>
+      </w:r>
+      <w:r>
+        <w:rPr>
+          <w:rStyle w:val="apple-converted-space"/>
+          <w:rFonts w:ascii="Arial" w:hAnsi="Arial" w:cs="Arial"/>
+          <w:color w:val="252C33"/>
+          <w:sz w:val="21"/>
+          <w:szCs w:val="21"/>
+        </w:rPr>
+        <w:t> </w:t>
+      </w:r>
+      <w:r>
+        <w:rPr>
+          <w:rFonts w:ascii="Arial" w:hAnsi="Arial" w:cs="Arial"/>
+          <w:color w:val="252C33"/>
+          <w:sz w:val="21"/>
+          <w:szCs w:val="21"/>
+        </w:rPr>
+        <w:t>plane.</w:t>
+      </w:r>
+      <w:r>
+        <w:rPr>
+          <w:rStyle w:val="apple-converted-space"/>
+          <w:rFonts w:ascii="Arial" w:hAnsi="Arial" w:cs="Arial"/>
+          <w:color w:val="252C33"/>
+          <w:sz w:val="21"/>
+          <w:szCs w:val="21"/>
+        </w:rPr>
+        <w:t> </w:t>
+      </w:r>
+      <w:r>
+        <w:rPr>
+          <w:rFonts w:ascii="Arial" w:hAnsi="Arial" w:cs="Arial"/>
+          <w:color w:val="252C33"/>
+          <w:sz w:val="21"/>
+          <w:szCs w:val="21"/>
+        </w:rPr>
+        <w:br/>
+        <w:t>Again,</w:t>
+      </w:r>
+      <w:r>
+        <w:rPr>
+          <w:rStyle w:val="apple-converted-space"/>
+          <w:rFonts w:ascii="Arial" w:hAnsi="Arial" w:cs="Arial"/>
+          <w:color w:val="252C33"/>
+          <w:sz w:val="21"/>
+          <w:szCs w:val="21"/>
+        </w:rPr>
+        <w:t> </w:t>
+      </w:r>
+      <w:r>
+        <w:rPr>
+          <w:rStyle w:val="mjx-char"/>
+          <w:rFonts w:ascii="MJXc-TeX-math-Iw" w:hAnsi="MJXc-TeX-math-Iw" w:cs="Arial"/>
+          <w:color w:val="252C33"/>
+          <w:sz w:val="18"/>
+          <w:szCs w:val="18"/>
+          <w:bdr w:val="none" w:sz="0" w:space="0" w:color="auto" w:frame="1"/>
+        </w:rPr>
+        <w:t>N</w:t>
+      </w:r>
+      <w:r>
+        <w:rPr>
+          <w:rStyle w:val="mjxassistivemathml"/>
+          <w:rFonts w:ascii="Arial" w:hAnsi="Arial" w:cs="Arial"/>
+          <w:color w:val="252C33"/>
+          <w:sz w:val="18"/>
+          <w:szCs w:val="18"/>
+          <w:bdr w:val="none" w:sz="0" w:space="0" w:color="auto" w:frame="1"/>
+        </w:rPr>
+        <w:t>N</w:t>
+      </w:r>
+      <w:r>
+        <w:rPr>
+          <w:rStyle w:val="apple-converted-space"/>
+          <w:rFonts w:ascii="Arial" w:hAnsi="Arial" w:cs="Arial"/>
+          <w:color w:val="252C33"/>
+          <w:sz w:val="21"/>
+          <w:szCs w:val="21"/>
+        </w:rPr>
+        <w:t> </w:t>
+      </w:r>
+      <w:r>
+        <w:rPr>
+          <w:rFonts w:ascii="Arial" w:hAnsi="Arial" w:cs="Arial"/>
+          <w:color w:val="252C33"/>
+          <w:sz w:val="21"/>
+          <w:szCs w:val="21"/>
+        </w:rPr>
+        <w:t>lines follow, each contains</w:t>
+      </w:r>
+      <w:r>
+        <w:rPr>
+          <w:rStyle w:val="apple-converted-space"/>
+          <w:rFonts w:ascii="Arial" w:hAnsi="Arial" w:cs="Arial"/>
+          <w:color w:val="252C33"/>
+          <w:sz w:val="21"/>
+          <w:szCs w:val="21"/>
+        </w:rPr>
+        <w:t> </w:t>
+      </w:r>
+      <w:r>
+        <w:rPr>
+          <w:rStyle w:val="mjx-char"/>
+          <w:rFonts w:ascii="MJXc-TeX-math-Iw" w:hAnsi="MJXc-TeX-math-Iw" w:cs="Arial"/>
+          <w:color w:val="252C33"/>
+          <w:sz w:val="18"/>
+          <w:szCs w:val="18"/>
+          <w:bdr w:val="none" w:sz="0" w:space="0" w:color="auto" w:frame="1"/>
+        </w:rPr>
+        <w:t>N</w:t>
+      </w:r>
+      <w:r>
+        <w:rPr>
+          <w:rStyle w:val="mjxassistivemathml"/>
+          <w:rFonts w:ascii="Arial" w:hAnsi="Arial" w:cs="Arial"/>
+          <w:color w:val="252C33"/>
+          <w:sz w:val="18"/>
+          <w:szCs w:val="18"/>
+          <w:bdr w:val="none" w:sz="0" w:space="0" w:color="auto" w:frame="1"/>
+        </w:rPr>
+        <w:t>N</w:t>
+      </w:r>
+      <w:r>
+        <w:rPr>
+          <w:rStyle w:val="apple-converted-space"/>
+          <w:rFonts w:ascii="Arial" w:hAnsi="Arial" w:cs="Arial"/>
+          <w:color w:val="252C33"/>
+          <w:sz w:val="21"/>
+          <w:szCs w:val="21"/>
+        </w:rPr>
+        <w:t> </w:t>
+      </w:r>
+      <w:r>
+        <w:rPr>
+          <w:rFonts w:ascii="Arial" w:hAnsi="Arial" w:cs="Arial"/>
+          <w:color w:val="252C33"/>
+          <w:sz w:val="21"/>
+          <w:szCs w:val="21"/>
+        </w:rPr>
+        <w:t>space separated integers, each being 0 or 1, denoting the matrix</w:t>
+      </w:r>
+      <w:r>
+        <w:rPr>
+          <w:rStyle w:val="apple-converted-space"/>
+          <w:rFonts w:ascii="Arial" w:hAnsi="Arial" w:cs="Arial"/>
+          <w:color w:val="252C33"/>
+          <w:sz w:val="21"/>
+          <w:szCs w:val="21"/>
+        </w:rPr>
+        <w:t> </w:t>
+      </w:r>
+      <w:r>
+        <w:rPr>
+          <w:rStyle w:val="mjx-char"/>
+          <w:rFonts w:ascii="MJXc-TeX-math-Iw" w:hAnsi="MJXc-TeX-math-Iw" w:cs="Arial"/>
+          <w:color w:val="252C33"/>
+          <w:sz w:val="18"/>
+          <w:szCs w:val="18"/>
+          <w:bdr w:val="none" w:sz="0" w:space="0" w:color="auto" w:frame="1"/>
+        </w:rPr>
+        <w:t>M</w:t>
+      </w:r>
+      <w:r>
+        <w:rPr>
+          <w:rStyle w:val="mjxassistivemathml"/>
+          <w:rFonts w:ascii="Arial" w:hAnsi="Arial" w:cs="Arial"/>
+          <w:color w:val="252C33"/>
+          <w:sz w:val="18"/>
+          <w:szCs w:val="18"/>
+          <w:bdr w:val="none" w:sz="0" w:space="0" w:color="auto" w:frame="1"/>
+        </w:rPr>
+        <w:t>M</w:t>
+      </w:r>
+      <w:r>
+        <w:rPr>
+          <w:rFonts w:ascii="Arial" w:hAnsi="Arial" w:cs="Arial"/>
+          <w:color w:val="252C33"/>
+          <w:sz w:val="21"/>
+          <w:szCs w:val="21"/>
+        </w:rPr>
+        <w:t>.</w:t>
+      </w:r>
+    </w:p>
+    <w:p>
+      <w:pPr>
+        <w:pStyle w:val="NormalWeb"/>
+        <w:shd w:val="clear" w:color="auto" w:fill="FFFFFF"/>
+        <w:rPr>
+          <w:rFonts w:ascii="Arial" w:hAnsi="Arial" w:cs="Arial"/>
+          <w:color w:val="252C33"/>
+          <w:sz w:val="21"/>
+          <w:szCs w:val="21"/>
+        </w:rPr>
+      </w:pPr>
+      <w:r>
+        <w:rPr>
+          <w:rStyle w:val="Strong"/>
+          <w:rFonts w:ascii="Arial" w:hAnsi="Arial" w:cs="Arial"/>
+          <w:color w:val="252C33"/>
+          <w:sz w:val="21"/>
+          <w:szCs w:val="21"/>
+        </w:rPr>
+        <w:t>Output Format:</w:t>
+      </w:r>
+      <w:r>
+        <w:rPr>
+          <w:rFonts w:ascii="Arial" w:hAnsi="Arial" w:cs="Arial"/>
+          <w:color w:val="252C33"/>
+          <w:sz w:val="21"/>
+          <w:szCs w:val="21"/>
+        </w:rPr>
+        <w:br/>
+        <w:t>Print the required answer in one line.</w:t>
+      </w:r>
+    </w:p>
+    <w:p>
+      <w:pPr>
+        <w:pStyle w:val="NormalWeb"/>
+        <w:shd w:val="clear" w:color="auto" w:fill="FFFFFF"/>
+        <w:spacing w:before="0" w:after="0"/>
+        <w:rPr>
+          <w:rFonts w:ascii="Arial" w:hAnsi="Arial" w:cs="Arial"/>
+          <w:color w:val="252C33"/>
+          <w:sz w:val="21"/>
+          <w:szCs w:val="21"/>
+        </w:rPr>
+      </w:pPr>
+      <w:r>
+        <w:rPr>
+          <w:rStyle w:val="Strong"/>
+          <w:rFonts w:ascii="Arial" w:hAnsi="Arial" w:cs="Arial"/>
+          <w:color w:val="252C33"/>
+          <w:sz w:val="21"/>
+          <w:szCs w:val="21"/>
+        </w:rPr>
+        <w:t>Input Constraints:</w:t>
+      </w:r>
+      <w:r>
+        <w:rPr>
+          <w:rStyle w:val="apple-converted-space"/>
+          <w:rFonts w:ascii="Arial" w:hAnsi="Arial" w:cs="Arial"/>
+          <w:color w:val="252C33"/>
+          <w:sz w:val="21"/>
+          <w:szCs w:val="21"/>
+        </w:rPr>
+        <w:t> </w:t>
+      </w:r>
+      <w:r>
+        <w:rPr>
+          <w:rFonts w:ascii="Arial" w:hAnsi="Arial" w:cs="Arial"/>
+          <w:color w:val="252C33"/>
+          <w:sz w:val="21"/>
+          <w:szCs w:val="21"/>
+        </w:rPr>
+        <w:br/>
+      </w:r>
+      <w:r>
+        <w:rPr>
+          <w:rStyle w:val="mjx-char"/>
+          <w:rFonts w:ascii="MJXc-TeX-main-Rw" w:hAnsi="MJXc-TeX-main-Rw" w:cs="Arial"/>
+          <w:color w:val="252C33"/>
+          <w:sz w:val="18"/>
+          <w:szCs w:val="18"/>
+          <w:bdr w:val="none" w:sz="0" w:space="0" w:color="auto" w:frame="1"/>
+        </w:rPr>
+        <w:t>1≤</w:t>
+      </w:r>
+      <w:r>
+        <w:rPr>
+          <w:rStyle w:val="mjx-char"/>
+          <w:rFonts w:ascii="MJXc-TeX-math-Iw" w:hAnsi="MJXc-TeX-math-Iw" w:cs="Arial"/>
+          <w:color w:val="252C33"/>
+          <w:sz w:val="18"/>
+          <w:szCs w:val="18"/>
+          <w:bdr w:val="none" w:sz="0" w:space="0" w:color="auto" w:frame="1"/>
+        </w:rPr>
+        <w:t>N</w:t>
+      </w:r>
+      <w:r>
+        <w:rPr>
+          <w:rStyle w:val="mjx-char"/>
+          <w:rFonts w:ascii="MJXc-TeX-main-Rw" w:hAnsi="MJXc-TeX-main-Rw" w:cs="Arial"/>
+          <w:color w:val="252C33"/>
+          <w:sz w:val="18"/>
+          <w:szCs w:val="18"/>
+          <w:bdr w:val="none" w:sz="0" w:space="0" w:color="auto" w:frame="1"/>
+        </w:rPr>
+        <w:t>≤3000</w:t>
+      </w:r>
+      <w:r>
+        <w:rPr>
+          <w:rStyle w:val="mjxassistivemathml"/>
+          <w:rFonts w:ascii="Arial" w:hAnsi="Arial" w:cs="Arial"/>
+          <w:color w:val="252C33"/>
+          <w:sz w:val="18"/>
+          <w:szCs w:val="18"/>
+          <w:bdr w:val="none" w:sz="0" w:space="0" w:color="auto" w:frame="1"/>
+        </w:rPr>
+        <w:t>1≤N≤3000</w:t>
+      </w:r>
+      <w:r>
+        <w:rPr>
+          <w:rStyle w:val="apple-converted-space"/>
+          <w:rFonts w:ascii="Arial" w:hAnsi="Arial" w:cs="Arial"/>
+          <w:color w:val="252C33"/>
+          <w:sz w:val="21"/>
+          <w:szCs w:val="21"/>
+        </w:rPr>
+        <w:t> </w:t>
+      </w:r>
+      <w:r>
+        <w:rPr>
+          <w:rFonts w:ascii="Arial" w:hAnsi="Arial" w:cs="Arial"/>
+          <w:color w:val="252C33"/>
+          <w:sz w:val="21"/>
+          <w:szCs w:val="21"/>
+        </w:rPr>
+        <w:br/>
+      </w:r>
+      <w:r>
+        <w:rPr>
+          <w:rStyle w:val="mjx-char"/>
+          <w:rFonts w:ascii="MJXc-TeX-main-Rw" w:hAnsi="MJXc-TeX-main-Rw" w:cs="Arial"/>
+          <w:color w:val="252C33"/>
+          <w:sz w:val="18"/>
+          <w:szCs w:val="18"/>
+          <w:bdr w:val="none" w:sz="0" w:space="0" w:color="auto" w:frame="1"/>
+        </w:rPr>
+        <w:t>−10</w:t>
+      </w:r>
+      <w:r>
+        <w:rPr>
+          <w:rStyle w:val="mjx-char"/>
+          <w:rFonts w:ascii="MJXc-TeX-main-Rw" w:hAnsi="MJXc-TeX-main-Rw" w:cs="Arial"/>
+          <w:color w:val="252C33"/>
+          <w:sz w:val="13"/>
+          <w:szCs w:val="13"/>
+          <w:bdr w:val="none" w:sz="0" w:space="0" w:color="auto" w:frame="1"/>
+        </w:rPr>
+        <w:t>6</w:t>
+      </w:r>
+      <w:r>
+        <w:rPr>
+          <w:rStyle w:val="mjx-char"/>
+          <w:rFonts w:ascii="MJXc-TeX-main-Rw" w:hAnsi="MJXc-TeX-main-Rw" w:cs="Arial"/>
+          <w:color w:val="252C33"/>
+          <w:sz w:val="18"/>
+          <w:szCs w:val="18"/>
+          <w:bdr w:val="none" w:sz="0" w:space="0" w:color="auto" w:frame="1"/>
+        </w:rPr>
+        <w:t>≤</w:t>
+      </w:r>
+      <w:proofErr w:type="gramStart"/>
+      <w:r>
+        <w:rPr>
+          <w:rStyle w:val="mjx-char"/>
+          <w:rFonts w:ascii="MJXc-TeX-math-Iw" w:hAnsi="MJXc-TeX-math-Iw" w:cs="Arial"/>
+          <w:color w:val="252C33"/>
+          <w:sz w:val="18"/>
+          <w:szCs w:val="18"/>
+          <w:bdr w:val="none" w:sz="0" w:space="0" w:color="auto" w:frame="1"/>
+        </w:rPr>
+        <w:t>x</w:t>
+      </w:r>
+      <w:r>
+        <w:rPr>
+          <w:rStyle w:val="mjx-char"/>
+          <w:rFonts w:ascii="MJXc-TeX-math-Iw" w:hAnsi="MJXc-TeX-math-Iw" w:cs="Arial"/>
+          <w:color w:val="252C33"/>
+          <w:sz w:val="13"/>
+          <w:szCs w:val="13"/>
+          <w:bdr w:val="none" w:sz="0" w:space="0" w:color="auto" w:frame="1"/>
+        </w:rPr>
+        <w:t>i</w:t>
+      </w:r>
+      <w:r>
+        <w:rPr>
+          <w:rStyle w:val="mjx-char"/>
+          <w:rFonts w:ascii="MJXc-TeX-main-Rw" w:hAnsi="MJXc-TeX-main-Rw" w:cs="Arial"/>
+          <w:color w:val="252C33"/>
+          <w:sz w:val="18"/>
+          <w:szCs w:val="18"/>
+          <w:bdr w:val="none" w:sz="0" w:space="0" w:color="auto" w:frame="1"/>
+        </w:rPr>
+        <w:t>,</w:t>
+      </w:r>
+      <w:r>
+        <w:rPr>
+          <w:rStyle w:val="mjx-char"/>
+          <w:rFonts w:ascii="MJXc-TeX-math-Iw" w:hAnsi="MJXc-TeX-math-Iw" w:cs="Arial"/>
+          <w:color w:val="252C33"/>
+          <w:sz w:val="18"/>
+          <w:szCs w:val="18"/>
+          <w:bdr w:val="none" w:sz="0" w:space="0" w:color="auto" w:frame="1"/>
+        </w:rPr>
+        <w:t>y</w:t>
+      </w:r>
+      <w:r>
+        <w:rPr>
+          <w:rStyle w:val="mjx-char"/>
+          <w:rFonts w:ascii="MJXc-TeX-math-Iw" w:hAnsi="MJXc-TeX-math-Iw" w:cs="Arial"/>
+          <w:color w:val="252C33"/>
+          <w:sz w:val="13"/>
+          <w:szCs w:val="13"/>
+          <w:bdr w:val="none" w:sz="0" w:space="0" w:color="auto" w:frame="1"/>
+        </w:rPr>
+        <w:t>i</w:t>
+      </w:r>
+      <w:proofErr w:type="gramEnd"/>
+      <w:r>
+        <w:rPr>
+          <w:rStyle w:val="mjx-char"/>
+          <w:rFonts w:ascii="MJXc-TeX-main-Rw" w:hAnsi="MJXc-TeX-main-Rw" w:cs="Arial"/>
+          <w:color w:val="252C33"/>
+          <w:sz w:val="18"/>
+          <w:szCs w:val="18"/>
+          <w:bdr w:val="none" w:sz="0" w:space="0" w:color="auto" w:frame="1"/>
+        </w:rPr>
+        <w:t>≤10</w:t>
+      </w:r>
+      <w:r>
+        <w:rPr>
+          <w:rStyle w:val="mjx-char"/>
+          <w:rFonts w:ascii="MJXc-TeX-main-Rw" w:hAnsi="MJXc-TeX-main-Rw" w:cs="Arial"/>
+          <w:color w:val="252C33"/>
+          <w:sz w:val="13"/>
+          <w:szCs w:val="13"/>
+          <w:bdr w:val="none" w:sz="0" w:space="0" w:color="auto" w:frame="1"/>
+        </w:rPr>
+        <w:t>6</w:t>
+      </w:r>
+      <w:r>
+        <w:rPr>
+          <w:rStyle w:val="mjxassistivemathml"/>
+          <w:rFonts w:ascii="Arial" w:hAnsi="Arial" w:cs="Arial"/>
+          <w:color w:val="252C33"/>
+          <w:sz w:val="18"/>
+          <w:szCs w:val="18"/>
+          <w:bdr w:val="none" w:sz="0" w:space="0" w:color="auto" w:frame="1"/>
+        </w:rPr>
+        <w:t>−106≤xi,yi≤106</w:t>
+      </w:r>
+    </w:p>
+    <w:p>
+      <w:pPr>
+        <w:pStyle w:val="NormalWeb"/>
+        <w:shd w:val="clear" w:color="auto" w:fill="FFFFFF"/>
+        <w:rPr>
+          <w:rFonts w:ascii="Arial" w:hAnsi="Arial" w:cs="Arial"/>
+          <w:color w:val="252C33"/>
+          <w:sz w:val="21"/>
+          <w:szCs w:val="21"/>
+        </w:rPr>
+      </w:pPr>
+      <w:r>
+        <w:rPr>
+          <w:rStyle w:val="Strong"/>
+          <w:rFonts w:ascii="Arial" w:hAnsi="Arial" w:cs="Arial"/>
+          <w:color w:val="252C33"/>
+          <w:sz w:val="21"/>
+          <w:szCs w:val="21"/>
+        </w:rPr>
+        <w:t>Note:</w:t>
+      </w:r>
+      <w:r>
+        <w:rPr>
+          <w:rFonts w:ascii="Arial" w:hAnsi="Arial" w:cs="Arial"/>
+          <w:color w:val="252C33"/>
+          <w:sz w:val="21"/>
+          <w:szCs w:val="21"/>
+        </w:rPr>
+        <w:br/>
+        <w:t xml:space="preserve">One road can be traversed any number of </w:t>
+      </w:r>
+      <w:proofErr w:type="gramStart"/>
+      <w:r>
+        <w:rPr>
+          <w:rFonts w:ascii="Arial" w:hAnsi="Arial" w:cs="Arial"/>
+          <w:color w:val="252C33"/>
+          <w:sz w:val="21"/>
+          <w:szCs w:val="21"/>
+        </w:rPr>
+        <w:t>times ,</w:t>
+      </w:r>
+      <w:proofErr w:type="gramEnd"/>
+      <w:r>
+        <w:rPr>
+          <w:rFonts w:ascii="Arial" w:hAnsi="Arial" w:cs="Arial"/>
+          <w:color w:val="252C33"/>
+          <w:sz w:val="21"/>
+          <w:szCs w:val="21"/>
+        </w:rPr>
+        <w:t xml:space="preserve"> but its contribution would be taken only once. Also, there's large input data, please use faster i/o methods.</w:t>
+      </w:r>
+    </w:p>
+    <w:p>
+      <w:pPr>
+        <w:rPr>
+          <w:rFonts w:ascii="Times New Roman" w:hAnsi="Times New Roman" w:cs="Times New Roman"/>
+          <w:sz w:val="24"/>
+          <w:szCs w:val="24"/>
+        </w:rPr>
+      </w:pPr>
+      <w:r>
+        <w:pict>
+          <v:rect id="_x0000_i1027" style="width:659.4pt;height:.75pt" o:hrpct="0" o:hralign="center" o:hrstd="t" o:hrnoshade="t" o:hr="t" fillcolor="black" stroked="f"/>
+        </w:pict>
+      </w:r>
+    </w:p>
+    <w:p>
+      <w:pPr>
+        <w:shd w:val="clear" w:color="auto" w:fill="FFFFFF"/>
+        <w:rPr>
+          <w:rFonts w:ascii="Arial" w:hAnsi="Arial" w:cs="Arial"/>
+          <w:b/>
+          <w:bCs/>
+          <w:color w:val="252C33"/>
+          <w:sz w:val="21"/>
+          <w:szCs w:val="21"/>
+        </w:rPr>
+      </w:pPr>
+      <w:r>
+        <w:rPr>
+          <w:rFonts w:ascii="Arial" w:hAnsi="Arial" w:cs="Arial"/>
+          <w:b/>
+          <w:bCs/>
+          <w:color w:val="252C33"/>
+          <w:sz w:val="21"/>
+          <w:szCs w:val="21"/>
+        </w:rPr>
+        <w:t>Sample Input</w:t>
+      </w:r>
+    </w:p>
+    <w:p>
+      <w:pPr>
+        <w:shd w:val="clear" w:color="auto" w:fill="FFFFFF"/>
+        <w:rPr>
+          <w:rStyle w:val="form-label"/>
+        </w:rPr>
+      </w:pPr>
+      <w:hyperlink r:id="rId8" w:tgtFrame="_blank" w:history="1">
+        <w:r>
+          <w:rPr>
+            <w:rStyle w:val="Hyperlink"/>
+            <w:rFonts w:ascii="Arial" w:hAnsi="Arial" w:cs="Arial"/>
+            <w:color w:val="4C9CDF"/>
+            <w:sz w:val="20"/>
+            <w:szCs w:val="20"/>
+          </w:rPr>
+          <w:t>(Plaintext Link)</w:t>
+        </w:r>
+      </w:hyperlink>
+    </w:p>
+    <w:p>
+      <w:pPr>
+        <w:pStyle w:val="HTMLPreformatted"/>
+        <w:shd w:val="clear" w:color="auto" w:fill="FFFFFF"/>
+        <w:rPr>
+          <w:color w:val="252C33"/>
+        </w:rPr>
+      </w:pPr>
+      <w:r>
+        <w:rPr>
+          <w:color w:val="252C33"/>
+        </w:rPr>
+        <w:t>3</w:t>
+      </w:r>
+    </w:p>
+    <w:p>
+      <w:pPr>
+        <w:pStyle w:val="HTMLPreformatted"/>
+        <w:shd w:val="clear" w:color="auto" w:fill="FFFFFF"/>
+        <w:rPr>
+          <w:color w:val="252C33"/>
+        </w:rPr>
+      </w:pPr>
+      <w:r>
+        <w:rPr>
+          <w:color w:val="252C33"/>
+        </w:rPr>
+        <w:t>1 2</w:t>
+      </w:r>
+    </w:p>
+    <w:p>
+      <w:pPr>
+        <w:pStyle w:val="HTMLPreformatted"/>
+        <w:shd w:val="clear" w:color="auto" w:fill="FFFFFF"/>
+        <w:rPr>
+          <w:color w:val="252C33"/>
+        </w:rPr>
+      </w:pPr>
+      <w:r>
+        <w:rPr>
+          <w:color w:val="252C33"/>
+        </w:rPr>
+        <w:t>4 5</w:t>
+      </w:r>
+    </w:p>
+    <w:p>
+      <w:pPr>
+        <w:pStyle w:val="HTMLPreformatted"/>
+        <w:shd w:val="clear" w:color="auto" w:fill="FFFFFF"/>
+        <w:rPr>
+          <w:color w:val="252C33"/>
+        </w:rPr>
+      </w:pPr>
+      <w:r>
+        <w:rPr>
+          <w:color w:val="252C33"/>
+        </w:rPr>
+        <w:t>8 8</w:t>
+      </w:r>
+    </w:p>
+    <w:p>
+      <w:pPr>
+        <w:pStyle w:val="HTMLPreformatted"/>
+        <w:shd w:val="clear" w:color="auto" w:fill="FFFFFF"/>
+        <w:rPr>
+          <w:color w:val="252C33"/>
+        </w:rPr>
+      </w:pPr>
+      <w:r>
+        <w:rPr>
+          <w:color w:val="252C33"/>
+        </w:rPr>
+        <w:t>1 0 1</w:t>
+      </w:r>
+    </w:p>
+    <w:p>
+      <w:pPr>
+        <w:pStyle w:val="HTMLPreformatted"/>
+        <w:shd w:val="clear" w:color="auto" w:fill="FFFFFF"/>
+        <w:rPr>
+          <w:color w:val="252C33"/>
+        </w:rPr>
+      </w:pPr>
+      <w:r>
+        <w:rPr>
+          <w:color w:val="252C33"/>
+        </w:rPr>
+        <w:t>0 1 1</w:t>
+      </w:r>
+    </w:p>
+    <w:p>
+      <w:pPr>
+        <w:pStyle w:val="HTMLPreformatted"/>
+        <w:shd w:val="clear" w:color="auto" w:fill="FFFFFF"/>
+      </w:pPr>
+      <w:r>
+        <w:rPr>
+          <w:color w:val="252C33"/>
+        </w:rPr>
+        <w:t>1 1 1</w:t>
+      </w:r>
+    </w:p>
+    <w:p>
+      <w:pPr>
+        <w:shd w:val="clear" w:color="auto" w:fill="FFFFFF"/>
+        <w:rPr>
+          <w:rFonts w:ascii="Arial" w:hAnsi="Arial" w:cs="Arial"/>
+          <w:b/>
+          <w:bCs/>
+          <w:color w:val="252C33"/>
+          <w:sz w:val="21"/>
+          <w:szCs w:val="21"/>
+        </w:rPr>
+      </w:pPr>
+      <w:r>
+        <w:rPr>
+          <w:rFonts w:ascii="Arial" w:hAnsi="Arial" w:cs="Arial"/>
+          <w:b/>
+          <w:bCs/>
+          <w:color w:val="252C33"/>
+          <w:sz w:val="21"/>
+          <w:szCs w:val="21"/>
+        </w:rPr>
+        <w:t>Sample Output</w:t>
+      </w:r>
+    </w:p>
+    <w:p>
+      <w:pPr>
+        <w:shd w:val="clear" w:color="auto" w:fill="FFFFFF"/>
+        <w:rPr>
+          <w:rStyle w:val="form-label"/>
+        </w:rPr>
+      </w:pPr>
+      <w:hyperlink r:id="rId9" w:tgtFrame="_blank" w:history="1">
+        <w:r>
+          <w:rPr>
+            <w:rStyle w:val="Hyperlink"/>
+            <w:rFonts w:ascii="Arial" w:hAnsi="Arial" w:cs="Arial"/>
+            <w:color w:val="4C9CDF"/>
+            <w:sz w:val="20"/>
+            <w:szCs w:val="20"/>
+          </w:rPr>
+          <w:t>(Plaintext Link)</w:t>
+        </w:r>
+      </w:hyperlink>
+    </w:p>
+    <w:p>
+      <w:pPr>
+        <w:pStyle w:val="HTMLPreformatted"/>
+        <w:shd w:val="clear" w:color="auto" w:fill="FFFFFF"/>
+      </w:pPr>
+      <w:r>
+        <w:rPr>
+          <w:color w:val="252C33"/>
+        </w:rPr>
+        <w:lastRenderedPageBreak/>
+        <w:t>110</w:t>
+      </w:r>
+    </w:p>
+    <w:p>
+      <w:pPr>
+        <w:shd w:val="clear" w:color="auto" w:fill="FFFFFF"/>
+        <w:rPr>
+          <w:rFonts w:ascii="Arial" w:hAnsi="Arial" w:cs="Arial"/>
+          <w:color w:val="252C33"/>
+          <w:sz w:val="21"/>
+          <w:szCs w:val="21"/>
+        </w:rPr>
+      </w:pPr>
+      <w:r>
+        <w:rPr>
+          <w:rStyle w:val="weight-600"/>
+          <w:rFonts w:ascii="Arial" w:hAnsi="Arial" w:cs="Arial"/>
+          <w:b/>
+          <w:bCs/>
+          <w:color w:val="252C33"/>
+          <w:sz w:val="21"/>
+          <w:szCs w:val="21"/>
+        </w:rPr>
+        <w:t>Explanation</w:t>
+      </w:r>
+    </w:p>
+    <w:p>
+      <w:pPr>
+        <w:pStyle w:val="NormalWeb"/>
+        <w:shd w:val="clear" w:color="auto" w:fill="FFFFFF"/>
+        <w:rPr>
+          <w:rFonts w:ascii="Arial" w:hAnsi="Arial" w:cs="Arial"/>
+          <w:color w:val="252C33"/>
+          <w:sz w:val="21"/>
+          <w:szCs w:val="21"/>
+        </w:rPr>
+      </w:pPr>
+      <w:r>
+        <w:rPr>
+          <w:rFonts w:ascii="Arial" w:hAnsi="Arial" w:cs="Arial"/>
+          <w:noProof/>
+          <w:color w:val="252C33"/>
+          <w:sz w:val="21"/>
+          <w:szCs w:val="21"/>
+        </w:rPr>
+        <w:drawing>
+          <wp:inline distT="0" distB="0" distL="0" distR="0">
+            <wp:extent cx="4981575" cy="3076575"/>
+            <wp:effectExtent l="0" t="0" r="9525" b="9525"/>
+            <wp:docPr id="1" name="Picture 1" descr="enter image description here"/>
+            <wp:cNvGraphicFramePr>
+              <a:graphicFrameLocks xmlns:a="http://schemas.openxmlformats.org/drawingml/2006/main" noChangeAspect="1"/>
+            </wp:cNvGraphicFramePr>
+            <a:graphic xmlns:a="http://schemas.openxmlformats.org/drawingml/2006/main">
+              <a:graphicData uri="http://schemas.openxmlformats.org/drawingml/2006/picture">
+                <pic:pic xmlns:pic="http://schemas.openxmlformats.org/drawingml/2006/picture">
+                  <pic:nvPicPr>
+                    <pic:cNvPr id="0" name="Picture 4" descr="enter image description here"/>
+                    <pic:cNvPicPr>
+                      <a:picLocks noChangeAspect="1" noChangeArrowheads="1"/>
+                    </pic:cNvPicPr>
+                  </pic:nvPicPr>
+                  <pic:blipFill>
+                    <a:blip r:embed="rId10">
+                      <a:extLst>
+                        <a:ext uri="{28A0092B-C50C-407E-A947-70E740481C1C}">
+                          <a14:useLocalDpi xmlns:a14="http://schemas.microsoft.com/office/drawing/2010/main" val="0"/>
+                        </a:ext>
+                      </a:extLst>
+                    </a:blip>
+                    <a:srcRect/>
+                    <a:stretch>
+                      <a:fillRect/>
+                    </a:stretch>
+                  </pic:blipFill>
+                  <pic:spPr bwMode="auto">
+                    <a:xfrm>
+                      <a:off x="0" y="0"/>
+                      <a:ext cx="4981575" cy="3076575"/>
+                    </a:xfrm>
+                    <a:prstGeom prst="rect">
+                      <a:avLst/>
+                    </a:prstGeom>
+                    <a:noFill/>
+                    <a:ln>
+                      <a:noFill/>
+                    </a:ln>
+                  </pic:spPr>
+                </pic:pic>
+              </a:graphicData>
+            </a:graphic>
+          </wp:inline>
+        </w:drawing>
+      </w:r>
+    </w:p>
+    <w:p>
+      <w:pPr>
+        <w:pStyle w:val="NormalWeb"/>
+        <w:shd w:val="clear" w:color="auto" w:fill="FFFFFF"/>
+        <w:rPr>
+          <w:rFonts w:ascii="Arial" w:hAnsi="Arial" w:cs="Arial"/>
+          <w:color w:val="252C33"/>
+          <w:sz w:val="21"/>
+          <w:szCs w:val="21"/>
+        </w:rPr>
+      </w:pPr>
+      <w:r>
+        <w:rPr>
+          <w:rFonts w:ascii="Arial" w:hAnsi="Arial" w:cs="Arial"/>
+          <w:color w:val="252C33"/>
+          <w:sz w:val="21"/>
+          <w:szCs w:val="21"/>
+        </w:rPr>
+        <w:t>This is the image for the given sample. Every house also has a road of length 0 to itself. We can use at max 2 roads which would be from (1,2) -&gt; (8,8) -&gt; (4,5). The total cost is 85 + 25 = 110.</w:t>
+      </w:r>
+    </w:p>
+    <w:p>
+      <w:pPr>
+        <w:spacing w:after="0" w:line="240" w:lineRule="auto"/>
+        <w:rPr>
+          <w:rFonts w:ascii="Verdana" w:eastAsia="Times New Roman" w:hAnsi="Verdana" w:cs="Arial"/>
+          <w:color w:val="002060"/>
+          <w:sz w:val="20"/>
+          <w:szCs w:val="20"/>
+          <w:lang w:eastAsia="en-IN"/>
+        </w:rPr>
+      </w:pPr>
+    </w:p>
+    <w:p>
+      <w:pPr>
+        <w:spacing w:after="0" w:line="240" w:lineRule="auto"/>
+        <w:rPr>
+          <w:rFonts w:ascii="Verdana" w:eastAsia="Times New Roman" w:hAnsi="Verdana" w:cs="Arial"/>
+          <w:color w:val="002060"/>
+          <w:sz w:val="20"/>
+          <w:szCs w:val="20"/>
+          <w:lang w:eastAsia="en-IN"/>
+        </w:rPr>
+      </w:pPr>
+    </w:p>
+    <w:p>
+      <w:pPr>
+        <w:spacing w:after="0" w:line="240" w:lineRule="auto"/>
+        <w:rPr>
+          <w:rFonts w:ascii="Verdana" w:eastAsia="Times New Roman" w:hAnsi="Verdana" w:cs="Arial"/>
+          <w:color w:val="002060"/>
+          <w:sz w:val="20"/>
+          <w:szCs w:val="20"/>
+          <w:lang w:eastAsia="en-IN"/>
+        </w:rPr>
+      </w:pPr>
+    </w:p>
+    <w:p>
+      <w:pPr>
+        <w:spacing w:after="0" w:line="240" w:lineRule="auto"/>
+        <w:rPr>
+          <w:rFonts w:ascii="Verdana" w:eastAsia="Times New Roman" w:hAnsi="Verdana" w:cs="Arial"/>
+          <w:color w:val="002060"/>
+          <w:sz w:val="20"/>
+          <w:szCs w:val="20"/>
+          <w:lang w:eastAsia="en-IN"/>
+        </w:rPr>
+      </w:pPr>
+    </w:p>
+    <w:p>
+      <w:pPr>
+        <w:spacing w:after="0" w:line="240" w:lineRule="auto"/>
+        <w:rPr>
+          <w:rFonts w:ascii="Verdana" w:eastAsia="Times New Roman" w:hAnsi="Verdana" w:cs="Arial"/>
+          <w:color w:val="002060"/>
+          <w:sz w:val="20"/>
+          <w:szCs w:val="20"/>
+          <w:lang w:eastAsia="en-IN"/>
+        </w:rPr>
+      </w:pPr>
+    </w:p>
+    <w:p>
+      <w:pPr>
+        <w:spacing w:after="0" w:line="240" w:lineRule="auto"/>
+        <w:rPr>
+          <w:rFonts w:ascii="Verdana" w:eastAsia="Times New Roman" w:hAnsi="Verdana" w:cs="Arial"/>
+          <w:color w:val="002060"/>
+          <w:sz w:val="20"/>
+          <w:szCs w:val="20"/>
+          <w:lang w:eastAsia="en-IN"/>
+        </w:rPr>
+      </w:pPr>
+    </w:p>
+    <w:p>
+      <w:pPr>
+        <w:spacing w:after="0" w:line="240" w:lineRule="auto"/>
+        <w:rPr>
+          <w:rFonts w:ascii="Verdana" w:eastAsia="Times New Roman" w:hAnsi="Verdana" w:cs="Arial"/>
+          <w:color w:val="002060"/>
+          <w:sz w:val="20"/>
+          <w:szCs w:val="20"/>
+          <w:lang w:eastAsia="en-IN"/>
+        </w:rPr>
+      </w:pPr>
+    </w:p>
+    <w:p>
+      <w:pPr>
+        <w:spacing w:after="0" w:line="240" w:lineRule="auto"/>
+        <w:rPr>
+          <w:rFonts w:ascii="Verdana" w:eastAsia="Times New Roman" w:hAnsi="Verdana" w:cs="Arial"/>
+          <w:color w:val="002060"/>
+          <w:sz w:val="20"/>
+          <w:szCs w:val="20"/>
+          <w:lang w:eastAsia="en-IN"/>
+        </w:rPr>
+      </w:pPr>
+    </w:p>
+    <w:p>
+      <w:pPr>
+        <w:spacing w:after="0" w:line="240" w:lineRule="auto"/>
+        <w:rPr>
+          <w:rFonts w:ascii="Verdana" w:eastAsia="Times New Roman" w:hAnsi="Verdana" w:cs="Arial"/>
+          <w:color w:val="002060"/>
+          <w:sz w:val="20"/>
+          <w:szCs w:val="20"/>
+          <w:lang w:eastAsia="en-IN"/>
+        </w:rPr>
+      </w:pPr>
+    </w:p>
+    <w:p>
+      <w:pPr>
+        <w:spacing w:after="0" w:line="240" w:lineRule="auto"/>
+        <w:rPr>
+          <w:rFonts w:ascii="Verdana" w:eastAsia="Times New Roman" w:hAnsi="Verdana" w:cs="Arial"/>
+          <w:color w:val="002060"/>
+          <w:sz w:val="20"/>
+          <w:szCs w:val="20"/>
+          <w:lang w:eastAsia="en-IN"/>
+        </w:rPr>
+      </w:pPr>
+    </w:p>
+    <w:p>
+      <w:pPr>
+        <w:spacing w:after="0" w:line="240" w:lineRule="auto"/>
+        <w:rPr>
+          <w:rFonts w:ascii="Verdana" w:eastAsia="Times New Roman" w:hAnsi="Verdana" w:cs="Arial"/>
+          <w:color w:val="002060"/>
+          <w:sz w:val="20"/>
+          <w:szCs w:val="20"/>
+          <w:lang w:eastAsia="en-IN"/>
+        </w:rPr>
+      </w:pPr>
+    </w:p>
+    <w:p>
+      <w:pPr>
+        <w:spacing w:after="0" w:line="240" w:lineRule="auto"/>
+        <w:rPr>
+          <w:rFonts w:ascii="Verdana" w:eastAsia="Times New Roman" w:hAnsi="Verdana" w:cs="Arial"/>
+          <w:color w:val="002060"/>
+          <w:sz w:val="20"/>
+          <w:szCs w:val="20"/>
+          <w:lang w:eastAsia="en-IN"/>
+        </w:rPr>
+      </w:pPr>
+    </w:p>
+    <w:p>
+      <w:pPr>
+        <w:spacing w:after="0" w:line="240" w:lineRule="auto"/>
+        <w:rPr>
+          <w:rFonts w:ascii="Verdana" w:eastAsia="Times New Roman" w:hAnsi="Verdana" w:cs="Arial"/>
+          <w:color w:val="002060"/>
+          <w:sz w:val="20"/>
+          <w:szCs w:val="20"/>
+          <w:lang w:eastAsia="en-IN"/>
+        </w:rPr>
+      </w:pPr>
+    </w:p>
+    <w:p>
+      <w:pPr>
+        <w:spacing w:after="0" w:line="240" w:lineRule="auto"/>
+        <w:rPr>
+          <w:rFonts w:ascii="Verdana" w:eastAsia="Times New Roman" w:hAnsi="Verdana" w:cs="Arial"/>
+          <w:color w:val="002060"/>
+          <w:sz w:val="20"/>
+          <w:szCs w:val="20"/>
+          <w:lang w:eastAsia="en-IN"/>
+        </w:rPr>
+      </w:pPr>
+    </w:p>
+    <w:p>
+      <w:pPr>
+        <w:spacing w:after="0" w:line="240" w:lineRule="auto"/>
+        <w:rPr>
+          <w:rFonts w:ascii="Verdana" w:eastAsia="Times New Roman" w:hAnsi="Verdana" w:cs="Arial"/>
+          <w:color w:val="002060"/>
+          <w:sz w:val="20"/>
+          <w:szCs w:val="20"/>
+          <w:lang w:eastAsia="en-IN"/>
+        </w:rPr>
+      </w:pPr>
+    </w:p>
+    <w:p>
+      <w:pPr>
+        <w:spacing w:after="0" w:line="240" w:lineRule="auto"/>
+        <w:rPr>
+          <w:rFonts w:ascii="Verdana" w:eastAsia="Times New Roman" w:hAnsi="Verdana" w:cs="Arial"/>
+          <w:color w:val="002060"/>
+          <w:sz w:val="20"/>
+          <w:szCs w:val="20"/>
+          <w:lang w:eastAsia="en-IN"/>
+        </w:rPr>
+      </w:pPr>
+    </w:p>
+    <w:p>
+      <w:pPr>
+        <w:spacing w:after="0" w:line="240" w:lineRule="auto"/>
+        <w:rPr>
+          <w:rFonts w:ascii="Verdana" w:eastAsia="Times New Roman" w:hAnsi="Verdana" w:cs="Arial"/>
+          <w:color w:val="002060"/>
+          <w:sz w:val="20"/>
+          <w:szCs w:val="20"/>
+          <w:lang w:eastAsia="en-IN"/>
+        </w:rPr>
+      </w:pPr>
+    </w:p>
+    <w:p>
+      <w:pPr>
+        <w:spacing w:after="0" w:line="240" w:lineRule="auto"/>
+        <w:rPr>
+          <w:rFonts w:ascii="Verdana" w:eastAsia="Times New Roman" w:hAnsi="Verdana" w:cs="Arial"/>
+          <w:color w:val="002060"/>
+          <w:sz w:val="20"/>
+          <w:szCs w:val="20"/>
+          <w:lang w:eastAsia="en-IN"/>
+        </w:rPr>
+      </w:pPr>
+    </w:p>
+    <w:p>
+      <w:pPr>
+        <w:spacing w:after="0" w:line="240" w:lineRule="auto"/>
+        <w:rPr>
+          <w:rFonts w:ascii="Verdana" w:eastAsia="Times New Roman" w:hAnsi="Verdana" w:cs="Arial"/>
+          <w:color w:val="002060"/>
+          <w:sz w:val="20"/>
+          <w:szCs w:val="20"/>
+          <w:lang w:eastAsia="en-IN"/>
+        </w:rPr>
+      </w:pPr>
+    </w:p>
+    <w:p>
+      <w:pPr>
+        <w:spacing w:after="0" w:line="240" w:lineRule="auto"/>
+        <w:rPr>
+          <w:rFonts w:ascii="Verdana" w:eastAsia="Times New Roman" w:hAnsi="Verdana" w:cs="Arial"/>
+          <w:color w:val="002060"/>
+          <w:sz w:val="20"/>
+          <w:szCs w:val="20"/>
+          <w:lang w:eastAsia="en-IN"/>
+        </w:rPr>
+      </w:pPr>
+    </w:p>
+    <w:p>
+      <w:pPr>
+        <w:spacing w:after="0" w:line="240" w:lineRule="auto"/>
+        <w:rPr>
+          <w:rFonts w:ascii="Verdana" w:eastAsia="Times New Roman" w:hAnsi="Verdana" w:cs="Arial"/>
+          <w:color w:val="002060"/>
+          <w:sz w:val="20"/>
+          <w:szCs w:val="20"/>
+          <w:lang w:eastAsia="en-IN"/>
+        </w:rPr>
+      </w:pPr>
+    </w:p>
+    <w:p>
+      <w:pPr>
+        <w:spacing w:after="0" w:line="240" w:lineRule="auto"/>
+        <w:rPr>
+          <w:rFonts w:ascii="Verdana" w:eastAsia="Times New Roman" w:hAnsi="Verdana" w:cs="Arial"/>
+          <w:color w:val="002060"/>
+          <w:sz w:val="20"/>
+          <w:szCs w:val="20"/>
+          <w:lang w:eastAsia="en-IN"/>
+        </w:rPr>
+      </w:pPr>
+    </w:p>
+    <w:p>
+      <w:pPr>
+        <w:spacing w:after="0" w:line="240" w:lineRule="auto"/>
+        <w:rPr>
+          <w:rFonts w:ascii="Verdana" w:eastAsia="Times New Roman" w:hAnsi="Verdana" w:cs="Arial"/>
+          <w:color w:val="002060"/>
+          <w:sz w:val="20"/>
+          <w:szCs w:val="20"/>
+          <w:lang w:eastAsia="en-IN"/>
+        </w:rPr>
+      </w:pPr>
+    </w:p>
+    <w:p>
+      <w:pPr>
+        <w:spacing w:after="0" w:line="240" w:lineRule="auto"/>
+        <w:rPr>
+          <w:rFonts w:ascii="Verdana" w:eastAsia="Times New Roman" w:hAnsi="Verdana" w:cs="Arial"/>
+          <w:color w:val="002060"/>
+          <w:sz w:val="20"/>
+          <w:szCs w:val="20"/>
+          <w:lang w:eastAsia="en-IN"/>
+        </w:rPr>
+      </w:pPr>
+    </w:p>
+    <w:p>
+      <w:pPr>
+        <w:spacing w:after="0" w:line="240" w:lineRule="auto"/>
+        <w:rPr>
+          <w:rFonts w:ascii="Verdana" w:eastAsia="Times New Roman" w:hAnsi="Verdana" w:cs="Arial"/>
+          <w:color w:val="002060"/>
+          <w:sz w:val="20"/>
+          <w:szCs w:val="20"/>
+          <w:lang w:eastAsia="en-IN"/>
+        </w:rPr>
+      </w:pPr>
+    </w:p>
+    <w:p>
+      <w:pPr>
+        <w:spacing w:after="0" w:line="240" w:lineRule="auto"/>
+        <w:rPr>
+          <w:rFonts w:ascii="Verdana" w:eastAsia="Times New Roman" w:hAnsi="Verdana" w:cs="Arial"/>
+          <w:color w:val="002060"/>
+          <w:sz w:val="20"/>
+          <w:szCs w:val="20"/>
+          <w:lang w:eastAsia="en-IN"/>
+        </w:rPr>
+      </w:pPr>
+    </w:p>
+    <w:p>
+      <w:pPr>
+        <w:spacing w:after="0" w:line="240" w:lineRule="auto"/>
+        <w:rPr>
+          <w:rFonts w:ascii="Verdana" w:eastAsia="Times New Roman" w:hAnsi="Verdana" w:cs="Arial"/>
+          <w:color w:val="002060"/>
+          <w:sz w:val="20"/>
+          <w:szCs w:val="20"/>
+          <w:lang w:eastAsia="en-IN"/>
+        </w:rPr>
+      </w:pPr>
+    </w:p>
+    <w:p>
+      <w:pPr>
+        <w:spacing w:after="0" w:line="240" w:lineRule="auto"/>
+        <w:rPr>
+          <w:rFonts w:ascii="Verdana" w:eastAsia="Times New Roman" w:hAnsi="Verdana" w:cs="Arial"/>
+          <w:color w:val="002060"/>
+          <w:sz w:val="20"/>
+          <w:szCs w:val="20"/>
+          <w:lang w:eastAsia="en-IN"/>
+        </w:rPr>
+      </w:pPr>
+    </w:p>
+    <w:p>
+      <w:pPr>
+        <w:spacing w:after="0" w:line="240" w:lineRule="auto"/>
+        <w:rPr>
+          <w:rFonts w:ascii="Verdana" w:eastAsia="Times New Roman" w:hAnsi="Verdana" w:cs="Arial"/>
+          <w:color w:val="002060"/>
+          <w:sz w:val="20"/>
+          <w:szCs w:val="20"/>
+          <w:lang w:eastAsia="en-IN"/>
+        </w:rPr>
+      </w:pPr>
+    </w:p>
+    <w:p>
+      <w:pPr>
+        <w:shd w:val="clear" w:color="auto" w:fill="FFFFFF"/>
+        <w:rPr>
+          <w:rFonts w:ascii="Arial" w:hAnsi="Arial" w:cs="Arial"/>
+          <w:b/>
+          <w:bCs/>
+          <w:color w:val="252C33"/>
+          <w:sz w:val="21"/>
+          <w:szCs w:val="21"/>
+        </w:rPr>
+      </w:pPr>
+      <w:r>
+        <w:rPr>
+          <w:rFonts w:ascii="Arial" w:hAnsi="Arial" w:cs="Arial"/>
+          <w:b/>
+          <w:bCs/>
+          <w:color w:val="252C33"/>
+          <w:sz w:val="21"/>
+          <w:szCs w:val="21"/>
+        </w:rPr>
+        <w:lastRenderedPageBreak/>
+        <w:t>Question</w:t>
+      </w:r>
+    </w:p>
+    <w:p>
+      <w:pPr>
+        <w:shd w:val="clear" w:color="auto" w:fill="FFFFFF"/>
+        <w:rPr>
+          <w:rFonts w:ascii="Arial" w:hAnsi="Arial" w:cs="Arial"/>
+          <w:b/>
+          <w:bCs/>
+          <w:color w:val="252C33"/>
+          <w:sz w:val="21"/>
+          <w:szCs w:val="21"/>
+        </w:rPr>
+      </w:pPr>
+      <w:r>
+        <w:rPr>
+          <w:rFonts w:ascii="Arial" w:hAnsi="Arial" w:cs="Arial"/>
+          <w:b/>
+          <w:bCs/>
+          <w:color w:val="252C33"/>
+          <w:sz w:val="21"/>
+          <w:szCs w:val="21"/>
+        </w:rPr>
+        <w:t>11</w:t>
+      </w:r>
+    </w:p>
+    <w:p>
+      <w:pPr>
+        <w:shd w:val="clear" w:color="auto" w:fill="FFFFFF"/>
+        <w:jc w:val="right"/>
+        <w:rPr>
+          <w:rFonts w:ascii="Arial" w:hAnsi="Arial" w:cs="Arial"/>
+          <w:color w:val="46535E"/>
+          <w:sz w:val="21"/>
+          <w:szCs w:val="21"/>
+        </w:rPr>
+      </w:pPr>
+      <w:r>
+        <w:rPr>
+          <w:rFonts w:ascii="Arial" w:hAnsi="Arial" w:cs="Arial"/>
+          <w:color w:val="46535E"/>
+          <w:sz w:val="21"/>
+          <w:szCs w:val="21"/>
+        </w:rPr>
+        <w:t>Max. Marks</w:t>
+      </w:r>
+      <w:r>
+        <w:rPr>
+          <w:rStyle w:val="apple-converted-space"/>
+          <w:rFonts w:ascii="Arial" w:hAnsi="Arial" w:cs="Arial"/>
+          <w:color w:val="46535E"/>
+          <w:sz w:val="21"/>
+          <w:szCs w:val="21"/>
+        </w:rPr>
+        <w:t> </w:t>
+      </w:r>
+      <w:r>
+        <w:rPr>
+          <w:rFonts w:ascii="Arial" w:hAnsi="Arial" w:cs="Arial"/>
+          <w:color w:val="46535E"/>
+          <w:sz w:val="21"/>
+          <w:szCs w:val="21"/>
+        </w:rPr>
+        <w:t>100.00</w:t>
+      </w:r>
+    </w:p>
+    <w:p>
+      <w:pPr>
+        <w:shd w:val="clear" w:color="auto" w:fill="FFFFFF"/>
+        <w:spacing w:after="300"/>
+        <w:rPr>
+          <w:rFonts w:ascii="Arial" w:hAnsi="Arial" w:cs="Arial"/>
+          <w:color w:val="000000"/>
+          <w:sz w:val="15"/>
+          <w:szCs w:val="15"/>
+        </w:rPr>
+      </w:pPr>
+      <w:r>
+        <w:rPr>
+          <w:rFonts w:ascii="Arial" w:hAnsi="Arial" w:cs="Arial"/>
+          <w:color w:val="000000"/>
+          <w:sz w:val="15"/>
+          <w:szCs w:val="15"/>
+        </w:rPr>
+        <w:pict>
+          <v:rect id="_x0000_i1032" style="width:659.4pt;height:.75pt" o:hrpct="0" o:hralign="center" o:hrstd="t" o:hr="t" fillcolor="#a0a0a0" stroked="f"/>
+        </w:pict>
+      </w:r>
+    </w:p>
+    <w:p>
+      <w:pPr>
+        <w:shd w:val="clear" w:color="auto" w:fill="FFFFFF"/>
+        <w:spacing w:after="300"/>
+        <w:rPr>
+          <w:rFonts w:ascii="Arial" w:hAnsi="Arial" w:cs="Arial"/>
+          <w:b/>
+          <w:bCs/>
+          <w:color w:val="46535E"/>
+          <w:sz w:val="21"/>
+          <w:szCs w:val="21"/>
+        </w:rPr>
+      </w:pPr>
+      <w:r>
+        <w:rPr>
+          <w:rFonts w:ascii="Arial" w:hAnsi="Arial" w:cs="Arial"/>
+          <w:b/>
+          <w:bCs/>
+          <w:color w:val="46535E"/>
+          <w:sz w:val="21"/>
+          <w:szCs w:val="21"/>
+        </w:rPr>
+        <w:t>XOR of Subarray</w:t>
+      </w:r>
+    </w:p>
+    <w:p>
+      <w:pPr>
+        <w:pStyle w:val="NormalWeb"/>
+        <w:shd w:val="clear" w:color="auto" w:fill="FFFFFF"/>
+        <w:spacing w:before="0" w:beforeAutospacing="0" w:after="0"/>
+        <w:rPr>
+          <w:rFonts w:ascii="Arial" w:hAnsi="Arial" w:cs="Arial"/>
+          <w:color w:val="252C33"/>
+          <w:sz w:val="21"/>
+          <w:szCs w:val="21"/>
+        </w:rPr>
+      </w:pPr>
+      <w:r>
+        <w:rPr>
+          <w:rFonts w:ascii="Arial" w:hAnsi="Arial" w:cs="Arial"/>
+          <w:color w:val="252C33"/>
+          <w:sz w:val="21"/>
+          <w:szCs w:val="21"/>
+        </w:rPr>
+        <w:t>Given an array of</w:t>
+      </w:r>
+      <w:r>
+        <w:rPr>
+          <w:rStyle w:val="apple-converted-space"/>
+          <w:rFonts w:ascii="Arial" w:hAnsi="Arial" w:cs="Arial"/>
+          <w:color w:val="252C33"/>
+          <w:sz w:val="21"/>
+          <w:szCs w:val="21"/>
+        </w:rPr>
+        <w:t> </w:t>
+      </w:r>
+      <w:r>
+        <w:rPr>
+          <w:rStyle w:val="mjx-char"/>
+          <w:rFonts w:ascii="MJXc-TeX-math-Iw" w:hAnsi="MJXc-TeX-math-Iw" w:cs="Arial"/>
+          <w:color w:val="252C33"/>
+          <w:sz w:val="18"/>
+          <w:szCs w:val="18"/>
+          <w:bdr w:val="none" w:sz="0" w:space="0" w:color="auto" w:frame="1"/>
+        </w:rPr>
+        <w:t>N</w:t>
+      </w:r>
+      <w:r>
+        <w:rPr>
+          <w:rStyle w:val="mjxassistivemathml"/>
+          <w:rFonts w:ascii="Arial" w:hAnsi="Arial" w:cs="Arial"/>
+          <w:color w:val="252C33"/>
+          <w:sz w:val="18"/>
+          <w:szCs w:val="18"/>
+          <w:bdr w:val="none" w:sz="0" w:space="0" w:color="auto" w:frame="1"/>
+        </w:rPr>
+        <w:t>N</w:t>
+      </w:r>
+      <w:r>
+        <w:rPr>
+          <w:rStyle w:val="apple-converted-space"/>
+          <w:rFonts w:ascii="Arial" w:hAnsi="Arial" w:cs="Arial"/>
+          <w:color w:val="252C33"/>
+          <w:sz w:val="21"/>
+          <w:szCs w:val="21"/>
+        </w:rPr>
+        <w:t> </w:t>
+      </w:r>
+      <w:proofErr w:type="gramStart"/>
+      <w:r>
+        <w:rPr>
+          <w:rFonts w:ascii="Arial" w:hAnsi="Arial" w:cs="Arial"/>
+          <w:color w:val="252C33"/>
+          <w:sz w:val="21"/>
+          <w:szCs w:val="21"/>
+        </w:rPr>
+        <w:t>elements ,</w:t>
+      </w:r>
+      <w:proofErr w:type="gramEnd"/>
+      <w:r>
+        <w:rPr>
+          <w:rFonts w:ascii="Arial" w:hAnsi="Arial" w:cs="Arial"/>
+          <w:color w:val="252C33"/>
+          <w:sz w:val="21"/>
+          <w:szCs w:val="21"/>
+        </w:rPr>
+        <w:t xml:space="preserve"> You need to find subarray of size</w:t>
+      </w:r>
+      <w:r>
+        <w:rPr>
+          <w:rStyle w:val="apple-converted-space"/>
+          <w:rFonts w:ascii="Arial" w:hAnsi="Arial" w:cs="Arial"/>
+          <w:color w:val="252C33"/>
+          <w:sz w:val="21"/>
+          <w:szCs w:val="21"/>
+        </w:rPr>
+        <w:t> </w:t>
+      </w:r>
+      <w:r>
+        <w:rPr>
+          <w:rStyle w:val="mjx-char"/>
+          <w:rFonts w:ascii="MJXc-TeX-math-Iw" w:hAnsi="MJXc-TeX-math-Iw" w:cs="Arial"/>
+          <w:color w:val="252C33"/>
+          <w:sz w:val="18"/>
+          <w:szCs w:val="18"/>
+          <w:bdr w:val="none" w:sz="0" w:space="0" w:color="auto" w:frame="1"/>
+        </w:rPr>
+        <w:t>Z</w:t>
+      </w:r>
+      <w:r>
+        <w:rPr>
+          <w:rStyle w:val="mjxassistivemathml"/>
+          <w:rFonts w:ascii="Arial" w:hAnsi="Arial" w:cs="Arial"/>
+          <w:color w:val="252C33"/>
+          <w:sz w:val="18"/>
+          <w:szCs w:val="18"/>
+          <w:bdr w:val="none" w:sz="0" w:space="0" w:color="auto" w:frame="1"/>
+        </w:rPr>
+        <w:t>Z</w:t>
+      </w:r>
+      <w:r>
+        <w:rPr>
+          <w:rStyle w:val="apple-converted-space"/>
+          <w:rFonts w:ascii="Arial" w:hAnsi="Arial" w:cs="Arial"/>
+          <w:color w:val="252C33"/>
+          <w:sz w:val="21"/>
+          <w:szCs w:val="21"/>
+        </w:rPr>
+        <w:t> </w:t>
+      </w:r>
+      <w:r>
+        <w:rPr>
+          <w:rFonts w:ascii="Arial" w:hAnsi="Arial" w:cs="Arial"/>
+          <w:color w:val="252C33"/>
+          <w:sz w:val="21"/>
+          <w:szCs w:val="21"/>
+        </w:rPr>
+        <w:t xml:space="preserve">, XOR of whose elements is </w:t>
+      </w:r>
+      <w:proofErr w:type="spellStart"/>
+      <w:r>
+        <w:rPr>
+          <w:rFonts w:ascii="Arial" w:hAnsi="Arial" w:cs="Arial"/>
+          <w:color w:val="252C33"/>
+          <w:sz w:val="21"/>
+          <w:szCs w:val="21"/>
+        </w:rPr>
+        <w:t>minimum.If</w:t>
+      </w:r>
+      <w:proofErr w:type="spellEnd"/>
+      <w:r>
+        <w:rPr>
+          <w:rFonts w:ascii="Arial" w:hAnsi="Arial" w:cs="Arial"/>
+          <w:color w:val="252C33"/>
+          <w:sz w:val="21"/>
+          <w:szCs w:val="21"/>
+        </w:rPr>
+        <w:t xml:space="preserve"> multiple such subarrays </w:t>
+      </w:r>
+      <w:proofErr w:type="spellStart"/>
+      <w:r>
+        <w:rPr>
+          <w:rFonts w:ascii="Arial" w:hAnsi="Arial" w:cs="Arial"/>
+          <w:color w:val="252C33"/>
+          <w:sz w:val="21"/>
+          <w:szCs w:val="21"/>
+        </w:rPr>
+        <w:t>exist,Choose</w:t>
+      </w:r>
+      <w:proofErr w:type="spellEnd"/>
+      <w:r>
+        <w:rPr>
+          <w:rFonts w:ascii="Arial" w:hAnsi="Arial" w:cs="Arial"/>
+          <w:color w:val="252C33"/>
+          <w:sz w:val="21"/>
+          <w:szCs w:val="21"/>
+        </w:rPr>
+        <w:t xml:space="preserve"> the subarray whose starting Index is Maximum. Print the start Index of that subarray.</w:t>
+      </w:r>
+    </w:p>
+    <w:p>
+      <w:pPr>
+        <w:pStyle w:val="NormalWeb"/>
+        <w:shd w:val="clear" w:color="auto" w:fill="FFFFFF"/>
+        <w:spacing w:before="0" w:after="0"/>
+        <w:rPr>
+          <w:rFonts w:ascii="Arial" w:hAnsi="Arial" w:cs="Arial"/>
+          <w:color w:val="252C33"/>
+          <w:sz w:val="21"/>
+          <w:szCs w:val="21"/>
+        </w:rPr>
+      </w:pPr>
+      <w:r>
+        <w:rPr>
+          <w:rStyle w:val="Strong"/>
+          <w:rFonts w:ascii="Arial" w:hAnsi="Arial" w:cs="Arial"/>
+          <w:color w:val="252C33"/>
+          <w:sz w:val="21"/>
+          <w:szCs w:val="21"/>
+        </w:rPr>
+        <w:t>Input Format:</w:t>
+      </w:r>
+      <w:r>
+        <w:rPr>
+          <w:rFonts w:ascii="Arial" w:hAnsi="Arial" w:cs="Arial"/>
+          <w:color w:val="252C33"/>
+          <w:sz w:val="21"/>
+          <w:szCs w:val="21"/>
+        </w:rPr>
+        <w:br/>
+        <w:t>First line of the input will have</w:t>
+      </w:r>
+      <w:r>
+        <w:rPr>
+          <w:rStyle w:val="apple-converted-space"/>
+          <w:rFonts w:ascii="Arial" w:hAnsi="Arial" w:cs="Arial"/>
+          <w:color w:val="252C33"/>
+          <w:sz w:val="21"/>
+          <w:szCs w:val="21"/>
+        </w:rPr>
+        <w:t> </w:t>
+      </w:r>
+      <w:r>
+        <w:rPr>
+          <w:rStyle w:val="mjx-char"/>
+          <w:rFonts w:ascii="MJXc-TeX-math-Iw" w:hAnsi="MJXc-TeX-math-Iw" w:cs="Arial"/>
+          <w:color w:val="252C33"/>
+          <w:sz w:val="18"/>
+          <w:szCs w:val="18"/>
+          <w:bdr w:val="none" w:sz="0" w:space="0" w:color="auto" w:frame="1"/>
+        </w:rPr>
+        <w:t>T</w:t>
+      </w:r>
+      <w:r>
+        <w:rPr>
+          <w:rStyle w:val="mjxassistivemathml"/>
+          <w:rFonts w:ascii="Arial" w:hAnsi="Arial" w:cs="Arial"/>
+          <w:color w:val="252C33"/>
+          <w:sz w:val="18"/>
+          <w:szCs w:val="18"/>
+          <w:bdr w:val="none" w:sz="0" w:space="0" w:color="auto" w:frame="1"/>
+        </w:rPr>
+        <w:t>T</w:t>
+      </w:r>
+      <w:r>
+        <w:rPr>
+          <w:rStyle w:val="apple-converted-space"/>
+          <w:rFonts w:ascii="Arial" w:hAnsi="Arial" w:cs="Arial"/>
+          <w:color w:val="252C33"/>
+          <w:sz w:val="21"/>
+          <w:szCs w:val="21"/>
+        </w:rPr>
+        <w:t> </w:t>
+      </w:r>
+      <w:r>
+        <w:rPr>
+          <w:rFonts w:ascii="Arial" w:hAnsi="Arial" w:cs="Arial"/>
+          <w:color w:val="252C33"/>
+          <w:sz w:val="21"/>
+          <w:szCs w:val="21"/>
+        </w:rPr>
+        <w:t>(number of test cases). Then for each test case first line will have two integers</w:t>
+      </w:r>
+      <w:r>
+        <w:rPr>
+          <w:rStyle w:val="apple-converted-space"/>
+          <w:rFonts w:ascii="Arial" w:hAnsi="Arial" w:cs="Arial"/>
+          <w:color w:val="252C33"/>
+          <w:sz w:val="21"/>
+          <w:szCs w:val="21"/>
+        </w:rPr>
+        <w:t> </w:t>
+      </w:r>
+      <w:r>
+        <w:rPr>
+          <w:rStyle w:val="mjx-char"/>
+          <w:rFonts w:ascii="MJXc-TeX-math-Iw" w:hAnsi="MJXc-TeX-math-Iw" w:cs="Arial"/>
+          <w:color w:val="252C33"/>
+          <w:sz w:val="18"/>
+          <w:szCs w:val="18"/>
+          <w:bdr w:val="none" w:sz="0" w:space="0" w:color="auto" w:frame="1"/>
+        </w:rPr>
+        <w:t>N</w:t>
+      </w:r>
+      <w:r>
+        <w:rPr>
+          <w:rStyle w:val="mjxassistivemathml"/>
+          <w:rFonts w:ascii="Arial" w:hAnsi="Arial" w:cs="Arial"/>
+          <w:color w:val="252C33"/>
+          <w:sz w:val="18"/>
+          <w:szCs w:val="18"/>
+          <w:bdr w:val="none" w:sz="0" w:space="0" w:color="auto" w:frame="1"/>
+        </w:rPr>
+        <w:t>N</w:t>
+      </w:r>
+      <w:r>
+        <w:rPr>
+          <w:rStyle w:val="apple-converted-space"/>
+          <w:rFonts w:ascii="Arial" w:hAnsi="Arial" w:cs="Arial"/>
+          <w:color w:val="252C33"/>
+          <w:sz w:val="21"/>
+          <w:szCs w:val="21"/>
+        </w:rPr>
+        <w:t> </w:t>
+      </w:r>
+      <w:r>
+        <w:rPr>
+          <w:rFonts w:ascii="Arial" w:hAnsi="Arial" w:cs="Arial"/>
+          <w:color w:val="252C33"/>
+          <w:sz w:val="21"/>
+          <w:szCs w:val="21"/>
+        </w:rPr>
+        <w:t>and</w:t>
+      </w:r>
+      <w:r>
+        <w:rPr>
+          <w:rStyle w:val="apple-converted-space"/>
+          <w:rFonts w:ascii="Arial" w:hAnsi="Arial" w:cs="Arial"/>
+          <w:color w:val="252C33"/>
+          <w:sz w:val="21"/>
+          <w:szCs w:val="21"/>
+        </w:rPr>
+        <w:t> </w:t>
+      </w:r>
+      <w:r>
+        <w:rPr>
+          <w:rStyle w:val="mjx-char"/>
+          <w:rFonts w:ascii="MJXc-TeX-math-Iw" w:hAnsi="MJXc-TeX-math-Iw" w:cs="Arial"/>
+          <w:color w:val="252C33"/>
+          <w:sz w:val="18"/>
+          <w:szCs w:val="18"/>
+          <w:bdr w:val="none" w:sz="0" w:space="0" w:color="auto" w:frame="1"/>
+        </w:rPr>
+        <w:t>Z</w:t>
+      </w:r>
+      <w:r>
+        <w:rPr>
+          <w:rStyle w:val="mjxassistivemathml"/>
+          <w:rFonts w:ascii="Arial" w:hAnsi="Arial" w:cs="Arial"/>
+          <w:color w:val="252C33"/>
+          <w:sz w:val="18"/>
+          <w:szCs w:val="18"/>
+          <w:bdr w:val="none" w:sz="0" w:space="0" w:color="auto" w:frame="1"/>
+        </w:rPr>
+        <w:t>Z</w:t>
+      </w:r>
+      <w:r>
+        <w:rPr>
+          <w:rFonts w:ascii="Arial" w:hAnsi="Arial" w:cs="Arial"/>
+          <w:color w:val="252C33"/>
+          <w:sz w:val="21"/>
+          <w:szCs w:val="21"/>
+        </w:rPr>
+        <w:t>. The second line will have a list of</w:t>
+      </w:r>
+      <w:r>
+        <w:rPr>
+          <w:rStyle w:val="apple-converted-space"/>
+          <w:rFonts w:ascii="Arial" w:hAnsi="Arial" w:cs="Arial"/>
+          <w:color w:val="252C33"/>
+          <w:sz w:val="21"/>
+          <w:szCs w:val="21"/>
+        </w:rPr>
+        <w:t> </w:t>
+      </w:r>
+      <w:r>
+        <w:rPr>
+          <w:rStyle w:val="mjx-char"/>
+          <w:rFonts w:ascii="MJXc-TeX-math-Iw" w:hAnsi="MJXc-TeX-math-Iw" w:cs="Arial"/>
+          <w:color w:val="252C33"/>
+          <w:sz w:val="18"/>
+          <w:szCs w:val="18"/>
+          <w:bdr w:val="none" w:sz="0" w:space="0" w:color="auto" w:frame="1"/>
+        </w:rPr>
+        <w:t>N</w:t>
+      </w:r>
+      <w:r>
+        <w:rPr>
+          <w:rStyle w:val="mjxassistivemathml"/>
+          <w:rFonts w:ascii="Arial" w:hAnsi="Arial" w:cs="Arial"/>
+          <w:color w:val="252C33"/>
+          <w:sz w:val="18"/>
+          <w:szCs w:val="18"/>
+          <w:bdr w:val="none" w:sz="0" w:space="0" w:color="auto" w:frame="1"/>
+        </w:rPr>
+        <w:t>N</w:t>
+      </w:r>
+      <w:r>
+        <w:rPr>
+          <w:rStyle w:val="apple-converted-space"/>
+          <w:rFonts w:ascii="Arial" w:hAnsi="Arial" w:cs="Arial"/>
+          <w:color w:val="252C33"/>
+          <w:sz w:val="21"/>
+          <w:szCs w:val="21"/>
+        </w:rPr>
+        <w:t> </w:t>
+      </w:r>
+      <w:r>
+        <w:rPr>
+          <w:rFonts w:ascii="Arial" w:hAnsi="Arial" w:cs="Arial"/>
+          <w:color w:val="252C33"/>
+          <w:sz w:val="21"/>
+          <w:szCs w:val="21"/>
+        </w:rPr>
+        <w:t>space separated integers denoting the Array values (Array is denoted by A).</w:t>
+      </w:r>
+    </w:p>
+    <w:p>
+      <w:pPr>
+        <w:pStyle w:val="NormalWeb"/>
+        <w:shd w:val="clear" w:color="auto" w:fill="FFFFFF"/>
+        <w:rPr>
+          <w:rFonts w:ascii="Arial" w:hAnsi="Arial" w:cs="Arial"/>
+          <w:color w:val="252C33"/>
+          <w:sz w:val="21"/>
+          <w:szCs w:val="21"/>
+        </w:rPr>
+      </w:pPr>
+      <w:r>
+        <w:rPr>
+          <w:rStyle w:val="Strong"/>
+          <w:rFonts w:ascii="Arial" w:hAnsi="Arial" w:cs="Arial"/>
+          <w:color w:val="252C33"/>
+          <w:sz w:val="21"/>
+          <w:szCs w:val="21"/>
+        </w:rPr>
+        <w:t>Output Format:</w:t>
+      </w:r>
+      <w:r>
+        <w:rPr>
+          <w:rStyle w:val="apple-converted-space"/>
+          <w:rFonts w:ascii="Arial" w:hAnsi="Arial" w:cs="Arial"/>
+          <w:color w:val="252C33"/>
+          <w:sz w:val="21"/>
+          <w:szCs w:val="21"/>
+        </w:rPr>
+        <w:t> </w:t>
+      </w:r>
+      <w:r>
+        <w:rPr>
+          <w:rFonts w:ascii="Arial" w:hAnsi="Arial" w:cs="Arial"/>
+          <w:color w:val="252C33"/>
+          <w:sz w:val="21"/>
+          <w:szCs w:val="21"/>
+        </w:rPr>
+        <w:t>For each test case, output a single integer denoting starting Index of Subarray.</w:t>
+      </w:r>
+    </w:p>
+    <w:p>
+      <w:pPr>
+        <w:pStyle w:val="NormalWeb"/>
+        <w:shd w:val="clear" w:color="auto" w:fill="FFFFFF"/>
+        <w:rPr>
+          <w:rFonts w:ascii="Arial" w:hAnsi="Arial" w:cs="Arial"/>
+          <w:color w:val="252C33"/>
+          <w:sz w:val="21"/>
+          <w:szCs w:val="21"/>
+        </w:rPr>
+      </w:pPr>
+      <w:r>
+        <w:rPr>
+          <w:rStyle w:val="Strong"/>
+          <w:rFonts w:ascii="Arial" w:hAnsi="Arial" w:cs="Arial"/>
+          <w:color w:val="252C33"/>
+          <w:sz w:val="21"/>
+          <w:szCs w:val="21"/>
+        </w:rPr>
+        <w:t>Input Constraints:</w:t>
+      </w:r>
+    </w:p>
+    <w:p>
+      <w:pPr>
+        <w:pStyle w:val="NormalWeb"/>
+        <w:shd w:val="clear" w:color="auto" w:fill="FFFFFF"/>
+        <w:spacing w:before="0" w:after="0"/>
+        <w:rPr>
+          <w:rFonts w:ascii="Arial" w:hAnsi="Arial" w:cs="Arial"/>
+          <w:color w:val="252C33"/>
+          <w:sz w:val="21"/>
+          <w:szCs w:val="21"/>
+        </w:rPr>
+      </w:pPr>
+      <w:r>
+        <w:rPr>
+          <w:rStyle w:val="mjx-char"/>
+          <w:rFonts w:ascii="MJXc-TeX-main-Rw" w:hAnsi="MJXc-TeX-main-Rw" w:cs="Arial"/>
+          <w:color w:val="252C33"/>
+          <w:sz w:val="18"/>
+          <w:szCs w:val="18"/>
+          <w:bdr w:val="none" w:sz="0" w:space="0" w:color="auto" w:frame="1"/>
+        </w:rPr>
+        <w:t>1≤</w:t>
+      </w:r>
+      <w:r>
+        <w:rPr>
+          <w:rStyle w:val="mjx-char"/>
+          <w:rFonts w:ascii="MJXc-TeX-math-Iw" w:hAnsi="MJXc-TeX-math-Iw" w:cs="Arial"/>
+          <w:color w:val="252C33"/>
+          <w:sz w:val="18"/>
+          <w:szCs w:val="18"/>
+          <w:bdr w:val="none" w:sz="0" w:space="0" w:color="auto" w:frame="1"/>
+        </w:rPr>
+        <w:t>T</w:t>
+      </w:r>
+      <w:r>
+        <w:rPr>
+          <w:rStyle w:val="mjx-char"/>
+          <w:rFonts w:ascii="MJXc-TeX-main-Rw" w:hAnsi="MJXc-TeX-main-Rw" w:cs="Arial"/>
+          <w:color w:val="252C33"/>
+          <w:sz w:val="18"/>
+          <w:szCs w:val="18"/>
+          <w:bdr w:val="none" w:sz="0" w:space="0" w:color="auto" w:frame="1"/>
+        </w:rPr>
+        <w:t>≤100</w:t>
+      </w:r>
+      <w:r>
+        <w:rPr>
+          <w:rStyle w:val="mjxassistivemathml"/>
+          <w:rFonts w:ascii="Arial" w:hAnsi="Arial" w:cs="Arial"/>
+          <w:color w:val="252C33"/>
+          <w:sz w:val="18"/>
+          <w:szCs w:val="18"/>
+          <w:bdr w:val="none" w:sz="0" w:space="0" w:color="auto" w:frame="1"/>
+        </w:rPr>
+        <w:t>1≤T≤100</w:t>
+      </w:r>
+      <w:r>
+        <w:rPr>
+          <w:rFonts w:ascii="Arial" w:hAnsi="Arial" w:cs="Arial"/>
+          <w:color w:val="252C33"/>
+          <w:sz w:val="21"/>
+          <w:szCs w:val="21"/>
+        </w:rPr>
+        <w:br/>
+      </w:r>
+      <w:r>
+        <w:rPr>
+          <w:rStyle w:val="mjx-char"/>
+          <w:rFonts w:ascii="MJXc-TeX-main-Rw" w:hAnsi="MJXc-TeX-main-Rw" w:cs="Arial"/>
+          <w:color w:val="252C33"/>
+          <w:sz w:val="18"/>
+          <w:szCs w:val="18"/>
+          <w:bdr w:val="none" w:sz="0" w:space="0" w:color="auto" w:frame="1"/>
+        </w:rPr>
+        <w:t>1≤</w:t>
+      </w:r>
+      <w:r>
+        <w:rPr>
+          <w:rStyle w:val="mjx-char"/>
+          <w:rFonts w:ascii="MJXc-TeX-math-Iw" w:hAnsi="MJXc-TeX-math-Iw" w:cs="Arial"/>
+          <w:color w:val="252C33"/>
+          <w:sz w:val="18"/>
+          <w:szCs w:val="18"/>
+          <w:bdr w:val="none" w:sz="0" w:space="0" w:color="auto" w:frame="1"/>
+        </w:rPr>
+        <w:t>Z</w:t>
+      </w:r>
+      <w:r>
+        <w:rPr>
+          <w:rStyle w:val="mjx-char"/>
+          <w:rFonts w:ascii="MJXc-TeX-main-Rw" w:hAnsi="MJXc-TeX-main-Rw" w:cs="Arial"/>
+          <w:color w:val="252C33"/>
+          <w:sz w:val="18"/>
+          <w:szCs w:val="18"/>
+          <w:bdr w:val="none" w:sz="0" w:space="0" w:color="auto" w:frame="1"/>
+        </w:rPr>
+        <w:t>≤</w:t>
+      </w:r>
+      <w:r>
+        <w:rPr>
+          <w:rStyle w:val="mjx-char"/>
+          <w:rFonts w:ascii="MJXc-TeX-math-Iw" w:hAnsi="MJXc-TeX-math-Iw" w:cs="Arial"/>
+          <w:color w:val="252C33"/>
+          <w:sz w:val="18"/>
+          <w:szCs w:val="18"/>
+          <w:bdr w:val="none" w:sz="0" w:space="0" w:color="auto" w:frame="1"/>
+        </w:rPr>
+        <w:t>N</w:t>
+      </w:r>
+      <w:r>
+        <w:rPr>
+          <w:rStyle w:val="mjx-char"/>
+          <w:rFonts w:ascii="MJXc-TeX-main-Rw" w:hAnsi="MJXc-TeX-main-Rw" w:cs="Arial"/>
+          <w:color w:val="252C33"/>
+          <w:sz w:val="18"/>
+          <w:szCs w:val="18"/>
+          <w:bdr w:val="none" w:sz="0" w:space="0" w:color="auto" w:frame="1"/>
+        </w:rPr>
+        <w:t>≤10</w:t>
+      </w:r>
+      <w:r>
+        <w:rPr>
+          <w:rStyle w:val="mjx-char"/>
+          <w:rFonts w:ascii="MJXc-TeX-main-Rw" w:hAnsi="MJXc-TeX-main-Rw" w:cs="Arial"/>
+          <w:color w:val="252C33"/>
+          <w:sz w:val="13"/>
+          <w:szCs w:val="13"/>
+          <w:bdr w:val="none" w:sz="0" w:space="0" w:color="auto" w:frame="1"/>
+        </w:rPr>
+        <w:t>4</w:t>
+      </w:r>
+      <w:r>
+        <w:rPr>
+          <w:rStyle w:val="mjxassistivemathml"/>
+          <w:rFonts w:ascii="Arial" w:hAnsi="Arial" w:cs="Arial"/>
+          <w:color w:val="252C33"/>
+          <w:sz w:val="18"/>
+          <w:szCs w:val="18"/>
+          <w:bdr w:val="none" w:sz="0" w:space="0" w:color="auto" w:frame="1"/>
+        </w:rPr>
+        <w:t>1≤Z≤N≤104</w:t>
+      </w:r>
+      <w:r>
+        <w:rPr>
+          <w:rStyle w:val="apple-converted-space"/>
+          <w:rFonts w:ascii="Arial" w:hAnsi="Arial" w:cs="Arial"/>
+          <w:color w:val="252C33"/>
+          <w:sz w:val="21"/>
+          <w:szCs w:val="21"/>
+        </w:rPr>
+        <w:t> </w:t>
+      </w:r>
+      <w:r>
+        <w:rPr>
+          <w:rFonts w:ascii="Arial" w:hAnsi="Arial" w:cs="Arial"/>
+          <w:color w:val="252C33"/>
+          <w:sz w:val="21"/>
+          <w:szCs w:val="21"/>
+        </w:rPr>
+        <w:br/>
+      </w:r>
+      <w:r>
+        <w:rPr>
+          <w:rStyle w:val="mjx-char"/>
+          <w:rFonts w:ascii="MJXc-TeX-main-Rw" w:hAnsi="MJXc-TeX-main-Rw" w:cs="Arial"/>
+          <w:color w:val="252C33"/>
+          <w:sz w:val="18"/>
+          <w:szCs w:val="18"/>
+          <w:bdr w:val="none" w:sz="0" w:space="0" w:color="auto" w:frame="1"/>
+        </w:rPr>
+        <w:t>1≤</w:t>
+      </w:r>
+      <w:r>
+        <w:rPr>
+          <w:rStyle w:val="mjx-char"/>
+          <w:rFonts w:ascii="MJXc-TeX-math-Iw" w:hAnsi="MJXc-TeX-math-Iw" w:cs="Arial"/>
+          <w:color w:val="252C33"/>
+          <w:sz w:val="18"/>
+          <w:szCs w:val="18"/>
+          <w:bdr w:val="none" w:sz="0" w:space="0" w:color="auto" w:frame="1"/>
+        </w:rPr>
+        <w:t>A</w:t>
+      </w:r>
+      <w:r>
+        <w:rPr>
+          <w:rStyle w:val="mjx-char"/>
+          <w:rFonts w:ascii="MJXc-TeX-math-Iw" w:hAnsi="MJXc-TeX-math-Iw" w:cs="Arial"/>
+          <w:color w:val="252C33"/>
+          <w:sz w:val="13"/>
+          <w:szCs w:val="13"/>
+          <w:bdr w:val="none" w:sz="0" w:space="0" w:color="auto" w:frame="1"/>
+        </w:rPr>
+        <w:t>i</w:t>
+      </w:r>
+      <w:r>
+        <w:rPr>
+          <w:rStyle w:val="mjx-char"/>
+          <w:rFonts w:ascii="MJXc-TeX-main-Rw" w:hAnsi="MJXc-TeX-main-Rw" w:cs="Arial"/>
+          <w:color w:val="252C33"/>
+          <w:sz w:val="18"/>
+          <w:szCs w:val="18"/>
+          <w:bdr w:val="none" w:sz="0" w:space="0" w:color="auto" w:frame="1"/>
+        </w:rPr>
+        <w:t>≤10</w:t>
+      </w:r>
+      <w:r>
+        <w:rPr>
+          <w:rStyle w:val="mjx-char"/>
+          <w:rFonts w:ascii="MJXc-TeX-main-Rw" w:hAnsi="MJXc-TeX-main-Rw" w:cs="Arial"/>
+          <w:color w:val="252C33"/>
+          <w:sz w:val="13"/>
+          <w:szCs w:val="13"/>
+          <w:bdr w:val="none" w:sz="0" w:space="0" w:color="auto" w:frame="1"/>
+        </w:rPr>
+        <w:t>12</w:t>
+      </w:r>
+      <w:r>
+        <w:rPr>
+          <w:rStyle w:val="mjxassistivemathml"/>
+          <w:rFonts w:ascii="Arial" w:hAnsi="Arial" w:cs="Arial"/>
+          <w:color w:val="252C33"/>
+          <w:sz w:val="18"/>
+          <w:szCs w:val="18"/>
+          <w:bdr w:val="none" w:sz="0" w:space="0" w:color="auto" w:frame="1"/>
+        </w:rPr>
+        <w:t>1≤Ai≤1012</w:t>
+      </w:r>
+    </w:p>
+    <w:p>
+      <w:pPr>
+        <w:rPr>
+          <w:rFonts w:ascii="Times New Roman" w:hAnsi="Times New Roman" w:cs="Times New Roman"/>
+          <w:sz w:val="24"/>
+          <w:szCs w:val="24"/>
+        </w:rPr>
+      </w:pPr>
+      <w:r>
+        <w:pict>
+          <v:rect id="_x0000_i1033" style="width:659.4pt;height:.75pt" o:hrpct="0" o:hralign="center" o:hrstd="t" o:hrnoshade="t" o:hr="t" fillcolor="black" stroked="f"/>
+        </w:pict>
+      </w:r>
+    </w:p>
+    <w:p>
+      <w:pPr>
+        <w:shd w:val="clear" w:color="auto" w:fill="FFFFFF"/>
+        <w:rPr>
+          <w:rFonts w:ascii="Arial" w:hAnsi="Arial" w:cs="Arial"/>
+          <w:b/>
+          <w:bCs/>
+          <w:color w:val="252C33"/>
+          <w:sz w:val="21"/>
+          <w:szCs w:val="21"/>
+        </w:rPr>
+      </w:pPr>
+      <w:r>
+        <w:rPr>
+          <w:rFonts w:ascii="Arial" w:hAnsi="Arial" w:cs="Arial"/>
+          <w:b/>
+          <w:bCs/>
+          <w:color w:val="252C33"/>
+          <w:sz w:val="21"/>
+          <w:szCs w:val="21"/>
+        </w:rPr>
+        <w:t>Sample Input</w:t>
+      </w:r>
+    </w:p>
+    <w:p>
+      <w:pPr>
+        <w:shd w:val="clear" w:color="auto" w:fill="FFFFFF"/>
+        <w:rPr>
+          <w:rStyle w:val="form-label"/>
+        </w:rPr>
+      </w:pPr>
+      <w:hyperlink r:id="rId11" w:tgtFrame="_blank" w:history="1">
+        <w:r>
+          <w:rPr>
+            <w:rStyle w:val="Hyperlink"/>
+            <w:rFonts w:ascii="Arial" w:hAnsi="Arial" w:cs="Arial"/>
+            <w:color w:val="4C9CDF"/>
+            <w:sz w:val="20"/>
+            <w:szCs w:val="20"/>
+          </w:rPr>
+          <w:t>(Plaintext Link)</w:t>
+        </w:r>
+      </w:hyperlink>
+    </w:p>
+    <w:p>
+      <w:pPr>
+        <w:pStyle w:val="HTMLPreformatted"/>
+        <w:shd w:val="clear" w:color="auto" w:fill="FFFFFF"/>
+        <w:rPr>
+          <w:color w:val="252C33"/>
+        </w:rPr>
+      </w:pPr>
+      <w:r>
+        <w:rPr>
+          <w:color w:val="252C33"/>
+        </w:rPr>
+        <w:t>1</w:t>
+      </w:r>
+    </w:p>
+    <w:p>
+      <w:pPr>
+        <w:pStyle w:val="HTMLPreformatted"/>
+        <w:shd w:val="clear" w:color="auto" w:fill="FFFFFF"/>
+        <w:rPr>
+          <w:color w:val="252C33"/>
+        </w:rPr>
+      </w:pPr>
+      <w:r>
+        <w:rPr>
+          <w:color w:val="252C33"/>
+        </w:rPr>
+        <w:t>3 2</w:t>
+      </w:r>
+    </w:p>
+    <w:p>
+      <w:pPr>
+        <w:pStyle w:val="HTMLPreformatted"/>
+        <w:shd w:val="clear" w:color="auto" w:fill="FFFFFF"/>
+      </w:pPr>
+      <w:r>
+        <w:rPr>
+          <w:color w:val="252C33"/>
+        </w:rPr>
+        <w:t>1 2 3</w:t>
+      </w:r>
+    </w:p>
+    <w:p>
+      <w:pPr>
+        <w:shd w:val="clear" w:color="auto" w:fill="FFFFFF"/>
+        <w:rPr>
+          <w:rFonts w:ascii="Arial" w:hAnsi="Arial" w:cs="Arial"/>
+          <w:b/>
+          <w:bCs/>
+          <w:color w:val="252C33"/>
+          <w:sz w:val="21"/>
+          <w:szCs w:val="21"/>
+        </w:rPr>
+      </w:pPr>
+      <w:r>
+        <w:rPr>
+          <w:rFonts w:ascii="Arial" w:hAnsi="Arial" w:cs="Arial"/>
+          <w:b/>
+          <w:bCs/>
+          <w:color w:val="252C33"/>
+          <w:sz w:val="21"/>
+          <w:szCs w:val="21"/>
+        </w:rPr>
+        <w:t>Sample Output</w:t>
+      </w:r>
+    </w:p>
+    <w:p>
+      <w:pPr>
+        <w:shd w:val="clear" w:color="auto" w:fill="FFFFFF"/>
+        <w:rPr>
+          <w:rStyle w:val="form-label"/>
+        </w:rPr>
+      </w:pPr>
+      <w:hyperlink r:id="rId12" w:tgtFrame="_blank" w:history="1">
+        <w:r>
+          <w:rPr>
+            <w:rStyle w:val="Hyperlink"/>
+            <w:rFonts w:ascii="Arial" w:hAnsi="Arial" w:cs="Arial"/>
+            <w:color w:val="4C9CDF"/>
+            <w:sz w:val="20"/>
+            <w:szCs w:val="20"/>
+          </w:rPr>
+          <w:t>(Plaintext Link)</w:t>
+        </w:r>
+      </w:hyperlink>
+    </w:p>
+    <w:p>
+      <w:pPr>
+        <w:pStyle w:val="HTMLPreformatted"/>
+        <w:shd w:val="clear" w:color="auto" w:fill="FFFFFF"/>
+      </w:pPr>
+      <w:r>
+        <w:rPr>
+          <w:color w:val="252C33"/>
+        </w:rPr>
+        <w:t>2</w:t>
+      </w:r>
+    </w:p>
+    <w:p>
+      <w:pPr>
+        <w:shd w:val="clear" w:color="auto" w:fill="FFFFFF"/>
+        <w:rPr>
+          <w:rFonts w:ascii="Arial" w:hAnsi="Arial" w:cs="Arial"/>
+          <w:color w:val="252C33"/>
+          <w:sz w:val="21"/>
+          <w:szCs w:val="21"/>
+        </w:rPr>
+      </w:pPr>
+      <w:r>
+        <w:rPr>
+          <w:rStyle w:val="weight-600"/>
+          <w:rFonts w:ascii="Arial" w:hAnsi="Arial" w:cs="Arial"/>
+          <w:b/>
+          <w:bCs/>
+          <w:color w:val="252C33"/>
+          <w:sz w:val="21"/>
+          <w:szCs w:val="21"/>
+        </w:rPr>
+        <w:t>Explanation</w:t>
+      </w:r>
+    </w:p>
+    <w:p>
+      <w:pPr>
+        <w:pStyle w:val="NormalWeb"/>
+        <w:shd w:val="clear" w:color="auto" w:fill="FFFFFF"/>
+        <w:rPr>
+          <w:rFonts w:ascii="Arial" w:hAnsi="Arial" w:cs="Arial"/>
+          <w:color w:val="252C33"/>
+          <w:sz w:val="21"/>
+          <w:szCs w:val="21"/>
+        </w:rPr>
+      </w:pPr>
+      <w:r>
+        <w:rPr>
+          <w:rFonts w:ascii="Arial" w:hAnsi="Arial" w:cs="Arial"/>
+          <w:color w:val="252C33"/>
+          <w:sz w:val="21"/>
+          <w:szCs w:val="21"/>
+        </w:rPr>
+        <w:t xml:space="preserve">Cost in shops 1 and </w:t>
+      </w:r>
+      <w:proofErr w:type="gramStart"/>
+      <w:r>
+        <w:rPr>
+          <w:rFonts w:ascii="Arial" w:hAnsi="Arial" w:cs="Arial"/>
+          <w:color w:val="252C33"/>
+          <w:sz w:val="21"/>
+          <w:szCs w:val="21"/>
+        </w:rPr>
+        <w:t>2 :</w:t>
+      </w:r>
+      <w:proofErr w:type="gramEnd"/>
+      <w:r>
+        <w:rPr>
+          <w:rFonts w:ascii="Arial" w:hAnsi="Arial" w:cs="Arial"/>
+          <w:color w:val="252C33"/>
+          <w:sz w:val="21"/>
+          <w:szCs w:val="21"/>
+        </w:rPr>
+        <w:t xml:space="preserve"> 1 XOR 2 = 3</w:t>
+      </w:r>
+      <w:r>
+        <w:rPr>
+          <w:rFonts w:ascii="Arial" w:hAnsi="Arial" w:cs="Arial"/>
+          <w:color w:val="252C33"/>
+          <w:sz w:val="21"/>
+          <w:szCs w:val="21"/>
+        </w:rPr>
+        <w:br/>
+        <w:t>Cost in shops 2 and 3 : 2 XOR 3 = 1</w:t>
+      </w:r>
+      <w:r>
+        <w:rPr>
+          <w:rFonts w:ascii="Arial" w:hAnsi="Arial" w:cs="Arial"/>
+          <w:color w:val="252C33"/>
+          <w:sz w:val="21"/>
+          <w:szCs w:val="21"/>
+        </w:rPr>
+        <w:br/>
+        <w:t>Since cost from shop 1 to 2 is more than those in shop 2 to 3, Milly should start shopping from shop number 2 itself.</w:t>
+      </w:r>
+    </w:p>
+    <w:p>
+      <w:pPr>
+        <w:spacing w:after="0" w:line="240" w:lineRule="auto"/>
+        <w:rPr>
+          <w:rFonts w:ascii="Verdana" w:eastAsia="Times New Roman" w:hAnsi="Verdana" w:cs="Arial"/>
+          <w:color w:val="002060"/>
+          <w:sz w:val="20"/>
+          <w:szCs w:val="20"/>
+          <w:lang w:eastAsia="en-IN"/>
+        </w:rPr>
+      </w:pPr>
+      <w:bookmarkStart w:id="2" w:name="_GoBack"/>
+      <w:bookmarkEnd w:id="2"/>
+    </w:p>
+    <w:p>
+      <w:pPr>
+        <w:spacing w:after="0" w:line="240" w:lineRule="auto"/>
+        <w:rPr>
+          <w:rFonts w:ascii="Verdana" w:eastAsia="Times New Roman" w:hAnsi="Verdana" w:cs="Arial"/>
+          <w:color w:val="002060"/>
+          <w:sz w:val="20"/>
+          <w:szCs w:val="20"/>
+          <w:lang w:eastAsia="en-IN"/>
+        </w:rPr>
+      </w:pPr>
+    </w:p>
     <w:p>
       <w:pPr>
         <w:spacing w:after="0" w:line="240" w:lineRule="auto"/>
@@ -3477,8 +8010,8 @@
       </w:pPr>
     </w:p>
     <w:sectPr>
-      <w:headerReference w:type="default" r:id="rId8"/>
-      <w:footerReference w:type="default" r:id="rId9"/>
+      <w:headerReference w:type="default" r:id="rId13"/>
+      <w:footerReference w:type="default" r:id="rId14"/>
       <w:pgSz w:w="11906" w:h="16838"/>
       <w:pgMar w:top="1440" w:right="1440" w:bottom="1440" w:left="1440" w:header="708" w:footer="708" w:gutter="0"/>
       <w:cols w:space="708"/>
@@ -3614,7 +8147,7 @@
         <w:sz w:val="20"/>
         <w:szCs w:val="20"/>
       </w:rPr>
-      <w:t>2</w:t>
+      <w:t>4</w:t>
     </w:r>
     <w:r>
       <w:rPr>
@@ -3675,7 +8208,7 @@
         <w:sz w:val="20"/>
         <w:szCs w:val="20"/>
       </w:rPr>
-      <w:t>2</w:t>
+      <w:t>5</w:t>
     </w:r>
     <w:r>
       <w:rPr>
@@ -3790,7 +8323,7 @@
         <v:path o:extrusionok="f" gradientshapeok="t" o:connecttype="rect"/>
         <o:lock v:ext="edit" aspectratio="t"/>
       </v:shapetype>
-      <v:shape id="_x0000_i1071" type="#_x0000_t75" style="width:11.25pt;height:11.25pt" o:bullet="t">
+      <v:shape id="_x0000_i1027" type="#_x0000_t75" style="width:11.25pt;height:11.25pt" o:bullet="t">
         <v:imagedata r:id="rId1" o:title="msoE21E"/>
       </v:shape>
     </w:pict>
@@ -4155,6 +8688,7 @@
     <w:lsdException w:name="HTML Sample" w:semiHidden="1" w:unhideWhenUsed="1"/>
     <w:lsdException w:name="HTML Typewriter" w:semiHidden="1" w:unhideWhenUsed="1"/>
     <w:lsdException w:name="HTML Variable" w:semiHidden="1" w:unhideWhenUsed="1"/>
+    <w:lsdException w:name="Normal Table" w:semiHidden="1" w:unhideWhenUsed="1"/>
     <w:lsdException w:name="annotation subject" w:semiHidden="1" w:unhideWhenUsed="1"/>
     <w:lsdException w:name="No List" w:semiHidden="1" w:unhideWhenUsed="1"/>
     <w:lsdException w:name="Outline List 1" w:semiHidden="1" w:unhideWhenUsed="1"/>
@@ -4201,8 +8735,10 @@
     <w:lsdException w:name="Table Subtle 2" w:semiHidden="1" w:unhideWhenUsed="1"/>
     <w:lsdException w:name="Table Web 1" w:semiHidden="1" w:unhideWhenUsed="1"/>
     <w:lsdException w:name="Table Web 2" w:semiHidden="1" w:unhideWhenUsed="1"/>
+    <w:lsdException w:name="Table Web 3" w:semiHidden="1" w:unhideWhenUsed="1"/>
     <w:lsdException w:name="Balloon Text" w:semiHidden="1" w:unhideWhenUsed="1"/>
     <w:lsdException w:name="Table Grid" w:uiPriority="39"/>
+    <w:lsdException w:name="Table Theme" w:semiHidden="1" w:unhideWhenUsed="1"/>
     <w:lsdException w:name="Placeholder Text" w:semiHidden="1"/>
     <w:lsdException w:name="No Spacing" w:uiPriority="1" w:qFormat="1"/>
     <w:lsdException w:name="Light Shading" w:uiPriority="60"/>
@@ -4622,6 +9158,16 @@
       <w:u w:val="single"/>
     </w:rPr>
   </w:style>
+  <w:style w:type="character" w:customStyle="1" w:styleId="form-label">
+    <w:name w:val="form-label"/>
+    <w:basedOn w:val="DefaultParagraphFont"/>
+    <w:rsid w:val="004D69DF"/>
+  </w:style>
+  <w:style w:type="character" w:customStyle="1" w:styleId="weight-600">
+    <w:name w:val="weight-600"/>
+    <w:basedOn w:val="DefaultParagraphFont"/>
+    <w:rsid w:val="004D69DF"/>
+  </w:style>
 </w:styles>
 </file>
 

</xml_diff>